<commit_message>
Completed challenge 3 thru chapter 3
</commit_message>
<xml_diff>
--- a/MMA_Brad-Woodard_Challenge3.docx
+++ b/MMA_Brad-Woodard_Challenge3.docx
@@ -345,6 +345,60 @@
           <w:rFonts w:ascii="Calibri" w:hAnsi="Calibri"/>
         </w:rPr>
       </w:pPr>
+    </w:p>
+    <w:p>
+      <w:pPr>
+        <w:rPr>
+          <w:rFonts w:ascii="Calibri" w:hAnsi="Calibri"/>
+        </w:rPr>
+      </w:pPr>
+      <w:r>
+        <w:rPr>
+          <w:rFonts w:ascii="Calibri" w:hAnsi="Calibri"/>
+        </w:rPr>
+        <w:t>You may find yourself working in an older environment, relying on tutorials or code created in an older version or on a legacy app that requires you use older versions of code.</w:t>
+      </w:r>
+    </w:p>
+    <w:p>
+      <w:pPr>
+        <w:rPr>
+          <w:rFonts w:ascii="Calibri" w:hAnsi="Calibri"/>
+        </w:rPr>
+      </w:pPr>
+    </w:p>
+    <w:p>
+      <w:pPr>
+        <w:rPr>
+          <w:rFonts w:ascii="Calibri" w:hAnsi="Calibri"/>
+        </w:rPr>
+      </w:pPr>
+      <w:r>
+        <w:rPr>
+          <w:rFonts w:ascii="Calibri" w:hAnsi="Calibri"/>
+        </w:rPr>
+        <w:t xml:space="preserve">You also need to keep up with changes that are made to </w:t>
+      </w:r>
+      <w:proofErr w:type="spellStart"/>
+      <w:r>
+        <w:rPr>
+          <w:rFonts w:ascii="Calibri" w:hAnsi="Calibri"/>
+        </w:rPr>
+        <w:t>Xcode</w:t>
+      </w:r>
+      <w:proofErr w:type="spellEnd"/>
+      <w:r>
+        <w:rPr>
+          <w:rFonts w:ascii="Calibri" w:hAnsi="Calibri"/>
+        </w:rPr>
+        <w:t xml:space="preserve"> because Apple may introduce new methods or easier ways to accomplish tasks. </w:t>
+      </w:r>
+    </w:p>
+    <w:p>
+      <w:pPr>
+        <w:rPr>
+          <w:rFonts w:ascii="Calibri" w:hAnsi="Calibri"/>
+        </w:rPr>
+      </w:pPr>
       <w:r>
         <w:rPr>
           <w:rFonts w:ascii="Calibri" w:hAnsi="Calibri"/>
@@ -438,6 +492,81 @@
       <w:pPr>
         <w:rPr>
           <w:rFonts w:ascii="Calibri" w:hAnsi="Calibri"/>
+        </w:rPr>
+      </w:pPr>
+      <w:r>
+        <w:rPr>
+          <w:rFonts w:ascii="Calibri" w:hAnsi="Calibri"/>
+        </w:rPr>
+        <w:t xml:space="preserve">Objective-C </w:t>
+      </w:r>
+      <w:r>
+        <w:rPr>
+          <w:rFonts w:ascii="Calibri" w:hAnsi="Calibri"/>
+        </w:rPr>
+        <w:t xml:space="preserve">was adopted as the main language of Next Computer and they built everything including their </w:t>
+      </w:r>
+      <w:proofErr w:type="spellStart"/>
+      <w:r>
+        <w:rPr>
+          <w:rFonts w:ascii="Calibri" w:hAnsi="Calibri"/>
+        </w:rPr>
+        <w:t>NeXTStep</w:t>
+      </w:r>
+      <w:proofErr w:type="spellEnd"/>
+      <w:r>
+        <w:rPr>
+          <w:rFonts w:ascii="Calibri" w:hAnsi="Calibri"/>
+        </w:rPr>
+        <w:t xml:space="preserve"> operating system from it. After Apple acquired </w:t>
+      </w:r>
+      <w:proofErr w:type="gramStart"/>
+      <w:r>
+        <w:rPr>
+          <w:rFonts w:ascii="Calibri" w:hAnsi="Calibri"/>
+        </w:rPr>
+        <w:t>Next</w:t>
+      </w:r>
+      <w:proofErr w:type="gramEnd"/>
+      <w:r>
+        <w:rPr>
+          <w:rFonts w:ascii="Calibri" w:hAnsi="Calibri"/>
+        </w:rPr>
+        <w:t xml:space="preserve"> </w:t>
+      </w:r>
+      <w:r>
+        <w:rPr>
+          <w:rFonts w:ascii="Calibri" w:hAnsi="Calibri"/>
+        </w:rPr>
+        <w:lastRenderedPageBreak/>
+        <w:t xml:space="preserve">in 1996, they integrated </w:t>
+      </w:r>
+      <w:proofErr w:type="spellStart"/>
+      <w:r>
+        <w:rPr>
+          <w:rFonts w:ascii="Calibri" w:hAnsi="Calibri"/>
+        </w:rPr>
+        <w:t>NeXTStep</w:t>
+      </w:r>
+      <w:proofErr w:type="spellEnd"/>
+      <w:r>
+        <w:rPr>
+          <w:rFonts w:ascii="Calibri" w:hAnsi="Calibri"/>
+        </w:rPr>
+        <w:t xml:space="preserve"> into Mac OS X and Objective-C continues to be the base code for Apple’s computers and devices.</w:t>
+      </w:r>
+    </w:p>
+    <w:p>
+      <w:pPr>
+        <w:rPr>
+          <w:rFonts w:ascii="Calibri" w:hAnsi="Calibri"/>
+        </w:rPr>
+      </w:pPr>
+    </w:p>
+    <w:p>
+      <w:pPr>
+        <w:rPr>
+          <w:rFonts w:ascii="Calibri" w:hAnsi="Calibri"/>
           <w:b/>
         </w:rPr>
       </w:pPr>
@@ -577,6 +706,790 @@
     </w:p>
     <w:p>
       <w:pPr>
+        <w:widowControl w:val="0"/>
+        <w:tabs>
+          <w:tab w:val="left" w:pos="866"/>
+        </w:tabs>
+        <w:autoSpaceDE w:val="0"/>
+        <w:autoSpaceDN w:val="0"/>
+        <w:adjustRightInd w:val="0"/>
+        <w:rPr>
+          <w:rFonts w:ascii="Menlo Regular" w:hAnsi="Menlo Regular" w:cs="Menlo Regular"/>
+          <w:color w:val="000000"/>
+          <w:sz w:val="16"/>
+          <w:szCs w:val="16"/>
+        </w:rPr>
+      </w:pPr>
+      <w:r>
+        <w:rPr>
+          <w:rFonts w:ascii="Menlo Regular" w:hAnsi="Menlo Regular" w:cs="Menlo Regular"/>
+          <w:color w:val="683821"/>
+          <w:sz w:val="16"/>
+          <w:szCs w:val="16"/>
+        </w:rPr>
+        <w:t>#</w:t>
+      </w:r>
+      <w:proofErr w:type="gramStart"/>
+      <w:r>
+        <w:rPr>
+          <w:rFonts w:ascii="Menlo Regular" w:hAnsi="Menlo Regular" w:cs="Menlo Regular"/>
+          <w:color w:val="683821"/>
+          <w:sz w:val="16"/>
+          <w:szCs w:val="16"/>
+        </w:rPr>
+        <w:t>import</w:t>
+      </w:r>
+      <w:proofErr w:type="gramEnd"/>
+      <w:r>
+        <w:rPr>
+          <w:rFonts w:ascii="Menlo Regular" w:hAnsi="Menlo Regular" w:cs="Menlo Regular"/>
+          <w:color w:val="683821"/>
+          <w:sz w:val="16"/>
+          <w:szCs w:val="16"/>
+        </w:rPr>
+        <w:t xml:space="preserve"> </w:t>
+      </w:r>
+      <w:r>
+        <w:rPr>
+          <w:rFonts w:ascii="Menlo Regular" w:hAnsi="Menlo Regular" w:cs="Menlo Regular"/>
+          <w:color w:val="891315"/>
+          <w:sz w:val="16"/>
+          <w:szCs w:val="16"/>
+        </w:rPr>
+        <w:t>&lt;Foundation/</w:t>
+      </w:r>
+      <w:proofErr w:type="spellStart"/>
+      <w:r>
+        <w:rPr>
+          <w:rFonts w:ascii="Menlo Regular" w:hAnsi="Menlo Regular" w:cs="Menlo Regular"/>
+          <w:color w:val="891315"/>
+          <w:sz w:val="16"/>
+          <w:szCs w:val="16"/>
+        </w:rPr>
+        <w:t>Foundation.h</w:t>
+      </w:r>
+      <w:proofErr w:type="spellEnd"/>
+      <w:r>
+        <w:rPr>
+          <w:rFonts w:ascii="Menlo Regular" w:hAnsi="Menlo Regular" w:cs="Menlo Regular"/>
+          <w:color w:val="891315"/>
+          <w:sz w:val="16"/>
+          <w:szCs w:val="16"/>
+        </w:rPr>
+        <w:t>&gt;</w:t>
+      </w:r>
+      <w:r>
+        <w:rPr>
+          <w:rFonts w:ascii="Menlo Regular" w:hAnsi="Menlo Regular" w:cs="Menlo Regular"/>
+          <w:color w:val="683821"/>
+          <w:sz w:val="16"/>
+          <w:szCs w:val="16"/>
+        </w:rPr>
+        <w:t xml:space="preserve">  </w:t>
+      </w:r>
+      <w:r>
+        <w:rPr>
+          <w:rFonts w:ascii="Menlo Regular" w:hAnsi="Menlo Regular" w:cs="Menlo Regular"/>
+          <w:color w:val="236E25"/>
+          <w:sz w:val="16"/>
+          <w:szCs w:val="16"/>
+        </w:rPr>
+        <w:t>// Points to the Foundation Framework</w:t>
+      </w:r>
+    </w:p>
+    <w:p>
+      <w:pPr>
+        <w:widowControl w:val="0"/>
+        <w:tabs>
+          <w:tab w:val="left" w:pos="866"/>
+        </w:tabs>
+        <w:autoSpaceDE w:val="0"/>
+        <w:autoSpaceDN w:val="0"/>
+        <w:adjustRightInd w:val="0"/>
+        <w:rPr>
+          <w:rFonts w:ascii="Menlo Regular" w:hAnsi="Menlo Regular" w:cs="Menlo Regular"/>
+          <w:color w:val="000000"/>
+          <w:sz w:val="16"/>
+          <w:szCs w:val="16"/>
+        </w:rPr>
+      </w:pPr>
+    </w:p>
+    <w:p>
+      <w:pPr>
+        <w:widowControl w:val="0"/>
+        <w:tabs>
+          <w:tab w:val="left" w:pos="866"/>
+        </w:tabs>
+        <w:autoSpaceDE w:val="0"/>
+        <w:autoSpaceDN w:val="0"/>
+        <w:adjustRightInd w:val="0"/>
+        <w:rPr>
+          <w:rFonts w:ascii="Menlo Regular" w:hAnsi="Menlo Regular" w:cs="Menlo Regular"/>
+          <w:color w:val="000000"/>
+          <w:sz w:val="16"/>
+          <w:szCs w:val="16"/>
+        </w:rPr>
+      </w:pPr>
+      <w:proofErr w:type="spellStart"/>
+      <w:proofErr w:type="gramStart"/>
+      <w:r>
+        <w:rPr>
+          <w:rFonts w:ascii="Menlo Regular" w:hAnsi="Menlo Regular" w:cs="Menlo Regular"/>
+          <w:color w:val="760F50"/>
+          <w:sz w:val="16"/>
+          <w:szCs w:val="16"/>
+        </w:rPr>
+        <w:t>int</w:t>
+      </w:r>
+      <w:proofErr w:type="spellEnd"/>
+      <w:proofErr w:type="gramEnd"/>
+      <w:r>
+        <w:rPr>
+          <w:rFonts w:ascii="Menlo Regular" w:hAnsi="Menlo Regular" w:cs="Menlo Regular"/>
+          <w:color w:val="000000"/>
+          <w:sz w:val="16"/>
+          <w:szCs w:val="16"/>
+        </w:rPr>
+        <w:t xml:space="preserve"> main(</w:t>
+      </w:r>
+      <w:proofErr w:type="spellStart"/>
+      <w:r>
+        <w:rPr>
+          <w:rFonts w:ascii="Menlo Regular" w:hAnsi="Menlo Regular" w:cs="Menlo Regular"/>
+          <w:color w:val="760F50"/>
+          <w:sz w:val="16"/>
+          <w:szCs w:val="16"/>
+        </w:rPr>
+        <w:t>int</w:t>
+      </w:r>
+      <w:proofErr w:type="spellEnd"/>
+      <w:r>
+        <w:rPr>
+          <w:rFonts w:ascii="Menlo Regular" w:hAnsi="Menlo Regular" w:cs="Menlo Regular"/>
+          <w:color w:val="000000"/>
+          <w:sz w:val="16"/>
+          <w:szCs w:val="16"/>
+        </w:rPr>
+        <w:t xml:space="preserve"> </w:t>
+      </w:r>
+      <w:proofErr w:type="spellStart"/>
+      <w:r>
+        <w:rPr>
+          <w:rFonts w:ascii="Menlo Regular" w:hAnsi="Menlo Regular" w:cs="Menlo Regular"/>
+          <w:color w:val="000000"/>
+          <w:sz w:val="16"/>
+          <w:szCs w:val="16"/>
+        </w:rPr>
+        <w:t>argc</w:t>
+      </w:r>
+      <w:proofErr w:type="spellEnd"/>
+      <w:r>
+        <w:rPr>
+          <w:rFonts w:ascii="Menlo Regular" w:hAnsi="Menlo Regular" w:cs="Menlo Regular"/>
+          <w:color w:val="000000"/>
+          <w:sz w:val="16"/>
+          <w:szCs w:val="16"/>
+        </w:rPr>
+        <w:t xml:space="preserve">, </w:t>
+      </w:r>
+      <w:proofErr w:type="spellStart"/>
+      <w:r>
+        <w:rPr>
+          <w:rFonts w:ascii="Menlo Regular" w:hAnsi="Menlo Regular" w:cs="Menlo Regular"/>
+          <w:color w:val="760F50"/>
+          <w:sz w:val="16"/>
+          <w:szCs w:val="16"/>
+        </w:rPr>
+        <w:t>const</w:t>
+      </w:r>
+      <w:proofErr w:type="spellEnd"/>
+      <w:r>
+        <w:rPr>
+          <w:rFonts w:ascii="Menlo Regular" w:hAnsi="Menlo Regular" w:cs="Menlo Regular"/>
+          <w:color w:val="000000"/>
+          <w:sz w:val="16"/>
+          <w:szCs w:val="16"/>
+        </w:rPr>
+        <w:t xml:space="preserve"> </w:t>
+      </w:r>
+      <w:r>
+        <w:rPr>
+          <w:rFonts w:ascii="Menlo Regular" w:hAnsi="Menlo Regular" w:cs="Menlo Regular"/>
+          <w:color w:val="760F50"/>
+          <w:sz w:val="16"/>
+          <w:szCs w:val="16"/>
+        </w:rPr>
+        <w:t>char</w:t>
+      </w:r>
+      <w:r>
+        <w:rPr>
+          <w:rFonts w:ascii="Menlo Regular" w:hAnsi="Menlo Regular" w:cs="Menlo Regular"/>
+          <w:color w:val="000000"/>
+          <w:sz w:val="16"/>
+          <w:szCs w:val="16"/>
+        </w:rPr>
+        <w:t xml:space="preserve"> * </w:t>
+      </w:r>
+      <w:proofErr w:type="spellStart"/>
+      <w:r>
+        <w:rPr>
+          <w:rFonts w:ascii="Menlo Regular" w:hAnsi="Menlo Regular" w:cs="Menlo Regular"/>
+          <w:color w:val="000000"/>
+          <w:sz w:val="16"/>
+          <w:szCs w:val="16"/>
+        </w:rPr>
+        <w:t>argv</w:t>
+      </w:r>
+      <w:proofErr w:type="spellEnd"/>
+      <w:r>
+        <w:rPr>
+          <w:rFonts w:ascii="Menlo Regular" w:hAnsi="Menlo Regular" w:cs="Menlo Regular"/>
+          <w:color w:val="000000"/>
+          <w:sz w:val="16"/>
+          <w:szCs w:val="16"/>
+        </w:rPr>
+        <w:t xml:space="preserve">[]) </w:t>
+      </w:r>
+      <w:r>
+        <w:rPr>
+          <w:rFonts w:ascii="Menlo Regular" w:hAnsi="Menlo Regular" w:cs="Menlo Regular"/>
+          <w:color w:val="236E25"/>
+          <w:sz w:val="16"/>
+          <w:szCs w:val="16"/>
+        </w:rPr>
+        <w:t>// This tells the program where to start.</w:t>
+      </w:r>
+    </w:p>
+    <w:p>
+      <w:pPr>
+        <w:widowControl w:val="0"/>
+        <w:tabs>
+          <w:tab w:val="left" w:pos="866"/>
+        </w:tabs>
+        <w:autoSpaceDE w:val="0"/>
+        <w:autoSpaceDN w:val="0"/>
+        <w:adjustRightInd w:val="0"/>
+        <w:rPr>
+          <w:rFonts w:ascii="Menlo Regular" w:hAnsi="Menlo Regular" w:cs="Menlo Regular"/>
+          <w:color w:val="000000"/>
+          <w:sz w:val="16"/>
+          <w:szCs w:val="16"/>
+        </w:rPr>
+      </w:pPr>
+      <w:r>
+        <w:rPr>
+          <w:rFonts w:ascii="Menlo Regular" w:hAnsi="Menlo Regular" w:cs="Menlo Regular"/>
+          <w:color w:val="000000"/>
+          <w:sz w:val="16"/>
+          <w:szCs w:val="16"/>
+        </w:rPr>
+        <w:t xml:space="preserve">                                        </w:t>
+      </w:r>
+      <w:r>
+        <w:rPr>
+          <w:rFonts w:ascii="Menlo Regular" w:hAnsi="Menlo Regular" w:cs="Menlo Regular"/>
+          <w:color w:val="236E25"/>
+          <w:sz w:val="16"/>
+          <w:szCs w:val="16"/>
+        </w:rPr>
+        <w:t xml:space="preserve">// </w:t>
+      </w:r>
+      <w:proofErr w:type="gramStart"/>
+      <w:r>
+        <w:rPr>
+          <w:rFonts w:ascii="Menlo Regular" w:hAnsi="Menlo Regular" w:cs="Menlo Regular"/>
+          <w:color w:val="236E25"/>
+          <w:sz w:val="16"/>
+          <w:szCs w:val="16"/>
+        </w:rPr>
+        <w:t>main</w:t>
+      </w:r>
+      <w:proofErr w:type="gramEnd"/>
+      <w:r>
+        <w:rPr>
+          <w:rFonts w:ascii="Menlo Regular" w:hAnsi="Menlo Regular" w:cs="Menlo Regular"/>
+          <w:color w:val="236E25"/>
+          <w:sz w:val="16"/>
+          <w:szCs w:val="16"/>
+        </w:rPr>
+        <w:t xml:space="preserve"> is included in every project</w:t>
+      </w:r>
+    </w:p>
+    <w:p>
+      <w:pPr>
+        <w:widowControl w:val="0"/>
+        <w:tabs>
+          <w:tab w:val="left" w:pos="866"/>
+        </w:tabs>
+        <w:autoSpaceDE w:val="0"/>
+        <w:autoSpaceDN w:val="0"/>
+        <w:adjustRightInd w:val="0"/>
+        <w:rPr>
+          <w:rFonts w:ascii="Menlo Regular" w:hAnsi="Menlo Regular" w:cs="Menlo Regular"/>
+          <w:color w:val="000000"/>
+          <w:sz w:val="16"/>
+          <w:szCs w:val="16"/>
+        </w:rPr>
+      </w:pPr>
+      <w:proofErr w:type="gramStart"/>
+      <w:r>
+        <w:rPr>
+          <w:rFonts w:ascii="Menlo Regular" w:hAnsi="Menlo Regular" w:cs="Menlo Regular"/>
+          <w:color w:val="000000"/>
+          <w:sz w:val="16"/>
+          <w:szCs w:val="16"/>
+        </w:rPr>
+        <w:t xml:space="preserve">{                                       </w:t>
+      </w:r>
+      <w:r>
+        <w:rPr>
+          <w:rFonts w:ascii="Menlo Regular" w:hAnsi="Menlo Regular" w:cs="Menlo Regular"/>
+          <w:color w:val="236E25"/>
+          <w:sz w:val="16"/>
+          <w:szCs w:val="16"/>
+        </w:rPr>
+        <w:t>/</w:t>
+      </w:r>
+      <w:proofErr w:type="gramEnd"/>
+      <w:r>
+        <w:rPr>
+          <w:rFonts w:ascii="Menlo Regular" w:hAnsi="Menlo Regular" w:cs="Menlo Regular"/>
+          <w:color w:val="236E25"/>
+          <w:sz w:val="16"/>
+          <w:szCs w:val="16"/>
+        </w:rPr>
+        <w:t>/ Opening statement block -  the beginning of main</w:t>
+      </w:r>
+    </w:p>
+    <w:p>
+      <w:pPr>
+        <w:widowControl w:val="0"/>
+        <w:tabs>
+          <w:tab w:val="left" w:pos="866"/>
+        </w:tabs>
+        <w:autoSpaceDE w:val="0"/>
+        <w:autoSpaceDN w:val="0"/>
+        <w:adjustRightInd w:val="0"/>
+        <w:rPr>
+          <w:rFonts w:ascii="Menlo Regular" w:hAnsi="Menlo Regular" w:cs="Menlo Regular"/>
+          <w:color w:val="000000"/>
+          <w:sz w:val="16"/>
+          <w:szCs w:val="16"/>
+        </w:rPr>
+      </w:pPr>
+    </w:p>
+    <w:p>
+      <w:pPr>
+        <w:widowControl w:val="0"/>
+        <w:tabs>
+          <w:tab w:val="left" w:pos="866"/>
+        </w:tabs>
+        <w:autoSpaceDE w:val="0"/>
+        <w:autoSpaceDN w:val="0"/>
+        <w:adjustRightInd w:val="0"/>
+        <w:rPr>
+          <w:rFonts w:ascii="Menlo Regular" w:hAnsi="Menlo Regular" w:cs="Menlo Regular"/>
+          <w:color w:val="000000"/>
+          <w:sz w:val="16"/>
+          <w:szCs w:val="16"/>
+        </w:rPr>
+      </w:pPr>
+      <w:r>
+        <w:rPr>
+          <w:rFonts w:ascii="Menlo Regular" w:hAnsi="Menlo Regular" w:cs="Menlo Regular"/>
+          <w:color w:val="000000"/>
+          <w:sz w:val="16"/>
+          <w:szCs w:val="16"/>
+        </w:rPr>
+        <w:t xml:space="preserve">    </w:t>
+      </w:r>
+      <w:r>
+        <w:rPr>
+          <w:rFonts w:ascii="Menlo Regular" w:hAnsi="Menlo Regular" w:cs="Menlo Regular"/>
+          <w:color w:val="760F50"/>
+          <w:sz w:val="16"/>
+          <w:szCs w:val="16"/>
+        </w:rPr>
+        <w:t>@</w:t>
+      </w:r>
+      <w:proofErr w:type="spellStart"/>
+      <w:proofErr w:type="gramStart"/>
+      <w:r>
+        <w:rPr>
+          <w:rFonts w:ascii="Menlo Regular" w:hAnsi="Menlo Regular" w:cs="Menlo Regular"/>
+          <w:color w:val="760F50"/>
+          <w:sz w:val="16"/>
+          <w:szCs w:val="16"/>
+        </w:rPr>
+        <w:t>autoreleasepool</w:t>
+      </w:r>
+      <w:proofErr w:type="spellEnd"/>
+      <w:proofErr w:type="gramEnd"/>
+      <w:r>
+        <w:rPr>
+          <w:rFonts w:ascii="Menlo Regular" w:hAnsi="Menlo Regular" w:cs="Menlo Regular"/>
+          <w:color w:val="000000"/>
+          <w:sz w:val="16"/>
+          <w:szCs w:val="16"/>
+        </w:rPr>
+        <w:t xml:space="preserve"> {                  </w:t>
+      </w:r>
+      <w:r>
+        <w:rPr>
+          <w:rFonts w:ascii="Menlo Regular" w:hAnsi="Menlo Regular" w:cs="Menlo Regular"/>
+          <w:color w:val="236E25"/>
+          <w:sz w:val="16"/>
+          <w:szCs w:val="16"/>
+        </w:rPr>
+        <w:t xml:space="preserve">// </w:t>
+      </w:r>
+      <w:proofErr w:type="spellStart"/>
+      <w:r>
+        <w:rPr>
+          <w:rFonts w:ascii="Menlo Regular" w:hAnsi="Menlo Regular" w:cs="Menlo Regular"/>
+          <w:color w:val="236E25"/>
+          <w:sz w:val="16"/>
+          <w:szCs w:val="16"/>
+        </w:rPr>
+        <w:t>autoreleasepool</w:t>
+      </w:r>
+      <w:proofErr w:type="spellEnd"/>
+      <w:r>
+        <w:rPr>
+          <w:rFonts w:ascii="Menlo Regular" w:hAnsi="Menlo Regular" w:cs="Menlo Regular"/>
+          <w:color w:val="236E25"/>
+          <w:sz w:val="16"/>
+          <w:szCs w:val="16"/>
+        </w:rPr>
+        <w:t xml:space="preserve"> deals with memory management</w:t>
+      </w:r>
+    </w:p>
+    <w:p>
+      <w:pPr>
+        <w:widowControl w:val="0"/>
+        <w:tabs>
+          <w:tab w:val="left" w:pos="866"/>
+        </w:tabs>
+        <w:autoSpaceDE w:val="0"/>
+        <w:autoSpaceDN w:val="0"/>
+        <w:adjustRightInd w:val="0"/>
+        <w:rPr>
+          <w:rFonts w:ascii="Menlo Regular" w:hAnsi="Menlo Regular" w:cs="Menlo Regular"/>
+          <w:color w:val="000000"/>
+          <w:sz w:val="16"/>
+          <w:szCs w:val="16"/>
+        </w:rPr>
+      </w:pPr>
+      <w:r>
+        <w:rPr>
+          <w:rFonts w:ascii="Menlo Regular" w:hAnsi="Menlo Regular" w:cs="Menlo Regular"/>
+          <w:color w:val="000000"/>
+          <w:sz w:val="16"/>
+          <w:szCs w:val="16"/>
+        </w:rPr>
+        <w:t xml:space="preserve">        </w:t>
+      </w:r>
+    </w:p>
+    <w:p>
+      <w:pPr>
+        <w:widowControl w:val="0"/>
+        <w:tabs>
+          <w:tab w:val="left" w:pos="866"/>
+        </w:tabs>
+        <w:autoSpaceDE w:val="0"/>
+        <w:autoSpaceDN w:val="0"/>
+        <w:adjustRightInd w:val="0"/>
+        <w:rPr>
+          <w:rFonts w:ascii="Menlo Regular" w:hAnsi="Menlo Regular" w:cs="Menlo Regular"/>
+          <w:color w:val="000000"/>
+          <w:sz w:val="16"/>
+          <w:szCs w:val="16"/>
+        </w:rPr>
+      </w:pPr>
+      <w:r>
+        <w:rPr>
+          <w:rFonts w:ascii="Menlo Regular" w:hAnsi="Menlo Regular" w:cs="Menlo Regular"/>
+          <w:color w:val="000000"/>
+          <w:sz w:val="16"/>
+          <w:szCs w:val="16"/>
+        </w:rPr>
+        <w:t xml:space="preserve">        </w:t>
+      </w:r>
+      <w:r>
+        <w:rPr>
+          <w:rFonts w:ascii="Menlo Regular" w:hAnsi="Menlo Regular" w:cs="Menlo Regular"/>
+          <w:color w:val="236E25"/>
+          <w:sz w:val="16"/>
+          <w:szCs w:val="16"/>
+        </w:rPr>
+        <w:t xml:space="preserve">// </w:t>
+      </w:r>
+      <w:proofErr w:type="gramStart"/>
+      <w:r>
+        <w:rPr>
+          <w:rFonts w:ascii="Menlo Regular" w:hAnsi="Menlo Regular" w:cs="Menlo Regular"/>
+          <w:color w:val="236E25"/>
+          <w:sz w:val="16"/>
+          <w:szCs w:val="16"/>
+        </w:rPr>
+        <w:t>insert</w:t>
+      </w:r>
+      <w:proofErr w:type="gramEnd"/>
+      <w:r>
+        <w:rPr>
+          <w:rFonts w:ascii="Menlo Regular" w:hAnsi="Menlo Regular" w:cs="Menlo Regular"/>
+          <w:color w:val="236E25"/>
+          <w:sz w:val="16"/>
+          <w:szCs w:val="16"/>
+        </w:rPr>
+        <w:t xml:space="preserve"> code here...</w:t>
+      </w:r>
+    </w:p>
+    <w:p>
+      <w:pPr>
+        <w:widowControl w:val="0"/>
+        <w:tabs>
+          <w:tab w:val="left" w:pos="866"/>
+        </w:tabs>
+        <w:autoSpaceDE w:val="0"/>
+        <w:autoSpaceDN w:val="0"/>
+        <w:adjustRightInd w:val="0"/>
+        <w:rPr>
+          <w:rFonts w:ascii="Menlo Regular" w:hAnsi="Menlo Regular" w:cs="Menlo Regular"/>
+          <w:color w:val="000000"/>
+          <w:sz w:val="16"/>
+          <w:szCs w:val="16"/>
+        </w:rPr>
+      </w:pPr>
+      <w:r>
+        <w:rPr>
+          <w:rFonts w:ascii="Menlo Regular" w:hAnsi="Menlo Regular" w:cs="Menlo Regular"/>
+          <w:color w:val="000000"/>
+          <w:sz w:val="16"/>
+          <w:szCs w:val="16"/>
+        </w:rPr>
+        <w:t xml:space="preserve">        </w:t>
+      </w:r>
+      <w:proofErr w:type="spellStart"/>
+      <w:proofErr w:type="gramStart"/>
+      <w:r>
+        <w:rPr>
+          <w:rFonts w:ascii="Menlo Regular" w:hAnsi="Menlo Regular" w:cs="Menlo Regular"/>
+          <w:color w:val="2E0D6E"/>
+          <w:sz w:val="16"/>
+          <w:szCs w:val="16"/>
+        </w:rPr>
+        <w:t>NSLog</w:t>
+      </w:r>
+      <w:proofErr w:type="spellEnd"/>
+      <w:r>
+        <w:rPr>
+          <w:rFonts w:ascii="Menlo Regular" w:hAnsi="Menlo Regular" w:cs="Menlo Regular"/>
+          <w:color w:val="000000"/>
+          <w:sz w:val="16"/>
+          <w:szCs w:val="16"/>
+        </w:rPr>
+        <w:t>(</w:t>
+      </w:r>
+      <w:proofErr w:type="gramEnd"/>
+      <w:r>
+        <w:rPr>
+          <w:rFonts w:ascii="Menlo Regular" w:hAnsi="Menlo Regular" w:cs="Menlo Regular"/>
+          <w:color w:val="891315"/>
+          <w:sz w:val="16"/>
+          <w:szCs w:val="16"/>
+        </w:rPr>
+        <w:t>@"Hello, World!"</w:t>
+      </w:r>
+      <w:r>
+        <w:rPr>
+          <w:rFonts w:ascii="Menlo Regular" w:hAnsi="Menlo Regular" w:cs="Menlo Regular"/>
+          <w:color w:val="000000"/>
+          <w:sz w:val="16"/>
+          <w:szCs w:val="16"/>
+        </w:rPr>
+        <w:t xml:space="preserve">);        </w:t>
+      </w:r>
+      <w:r>
+        <w:rPr>
+          <w:rFonts w:ascii="Menlo Regular" w:hAnsi="Menlo Regular" w:cs="Menlo Regular"/>
+          <w:color w:val="236E25"/>
+          <w:sz w:val="16"/>
+          <w:szCs w:val="16"/>
+        </w:rPr>
+        <w:t>//  Writes "Hello, World!" to the console</w:t>
+      </w:r>
+    </w:p>
+    <w:p>
+      <w:pPr>
+        <w:widowControl w:val="0"/>
+        <w:tabs>
+          <w:tab w:val="left" w:pos="866"/>
+        </w:tabs>
+        <w:autoSpaceDE w:val="0"/>
+        <w:autoSpaceDN w:val="0"/>
+        <w:adjustRightInd w:val="0"/>
+        <w:rPr>
+          <w:rFonts w:ascii="Menlo Regular" w:hAnsi="Menlo Regular" w:cs="Menlo Regular"/>
+          <w:color w:val="000000"/>
+          <w:sz w:val="16"/>
+          <w:szCs w:val="16"/>
+        </w:rPr>
+      </w:pPr>
+      <w:r>
+        <w:rPr>
+          <w:rFonts w:ascii="Menlo Regular" w:hAnsi="Menlo Regular" w:cs="Menlo Regular"/>
+          <w:color w:val="000000"/>
+          <w:sz w:val="16"/>
+          <w:szCs w:val="16"/>
+        </w:rPr>
+        <w:t xml:space="preserve">        </w:t>
+      </w:r>
+    </w:p>
+    <w:p>
+      <w:pPr>
+        <w:widowControl w:val="0"/>
+        <w:tabs>
+          <w:tab w:val="left" w:pos="866"/>
+        </w:tabs>
+        <w:autoSpaceDE w:val="0"/>
+        <w:autoSpaceDN w:val="0"/>
+        <w:adjustRightInd w:val="0"/>
+        <w:rPr>
+          <w:rFonts w:ascii="Menlo Regular" w:hAnsi="Menlo Regular" w:cs="Menlo Regular"/>
+          <w:color w:val="000000"/>
+          <w:sz w:val="16"/>
+          <w:szCs w:val="16"/>
+        </w:rPr>
+      </w:pPr>
+      <w:r>
+        <w:rPr>
+          <w:rFonts w:ascii="Menlo Regular" w:hAnsi="Menlo Regular" w:cs="Menlo Regular"/>
+          <w:color w:val="000000"/>
+          <w:sz w:val="16"/>
+          <w:szCs w:val="16"/>
+        </w:rPr>
+        <w:t xml:space="preserve">    }                                   </w:t>
+      </w:r>
+      <w:r>
+        <w:rPr>
+          <w:rFonts w:ascii="Menlo Regular" w:hAnsi="Menlo Regular" w:cs="Menlo Regular"/>
+          <w:color w:val="236E25"/>
+          <w:sz w:val="16"/>
+          <w:szCs w:val="16"/>
+        </w:rPr>
+        <w:t>// Closing statement block</w:t>
+      </w:r>
+    </w:p>
+    <w:p>
+      <w:pPr>
+        <w:widowControl w:val="0"/>
+        <w:tabs>
+          <w:tab w:val="left" w:pos="866"/>
+        </w:tabs>
+        <w:autoSpaceDE w:val="0"/>
+        <w:autoSpaceDN w:val="0"/>
+        <w:adjustRightInd w:val="0"/>
+        <w:rPr>
+          <w:rFonts w:ascii="Menlo Regular" w:hAnsi="Menlo Regular" w:cs="Menlo Regular"/>
+          <w:color w:val="000000"/>
+          <w:sz w:val="16"/>
+          <w:szCs w:val="16"/>
+        </w:rPr>
+      </w:pPr>
+      <w:r>
+        <w:rPr>
+          <w:rFonts w:ascii="Menlo Regular" w:hAnsi="Menlo Regular" w:cs="Menlo Regular"/>
+          <w:color w:val="000000"/>
+          <w:sz w:val="16"/>
+          <w:szCs w:val="16"/>
+        </w:rPr>
+        <w:t xml:space="preserve">    </w:t>
+      </w:r>
+      <w:proofErr w:type="gramStart"/>
+      <w:r>
+        <w:rPr>
+          <w:rFonts w:ascii="Menlo Regular" w:hAnsi="Menlo Regular" w:cs="Menlo Regular"/>
+          <w:color w:val="760F50"/>
+          <w:sz w:val="16"/>
+          <w:szCs w:val="16"/>
+        </w:rPr>
+        <w:t>return</w:t>
+      </w:r>
+      <w:proofErr w:type="gramEnd"/>
+      <w:r>
+        <w:rPr>
+          <w:rFonts w:ascii="Menlo Regular" w:hAnsi="Menlo Regular" w:cs="Menlo Regular"/>
+          <w:color w:val="000000"/>
+          <w:sz w:val="16"/>
+          <w:szCs w:val="16"/>
+        </w:rPr>
+        <w:t xml:space="preserve"> </w:t>
+      </w:r>
+      <w:r>
+        <w:rPr>
+          <w:rFonts w:ascii="Menlo Regular" w:hAnsi="Menlo Regular" w:cs="Menlo Regular"/>
+          <w:color w:val="0000FF"/>
+          <w:sz w:val="16"/>
+          <w:szCs w:val="16"/>
+        </w:rPr>
+        <w:t>0</w:t>
+      </w:r>
+      <w:r>
+        <w:rPr>
+          <w:rFonts w:ascii="Menlo Regular" w:hAnsi="Menlo Regular" w:cs="Menlo Regular"/>
+          <w:color w:val="000000"/>
+          <w:sz w:val="16"/>
+          <w:szCs w:val="16"/>
+        </w:rPr>
+        <w:t xml:space="preserve">;                           </w:t>
+      </w:r>
+      <w:r>
+        <w:rPr>
+          <w:rFonts w:ascii="Menlo Regular" w:hAnsi="Menlo Regular" w:cs="Menlo Regular"/>
+          <w:color w:val="236E25"/>
+          <w:sz w:val="16"/>
+          <w:szCs w:val="16"/>
+        </w:rPr>
+        <w:t>// Final line of main and says "main was successful"</w:t>
+      </w:r>
+    </w:p>
+    <w:p>
+      <w:pPr>
+        <w:rPr>
+          <w:rFonts w:ascii="Calibri" w:hAnsi="Calibri"/>
+          <w:sz w:val="16"/>
+          <w:szCs w:val="16"/>
+        </w:rPr>
+      </w:pPr>
+      <w:r>
+        <w:rPr>
+          <w:rFonts w:ascii="Menlo Regular" w:hAnsi="Menlo Regular" w:cs="Menlo Regular"/>
+          <w:color w:val="000000"/>
+          <w:sz w:val="16"/>
+          <w:szCs w:val="16"/>
+        </w:rPr>
+        <w:t xml:space="preserve">}                                       </w:t>
+      </w:r>
+      <w:r>
+        <w:rPr>
+          <w:rFonts w:ascii="Menlo Regular" w:hAnsi="Menlo Regular" w:cs="Menlo Regular"/>
+          <w:color w:val="236E25"/>
+          <w:sz w:val="16"/>
+          <w:szCs w:val="16"/>
+        </w:rPr>
+        <w:t>// Final closing statement block</w:t>
+      </w:r>
+    </w:p>
+    <w:p>
+      <w:pPr>
+        <w:rPr>
+          <w:rFonts w:ascii="Calibri" w:hAnsi="Calibri"/>
+        </w:rPr>
+      </w:pPr>
+    </w:p>
+    <w:p>
+      <w:pPr>
         <w:rPr>
           <w:rFonts w:ascii="Calibri" w:hAnsi="Calibri"/>
           <w:b/>
@@ -626,10 +1539,43 @@
     </w:p>
     <w:p>
       <w:pPr>
+        <w:rPr>
+          <w:rFonts w:ascii="Calibri" w:hAnsi="Calibri"/>
+        </w:rPr>
+      </w:pPr>
+      <w:r>
+        <w:rPr>
+          <w:rFonts w:ascii="Calibri" w:hAnsi="Calibri"/>
+        </w:rPr>
+        <w:t xml:space="preserve">You may be using the most up-to-date version but your users may be using older versions of </w:t>
+      </w:r>
+      <w:proofErr w:type="spellStart"/>
+      <w:r>
+        <w:rPr>
+          <w:rFonts w:ascii="Calibri" w:hAnsi="Calibri"/>
+        </w:rPr>
+        <w:t>iOS</w:t>
+      </w:r>
+      <w:proofErr w:type="spellEnd"/>
+      <w:r>
+        <w:rPr>
+          <w:rFonts w:ascii="Calibri" w:hAnsi="Calibri"/>
+        </w:rPr>
+        <w:t xml:space="preserve"> and you don’t want them to be excluded from using the app.</w:t>
+      </w:r>
+    </w:p>
+    <w:p>
+      <w:pPr>
+        <w:rPr>
+          <w:rFonts w:ascii="Calibri" w:hAnsi="Calibri"/>
+        </w:rPr>
+      </w:pPr>
+    </w:p>
+    <w:p>
+      <w:pPr>
         <w:pStyle w:val="Heading2"/>
       </w:pPr>
       <w:r>
-        <w:lastRenderedPageBreak/>
         <w:t>Section 3 - Program Flow</w:t>
       </w:r>
     </w:p>
@@ -679,6 +1625,704 @@
           <w:rFonts w:ascii="Calibri" w:hAnsi="Calibri"/>
         </w:rPr>
       </w:pPr>
+      <w:r>
+        <w:rPr>
+          <w:rFonts w:ascii="Calibri" w:hAnsi="Calibri"/>
+        </w:rPr>
+        <w:tab/>
+        <w:t xml:space="preserve">// </w:t>
+      </w:r>
+      <w:proofErr w:type="gramStart"/>
+      <w:r>
+        <w:rPr>
+          <w:rFonts w:ascii="Calibri" w:hAnsi="Calibri"/>
+        </w:rPr>
+        <w:t>simple</w:t>
+      </w:r>
+      <w:proofErr w:type="gramEnd"/>
+      <w:r>
+        <w:rPr>
+          <w:rFonts w:ascii="Calibri" w:hAnsi="Calibri"/>
+        </w:rPr>
+        <w:t xml:space="preserve"> calculation for seconds. Does not accommodate leap year(s).</w:t>
+      </w:r>
+    </w:p>
+    <w:p>
+      <w:pPr>
+        <w:widowControl w:val="0"/>
+        <w:tabs>
+          <w:tab w:val="left" w:pos="866"/>
+        </w:tabs>
+        <w:autoSpaceDE w:val="0"/>
+        <w:autoSpaceDN w:val="0"/>
+        <w:adjustRightInd w:val="0"/>
+        <w:rPr>
+          <w:rFonts w:ascii="Menlo Regular" w:hAnsi="Menlo Regular" w:cs="Menlo Regular"/>
+          <w:color w:val="000000"/>
+          <w:sz w:val="16"/>
+          <w:szCs w:val="16"/>
+        </w:rPr>
+      </w:pPr>
+      <w:r>
+        <w:rPr>
+          <w:rFonts w:ascii="Menlo Regular" w:hAnsi="Menlo Regular" w:cs="Menlo Regular"/>
+          <w:color w:val="000000"/>
+          <w:sz w:val="16"/>
+          <w:szCs w:val="16"/>
+        </w:rPr>
+        <w:t xml:space="preserve">        </w:t>
+      </w:r>
+      <w:proofErr w:type="spellStart"/>
+      <w:proofErr w:type="gramStart"/>
+      <w:r>
+        <w:rPr>
+          <w:rFonts w:ascii="Menlo Regular" w:hAnsi="Menlo Regular" w:cs="Menlo Regular"/>
+          <w:color w:val="760F50"/>
+          <w:sz w:val="16"/>
+          <w:szCs w:val="16"/>
+        </w:rPr>
+        <w:t>int</w:t>
+      </w:r>
+      <w:proofErr w:type="spellEnd"/>
+      <w:proofErr w:type="gramEnd"/>
+      <w:r>
+        <w:rPr>
+          <w:rFonts w:ascii="Menlo Regular" w:hAnsi="Menlo Regular" w:cs="Menlo Regular"/>
+          <w:color w:val="000000"/>
+          <w:sz w:val="16"/>
+          <w:szCs w:val="16"/>
+        </w:rPr>
+        <w:t xml:space="preserve"> </w:t>
+      </w:r>
+      <w:proofErr w:type="spellStart"/>
+      <w:r>
+        <w:rPr>
+          <w:rFonts w:ascii="Menlo Regular" w:hAnsi="Menlo Regular" w:cs="Menlo Regular"/>
+          <w:color w:val="000000"/>
+          <w:sz w:val="16"/>
+          <w:szCs w:val="16"/>
+        </w:rPr>
+        <w:t>secondsInAMinute</w:t>
+      </w:r>
+      <w:proofErr w:type="spellEnd"/>
+      <w:r>
+        <w:rPr>
+          <w:rFonts w:ascii="Menlo Regular" w:hAnsi="Menlo Regular" w:cs="Menlo Regular"/>
+          <w:color w:val="000000"/>
+          <w:sz w:val="16"/>
+          <w:szCs w:val="16"/>
+        </w:rPr>
+        <w:t xml:space="preserve"> = </w:t>
+      </w:r>
+      <w:r>
+        <w:rPr>
+          <w:rFonts w:ascii="Menlo Regular" w:hAnsi="Menlo Regular" w:cs="Menlo Regular"/>
+          <w:color w:val="0000FF"/>
+          <w:sz w:val="16"/>
+          <w:szCs w:val="16"/>
+        </w:rPr>
+        <w:t>60</w:t>
+      </w:r>
+      <w:r>
+        <w:rPr>
+          <w:rFonts w:ascii="Menlo Regular" w:hAnsi="Menlo Regular" w:cs="Menlo Regular"/>
+          <w:color w:val="000000"/>
+          <w:sz w:val="16"/>
+          <w:szCs w:val="16"/>
+        </w:rPr>
+        <w:t>;</w:t>
+      </w:r>
+    </w:p>
+    <w:p>
+      <w:pPr>
+        <w:widowControl w:val="0"/>
+        <w:tabs>
+          <w:tab w:val="left" w:pos="866"/>
+        </w:tabs>
+        <w:autoSpaceDE w:val="0"/>
+        <w:autoSpaceDN w:val="0"/>
+        <w:adjustRightInd w:val="0"/>
+        <w:rPr>
+          <w:rFonts w:ascii="Menlo Regular" w:hAnsi="Menlo Regular" w:cs="Menlo Regular"/>
+          <w:color w:val="000000"/>
+          <w:sz w:val="16"/>
+          <w:szCs w:val="16"/>
+        </w:rPr>
+      </w:pPr>
+      <w:r>
+        <w:rPr>
+          <w:rFonts w:ascii="Menlo Regular" w:hAnsi="Menlo Regular" w:cs="Menlo Regular"/>
+          <w:color w:val="000000"/>
+          <w:sz w:val="16"/>
+          <w:szCs w:val="16"/>
+        </w:rPr>
+        <w:t xml:space="preserve">        </w:t>
+      </w:r>
+      <w:proofErr w:type="spellStart"/>
+      <w:proofErr w:type="gramStart"/>
+      <w:r>
+        <w:rPr>
+          <w:rFonts w:ascii="Menlo Regular" w:hAnsi="Menlo Regular" w:cs="Menlo Regular"/>
+          <w:color w:val="760F50"/>
+          <w:sz w:val="16"/>
+          <w:szCs w:val="16"/>
+        </w:rPr>
+        <w:t>int</w:t>
+      </w:r>
+      <w:proofErr w:type="spellEnd"/>
+      <w:proofErr w:type="gramEnd"/>
+      <w:r>
+        <w:rPr>
+          <w:rFonts w:ascii="Menlo Regular" w:hAnsi="Menlo Regular" w:cs="Menlo Regular"/>
+          <w:color w:val="000000"/>
+          <w:sz w:val="16"/>
+          <w:szCs w:val="16"/>
+        </w:rPr>
+        <w:t xml:space="preserve"> </w:t>
+      </w:r>
+      <w:proofErr w:type="spellStart"/>
+      <w:r>
+        <w:rPr>
+          <w:rFonts w:ascii="Menlo Regular" w:hAnsi="Menlo Regular" w:cs="Menlo Regular"/>
+          <w:color w:val="000000"/>
+          <w:sz w:val="16"/>
+          <w:szCs w:val="16"/>
+        </w:rPr>
+        <w:t>minutesInAnHour</w:t>
+      </w:r>
+      <w:proofErr w:type="spellEnd"/>
+      <w:r>
+        <w:rPr>
+          <w:rFonts w:ascii="Menlo Regular" w:hAnsi="Menlo Regular" w:cs="Menlo Regular"/>
+          <w:color w:val="000000"/>
+          <w:sz w:val="16"/>
+          <w:szCs w:val="16"/>
+        </w:rPr>
+        <w:t xml:space="preserve"> = </w:t>
+      </w:r>
+      <w:r>
+        <w:rPr>
+          <w:rFonts w:ascii="Menlo Regular" w:hAnsi="Menlo Regular" w:cs="Menlo Regular"/>
+          <w:color w:val="0000FF"/>
+          <w:sz w:val="16"/>
+          <w:szCs w:val="16"/>
+        </w:rPr>
+        <w:t>60</w:t>
+      </w:r>
+      <w:r>
+        <w:rPr>
+          <w:rFonts w:ascii="Menlo Regular" w:hAnsi="Menlo Regular" w:cs="Menlo Regular"/>
+          <w:color w:val="000000"/>
+          <w:sz w:val="16"/>
+          <w:szCs w:val="16"/>
+        </w:rPr>
+        <w:t>;</w:t>
+      </w:r>
+    </w:p>
+    <w:p>
+      <w:pPr>
+        <w:widowControl w:val="0"/>
+        <w:tabs>
+          <w:tab w:val="left" w:pos="866"/>
+        </w:tabs>
+        <w:autoSpaceDE w:val="0"/>
+        <w:autoSpaceDN w:val="0"/>
+        <w:adjustRightInd w:val="0"/>
+        <w:rPr>
+          <w:rFonts w:ascii="Menlo Regular" w:hAnsi="Menlo Regular" w:cs="Menlo Regular"/>
+          <w:color w:val="000000"/>
+          <w:sz w:val="16"/>
+          <w:szCs w:val="16"/>
+        </w:rPr>
+      </w:pPr>
+      <w:r>
+        <w:rPr>
+          <w:rFonts w:ascii="Menlo Regular" w:hAnsi="Menlo Regular" w:cs="Menlo Regular"/>
+          <w:color w:val="000000"/>
+          <w:sz w:val="16"/>
+          <w:szCs w:val="16"/>
+        </w:rPr>
+        <w:t xml:space="preserve">        </w:t>
+      </w:r>
+      <w:proofErr w:type="spellStart"/>
+      <w:proofErr w:type="gramStart"/>
+      <w:r>
+        <w:rPr>
+          <w:rFonts w:ascii="Menlo Regular" w:hAnsi="Menlo Regular" w:cs="Menlo Regular"/>
+          <w:color w:val="760F50"/>
+          <w:sz w:val="16"/>
+          <w:szCs w:val="16"/>
+        </w:rPr>
+        <w:t>int</w:t>
+      </w:r>
+      <w:proofErr w:type="spellEnd"/>
+      <w:proofErr w:type="gramEnd"/>
+      <w:r>
+        <w:rPr>
+          <w:rFonts w:ascii="Menlo Regular" w:hAnsi="Menlo Regular" w:cs="Menlo Regular"/>
+          <w:color w:val="000000"/>
+          <w:sz w:val="16"/>
+          <w:szCs w:val="16"/>
+        </w:rPr>
+        <w:t xml:space="preserve"> </w:t>
+      </w:r>
+      <w:proofErr w:type="spellStart"/>
+      <w:r>
+        <w:rPr>
+          <w:rFonts w:ascii="Menlo Regular" w:hAnsi="Menlo Regular" w:cs="Menlo Regular"/>
+          <w:color w:val="000000"/>
+          <w:sz w:val="16"/>
+          <w:szCs w:val="16"/>
+        </w:rPr>
+        <w:t>hoursInADay</w:t>
+      </w:r>
+      <w:proofErr w:type="spellEnd"/>
+      <w:r>
+        <w:rPr>
+          <w:rFonts w:ascii="Menlo Regular" w:hAnsi="Menlo Regular" w:cs="Menlo Regular"/>
+          <w:color w:val="000000"/>
+          <w:sz w:val="16"/>
+          <w:szCs w:val="16"/>
+        </w:rPr>
+        <w:t xml:space="preserve"> = </w:t>
+      </w:r>
+      <w:r>
+        <w:rPr>
+          <w:rFonts w:ascii="Menlo Regular" w:hAnsi="Menlo Regular" w:cs="Menlo Regular"/>
+          <w:color w:val="0000FF"/>
+          <w:sz w:val="16"/>
+          <w:szCs w:val="16"/>
+        </w:rPr>
+        <w:t>24</w:t>
+      </w:r>
+      <w:r>
+        <w:rPr>
+          <w:rFonts w:ascii="Menlo Regular" w:hAnsi="Menlo Regular" w:cs="Menlo Regular"/>
+          <w:color w:val="000000"/>
+          <w:sz w:val="16"/>
+          <w:szCs w:val="16"/>
+        </w:rPr>
+        <w:t>;</w:t>
+      </w:r>
+    </w:p>
+    <w:p>
+      <w:pPr>
+        <w:widowControl w:val="0"/>
+        <w:tabs>
+          <w:tab w:val="left" w:pos="866"/>
+        </w:tabs>
+        <w:autoSpaceDE w:val="0"/>
+        <w:autoSpaceDN w:val="0"/>
+        <w:adjustRightInd w:val="0"/>
+        <w:rPr>
+          <w:rFonts w:ascii="Menlo Regular" w:hAnsi="Menlo Regular" w:cs="Menlo Regular"/>
+          <w:color w:val="000000"/>
+          <w:sz w:val="16"/>
+          <w:szCs w:val="16"/>
+        </w:rPr>
+      </w:pPr>
+      <w:r>
+        <w:rPr>
+          <w:rFonts w:ascii="Menlo Regular" w:hAnsi="Menlo Regular" w:cs="Menlo Regular"/>
+          <w:color w:val="000000"/>
+          <w:sz w:val="16"/>
+          <w:szCs w:val="16"/>
+        </w:rPr>
+        <w:t xml:space="preserve">        </w:t>
+      </w:r>
+      <w:proofErr w:type="spellStart"/>
+      <w:proofErr w:type="gramStart"/>
+      <w:r>
+        <w:rPr>
+          <w:rFonts w:ascii="Menlo Regular" w:hAnsi="Menlo Regular" w:cs="Menlo Regular"/>
+          <w:color w:val="760F50"/>
+          <w:sz w:val="16"/>
+          <w:szCs w:val="16"/>
+        </w:rPr>
+        <w:t>int</w:t>
+      </w:r>
+      <w:proofErr w:type="spellEnd"/>
+      <w:proofErr w:type="gramEnd"/>
+      <w:r>
+        <w:rPr>
+          <w:rFonts w:ascii="Menlo Regular" w:hAnsi="Menlo Regular" w:cs="Menlo Regular"/>
+          <w:color w:val="000000"/>
+          <w:sz w:val="16"/>
+          <w:szCs w:val="16"/>
+        </w:rPr>
+        <w:t xml:space="preserve"> </w:t>
+      </w:r>
+      <w:proofErr w:type="spellStart"/>
+      <w:r>
+        <w:rPr>
+          <w:rFonts w:ascii="Menlo Regular" w:hAnsi="Menlo Regular" w:cs="Menlo Regular"/>
+          <w:color w:val="000000"/>
+          <w:sz w:val="16"/>
+          <w:szCs w:val="16"/>
+        </w:rPr>
+        <w:t>daysInAYear</w:t>
+      </w:r>
+      <w:proofErr w:type="spellEnd"/>
+      <w:r>
+        <w:rPr>
+          <w:rFonts w:ascii="Menlo Regular" w:hAnsi="Menlo Regular" w:cs="Menlo Regular"/>
+          <w:color w:val="000000"/>
+          <w:sz w:val="16"/>
+          <w:szCs w:val="16"/>
+        </w:rPr>
+        <w:t xml:space="preserve"> = </w:t>
+      </w:r>
+      <w:r>
+        <w:rPr>
+          <w:rFonts w:ascii="Menlo Regular" w:hAnsi="Menlo Regular" w:cs="Menlo Regular"/>
+          <w:color w:val="0000FF"/>
+          <w:sz w:val="16"/>
+          <w:szCs w:val="16"/>
+        </w:rPr>
+        <w:t>365</w:t>
+      </w:r>
+      <w:r>
+        <w:rPr>
+          <w:rFonts w:ascii="Menlo Regular" w:hAnsi="Menlo Regular" w:cs="Menlo Regular"/>
+          <w:color w:val="000000"/>
+          <w:sz w:val="16"/>
+          <w:szCs w:val="16"/>
+        </w:rPr>
+        <w:t>;</w:t>
+      </w:r>
+    </w:p>
+    <w:p>
+      <w:pPr>
+        <w:widowControl w:val="0"/>
+        <w:tabs>
+          <w:tab w:val="left" w:pos="866"/>
+        </w:tabs>
+        <w:autoSpaceDE w:val="0"/>
+        <w:autoSpaceDN w:val="0"/>
+        <w:adjustRightInd w:val="0"/>
+        <w:rPr>
+          <w:rFonts w:ascii="Menlo Regular" w:hAnsi="Menlo Regular" w:cs="Menlo Regular"/>
+          <w:color w:val="000000"/>
+          <w:sz w:val="16"/>
+          <w:szCs w:val="16"/>
+        </w:rPr>
+      </w:pPr>
+      <w:r>
+        <w:rPr>
+          <w:rFonts w:ascii="Menlo Regular" w:hAnsi="Menlo Regular" w:cs="Menlo Regular"/>
+          <w:color w:val="000000"/>
+          <w:sz w:val="16"/>
+          <w:szCs w:val="16"/>
+        </w:rPr>
+        <w:t xml:space="preserve">        </w:t>
+      </w:r>
+    </w:p>
+    <w:p>
+      <w:pPr>
+        <w:widowControl w:val="0"/>
+        <w:tabs>
+          <w:tab w:val="left" w:pos="866"/>
+        </w:tabs>
+        <w:autoSpaceDE w:val="0"/>
+        <w:autoSpaceDN w:val="0"/>
+        <w:adjustRightInd w:val="0"/>
+        <w:ind w:left="720" w:hanging="720"/>
+        <w:rPr>
+          <w:rFonts w:ascii="Menlo Regular" w:hAnsi="Menlo Regular" w:cs="Menlo Regular"/>
+          <w:color w:val="000000"/>
+          <w:sz w:val="16"/>
+          <w:szCs w:val="16"/>
+        </w:rPr>
+      </w:pPr>
+      <w:r>
+        <w:rPr>
+          <w:rFonts w:ascii="Menlo Regular" w:hAnsi="Menlo Regular" w:cs="Menlo Regular"/>
+          <w:color w:val="000000"/>
+          <w:sz w:val="16"/>
+          <w:szCs w:val="16"/>
+        </w:rPr>
+        <w:t xml:space="preserve">        </w:t>
+      </w:r>
+      <w:proofErr w:type="spellStart"/>
+      <w:proofErr w:type="gramStart"/>
+      <w:r>
+        <w:rPr>
+          <w:rFonts w:ascii="Menlo Regular" w:hAnsi="Menlo Regular" w:cs="Menlo Regular"/>
+          <w:color w:val="760F50"/>
+          <w:sz w:val="16"/>
+          <w:szCs w:val="16"/>
+        </w:rPr>
+        <w:t>int</w:t>
+      </w:r>
+      <w:proofErr w:type="spellEnd"/>
+      <w:proofErr w:type="gramEnd"/>
+      <w:r>
+        <w:rPr>
+          <w:rFonts w:ascii="Menlo Regular" w:hAnsi="Menlo Regular" w:cs="Menlo Regular"/>
+          <w:color w:val="000000"/>
+          <w:sz w:val="16"/>
+          <w:szCs w:val="16"/>
+        </w:rPr>
+        <w:t xml:space="preserve"> </w:t>
+      </w:r>
+      <w:proofErr w:type="spellStart"/>
+      <w:r>
+        <w:rPr>
+          <w:rFonts w:ascii="Menlo Regular" w:hAnsi="Menlo Regular" w:cs="Menlo Regular"/>
+          <w:color w:val="000000"/>
+          <w:sz w:val="16"/>
+          <w:szCs w:val="16"/>
+        </w:rPr>
+        <w:t>secondsInTenYears</w:t>
+      </w:r>
+      <w:proofErr w:type="spellEnd"/>
+      <w:r>
+        <w:rPr>
+          <w:rFonts w:ascii="Menlo Regular" w:hAnsi="Menlo Regular" w:cs="Menlo Regular"/>
+          <w:color w:val="000000"/>
+          <w:sz w:val="16"/>
+          <w:szCs w:val="16"/>
+        </w:rPr>
+        <w:t xml:space="preserve"> = ((((</w:t>
+      </w:r>
+      <w:proofErr w:type="spellStart"/>
+      <w:r>
+        <w:rPr>
+          <w:rFonts w:ascii="Menlo Regular" w:hAnsi="Menlo Regular" w:cs="Menlo Regular"/>
+          <w:color w:val="000000"/>
+          <w:sz w:val="16"/>
+          <w:szCs w:val="16"/>
+        </w:rPr>
+        <w:t>secondsInAMinute</w:t>
+      </w:r>
+      <w:proofErr w:type="spellEnd"/>
+      <w:r>
+        <w:rPr>
+          <w:rFonts w:ascii="Menlo Regular" w:hAnsi="Menlo Regular" w:cs="Menlo Regular"/>
+          <w:color w:val="000000"/>
+          <w:sz w:val="16"/>
+          <w:szCs w:val="16"/>
+        </w:rPr>
+        <w:t xml:space="preserve"> * </w:t>
+      </w:r>
+      <w:proofErr w:type="spellStart"/>
+      <w:r>
+        <w:rPr>
+          <w:rFonts w:ascii="Menlo Regular" w:hAnsi="Menlo Regular" w:cs="Menlo Regular"/>
+          <w:color w:val="000000"/>
+          <w:sz w:val="16"/>
+          <w:szCs w:val="16"/>
+        </w:rPr>
+        <w:t>minutesInAnHour</w:t>
+      </w:r>
+      <w:proofErr w:type="spellEnd"/>
+      <w:r>
+        <w:rPr>
+          <w:rFonts w:ascii="Menlo Regular" w:hAnsi="Menlo Regular" w:cs="Menlo Regular"/>
+          <w:color w:val="000000"/>
+          <w:sz w:val="16"/>
+          <w:szCs w:val="16"/>
+        </w:rPr>
+        <w:t xml:space="preserve">) * </w:t>
+      </w:r>
+      <w:proofErr w:type="spellStart"/>
+      <w:r>
+        <w:rPr>
+          <w:rFonts w:ascii="Menlo Regular" w:hAnsi="Menlo Regular" w:cs="Menlo Regular"/>
+          <w:color w:val="000000"/>
+          <w:sz w:val="16"/>
+          <w:szCs w:val="16"/>
+        </w:rPr>
+        <w:t>hoursInADay</w:t>
+      </w:r>
+      <w:proofErr w:type="spellEnd"/>
+      <w:r>
+        <w:rPr>
+          <w:rFonts w:ascii="Menlo Regular" w:hAnsi="Menlo Regular" w:cs="Menlo Regular"/>
+          <w:color w:val="000000"/>
+          <w:sz w:val="16"/>
+          <w:szCs w:val="16"/>
+        </w:rPr>
+        <w:t xml:space="preserve">) * </w:t>
+      </w:r>
+      <w:r>
+        <w:rPr>
+          <w:rFonts w:ascii="Menlo Regular" w:hAnsi="Menlo Regular" w:cs="Menlo Regular"/>
+          <w:color w:val="000000"/>
+          <w:sz w:val="16"/>
+          <w:szCs w:val="16"/>
+        </w:rPr>
+        <w:t xml:space="preserve">  </w:t>
+      </w:r>
+      <w:proofErr w:type="spellStart"/>
+      <w:r>
+        <w:rPr>
+          <w:rFonts w:ascii="Menlo Regular" w:hAnsi="Menlo Regular" w:cs="Menlo Regular"/>
+          <w:color w:val="000000"/>
+          <w:sz w:val="16"/>
+          <w:szCs w:val="16"/>
+        </w:rPr>
+        <w:t>daysInAYear</w:t>
+      </w:r>
+      <w:proofErr w:type="spellEnd"/>
+      <w:r>
+        <w:rPr>
+          <w:rFonts w:ascii="Menlo Regular" w:hAnsi="Menlo Regular" w:cs="Menlo Regular"/>
+          <w:color w:val="000000"/>
+          <w:sz w:val="16"/>
+          <w:szCs w:val="16"/>
+        </w:rPr>
+        <w:t xml:space="preserve">) * </w:t>
+      </w:r>
+      <w:r>
+        <w:rPr>
+          <w:rFonts w:ascii="Menlo Regular" w:hAnsi="Menlo Regular" w:cs="Menlo Regular"/>
+          <w:color w:val="0000FF"/>
+          <w:sz w:val="16"/>
+          <w:szCs w:val="16"/>
+        </w:rPr>
+        <w:t>10</w:t>
+      </w:r>
+      <w:r>
+        <w:rPr>
+          <w:rFonts w:ascii="Menlo Regular" w:hAnsi="Menlo Regular" w:cs="Menlo Regular"/>
+          <w:color w:val="000000"/>
+          <w:sz w:val="16"/>
+          <w:szCs w:val="16"/>
+        </w:rPr>
+        <w:t>);</w:t>
+      </w:r>
+    </w:p>
+    <w:p>
+      <w:pPr>
+        <w:widowControl w:val="0"/>
+        <w:tabs>
+          <w:tab w:val="left" w:pos="866"/>
+        </w:tabs>
+        <w:autoSpaceDE w:val="0"/>
+        <w:autoSpaceDN w:val="0"/>
+        <w:adjustRightInd w:val="0"/>
+        <w:rPr>
+          <w:rFonts w:ascii="Menlo Regular" w:hAnsi="Menlo Regular" w:cs="Menlo Regular"/>
+          <w:color w:val="000000"/>
+          <w:sz w:val="16"/>
+          <w:szCs w:val="16"/>
+        </w:rPr>
+      </w:pPr>
+      <w:r>
+        <w:rPr>
+          <w:rFonts w:ascii="Menlo Regular" w:hAnsi="Menlo Regular" w:cs="Menlo Regular"/>
+          <w:color w:val="000000"/>
+          <w:sz w:val="16"/>
+          <w:szCs w:val="16"/>
+        </w:rPr>
+        <w:t xml:space="preserve">        </w:t>
+      </w:r>
+    </w:p>
+    <w:p>
+      <w:pPr>
+        <w:rPr>
+          <w:rFonts w:ascii="Calibri" w:hAnsi="Calibri"/>
+          <w:sz w:val="16"/>
+          <w:szCs w:val="16"/>
+        </w:rPr>
+      </w:pPr>
+      <w:r>
+        <w:rPr>
+          <w:rFonts w:ascii="Menlo Regular" w:hAnsi="Menlo Regular" w:cs="Menlo Regular"/>
+          <w:color w:val="000000"/>
+          <w:sz w:val="16"/>
+          <w:szCs w:val="16"/>
+        </w:rPr>
+        <w:t xml:space="preserve">        </w:t>
+      </w:r>
+      <w:proofErr w:type="spellStart"/>
+      <w:proofErr w:type="gramStart"/>
+      <w:r>
+        <w:rPr>
+          <w:rFonts w:ascii="Menlo Regular" w:hAnsi="Menlo Regular" w:cs="Menlo Regular"/>
+          <w:color w:val="2E0D6E"/>
+          <w:sz w:val="16"/>
+          <w:szCs w:val="16"/>
+        </w:rPr>
+        <w:t>NSLog</w:t>
+      </w:r>
+      <w:proofErr w:type="spellEnd"/>
+      <w:r>
+        <w:rPr>
+          <w:rFonts w:ascii="Menlo Regular" w:hAnsi="Menlo Regular" w:cs="Menlo Regular"/>
+          <w:color w:val="000000"/>
+          <w:sz w:val="16"/>
+          <w:szCs w:val="16"/>
+        </w:rPr>
+        <w:t>(</w:t>
+      </w:r>
+      <w:proofErr w:type="gramEnd"/>
+      <w:r>
+        <w:rPr>
+          <w:rFonts w:ascii="Menlo Regular" w:hAnsi="Menlo Regular" w:cs="Menlo Regular"/>
+          <w:color w:val="891315"/>
+          <w:sz w:val="16"/>
+          <w:szCs w:val="16"/>
+        </w:rPr>
+        <w:t>@"Total seconds in 10 years: %</w:t>
+      </w:r>
+      <w:proofErr w:type="spellStart"/>
+      <w:r>
+        <w:rPr>
+          <w:rFonts w:ascii="Menlo Regular" w:hAnsi="Menlo Regular" w:cs="Menlo Regular"/>
+          <w:color w:val="891315"/>
+          <w:sz w:val="16"/>
+          <w:szCs w:val="16"/>
+        </w:rPr>
+        <w:t>i</w:t>
+      </w:r>
+      <w:proofErr w:type="spellEnd"/>
+      <w:r>
+        <w:rPr>
+          <w:rFonts w:ascii="Menlo Regular" w:hAnsi="Menlo Regular" w:cs="Menlo Regular"/>
+          <w:color w:val="891315"/>
+          <w:sz w:val="16"/>
+          <w:szCs w:val="16"/>
+        </w:rPr>
+        <w:t>"</w:t>
+      </w:r>
+      <w:r>
+        <w:rPr>
+          <w:rFonts w:ascii="Menlo Regular" w:hAnsi="Menlo Regular" w:cs="Menlo Regular"/>
+          <w:color w:val="000000"/>
+          <w:sz w:val="16"/>
+          <w:szCs w:val="16"/>
+        </w:rPr>
+        <w:t xml:space="preserve">, </w:t>
+      </w:r>
+      <w:proofErr w:type="spellStart"/>
+      <w:r>
+        <w:rPr>
+          <w:rFonts w:ascii="Menlo Regular" w:hAnsi="Menlo Regular" w:cs="Menlo Regular"/>
+          <w:color w:val="000000"/>
+          <w:sz w:val="16"/>
+          <w:szCs w:val="16"/>
+        </w:rPr>
+        <w:t>secondsInTenYears</w:t>
+      </w:r>
+      <w:proofErr w:type="spellEnd"/>
+      <w:r>
+        <w:rPr>
+          <w:rFonts w:ascii="Menlo Regular" w:hAnsi="Menlo Regular" w:cs="Menlo Regular"/>
+          <w:color w:val="000000"/>
+          <w:sz w:val="16"/>
+          <w:szCs w:val="16"/>
+        </w:rPr>
+        <w:t>);</w:t>
+      </w:r>
+    </w:p>
+    <w:p>
+      <w:pPr>
+        <w:rPr>
+          <w:rFonts w:ascii="Calibri" w:hAnsi="Calibri"/>
+        </w:rPr>
+      </w:pPr>
     </w:p>
     <w:p>
       <w:pPr>
@@ -782,6 +2426,365 @@
           <w:rFonts w:ascii="Calibri" w:hAnsi="Calibri"/>
         </w:rPr>
       </w:pPr>
+    </w:p>
+    <w:p>
+      <w:pPr>
+        <w:widowControl w:val="0"/>
+        <w:tabs>
+          <w:tab w:val="left" w:pos="866"/>
+        </w:tabs>
+        <w:autoSpaceDE w:val="0"/>
+        <w:autoSpaceDN w:val="0"/>
+        <w:adjustRightInd w:val="0"/>
+        <w:rPr>
+          <w:rFonts w:ascii="Menlo Regular" w:hAnsi="Menlo Regular" w:cs="Menlo Regular"/>
+          <w:color w:val="000000"/>
+          <w:sz w:val="16"/>
+          <w:szCs w:val="16"/>
+        </w:rPr>
+      </w:pPr>
+      <w:r>
+        <w:rPr>
+          <w:rFonts w:ascii="Menlo Regular" w:hAnsi="Menlo Regular" w:cs="Menlo Regular"/>
+          <w:color w:val="000000"/>
+          <w:sz w:val="16"/>
+          <w:szCs w:val="16"/>
+        </w:rPr>
+        <w:t xml:space="preserve">        </w:t>
+      </w:r>
+      <w:proofErr w:type="spellStart"/>
+      <w:proofErr w:type="gramStart"/>
+      <w:r>
+        <w:rPr>
+          <w:rFonts w:ascii="Menlo Regular" w:hAnsi="Menlo Regular" w:cs="Menlo Regular"/>
+          <w:color w:val="760F50"/>
+          <w:sz w:val="16"/>
+          <w:szCs w:val="16"/>
+        </w:rPr>
+        <w:t>int</w:t>
+      </w:r>
+      <w:proofErr w:type="spellEnd"/>
+      <w:proofErr w:type="gramEnd"/>
+      <w:r>
+        <w:rPr>
+          <w:rFonts w:ascii="Menlo Regular" w:hAnsi="Menlo Regular" w:cs="Menlo Regular"/>
+          <w:color w:val="000000"/>
+          <w:sz w:val="16"/>
+          <w:szCs w:val="16"/>
+        </w:rPr>
+        <w:t xml:space="preserve"> day = </w:t>
+      </w:r>
+      <w:r>
+        <w:rPr>
+          <w:rFonts w:ascii="Menlo Regular" w:hAnsi="Menlo Regular" w:cs="Menlo Regular"/>
+          <w:color w:val="0000FF"/>
+          <w:sz w:val="16"/>
+          <w:szCs w:val="16"/>
+        </w:rPr>
+        <w:t>4</w:t>
+      </w:r>
+      <w:r>
+        <w:rPr>
+          <w:rFonts w:ascii="Menlo Regular" w:hAnsi="Menlo Regular" w:cs="Menlo Regular"/>
+          <w:color w:val="000000"/>
+          <w:sz w:val="16"/>
+          <w:szCs w:val="16"/>
+        </w:rPr>
+        <w:t>;</w:t>
+      </w:r>
+    </w:p>
+    <w:p>
+      <w:pPr>
+        <w:widowControl w:val="0"/>
+        <w:tabs>
+          <w:tab w:val="left" w:pos="866"/>
+        </w:tabs>
+        <w:autoSpaceDE w:val="0"/>
+        <w:autoSpaceDN w:val="0"/>
+        <w:adjustRightInd w:val="0"/>
+        <w:rPr>
+          <w:rFonts w:ascii="Menlo Regular" w:hAnsi="Menlo Regular" w:cs="Menlo Regular"/>
+          <w:color w:val="000000"/>
+          <w:sz w:val="16"/>
+          <w:szCs w:val="16"/>
+        </w:rPr>
+      </w:pPr>
+      <w:r>
+        <w:rPr>
+          <w:rFonts w:ascii="Menlo Regular" w:hAnsi="Menlo Regular" w:cs="Menlo Regular"/>
+          <w:color w:val="000000"/>
+          <w:sz w:val="16"/>
+          <w:szCs w:val="16"/>
+        </w:rPr>
+        <w:t xml:space="preserve">        </w:t>
+      </w:r>
+    </w:p>
+    <w:p>
+      <w:pPr>
+        <w:widowControl w:val="0"/>
+        <w:tabs>
+          <w:tab w:val="left" w:pos="866"/>
+        </w:tabs>
+        <w:autoSpaceDE w:val="0"/>
+        <w:autoSpaceDN w:val="0"/>
+        <w:adjustRightInd w:val="0"/>
+        <w:rPr>
+          <w:rFonts w:ascii="Menlo Regular" w:hAnsi="Menlo Regular" w:cs="Menlo Regular"/>
+          <w:color w:val="000000"/>
+          <w:sz w:val="16"/>
+          <w:szCs w:val="16"/>
+        </w:rPr>
+      </w:pPr>
+      <w:r>
+        <w:rPr>
+          <w:rFonts w:ascii="Menlo Regular" w:hAnsi="Menlo Regular" w:cs="Menlo Regular"/>
+          <w:color w:val="000000"/>
+          <w:sz w:val="16"/>
+          <w:szCs w:val="16"/>
+        </w:rPr>
+        <w:t xml:space="preserve">        </w:t>
+      </w:r>
+      <w:proofErr w:type="gramStart"/>
+      <w:r>
+        <w:rPr>
+          <w:rFonts w:ascii="Menlo Regular" w:hAnsi="Menlo Regular" w:cs="Menlo Regular"/>
+          <w:color w:val="760F50"/>
+          <w:sz w:val="16"/>
+          <w:szCs w:val="16"/>
+        </w:rPr>
+        <w:t>if</w:t>
+      </w:r>
+      <w:proofErr w:type="gramEnd"/>
+      <w:r>
+        <w:rPr>
+          <w:rFonts w:ascii="Menlo Regular" w:hAnsi="Menlo Regular" w:cs="Menlo Regular"/>
+          <w:color w:val="000000"/>
+          <w:sz w:val="16"/>
+          <w:szCs w:val="16"/>
+        </w:rPr>
+        <w:t xml:space="preserve"> (day &lt; </w:t>
+      </w:r>
+      <w:r>
+        <w:rPr>
+          <w:rFonts w:ascii="Menlo Regular" w:hAnsi="Menlo Regular" w:cs="Menlo Regular"/>
+          <w:color w:val="0000FF"/>
+          <w:sz w:val="16"/>
+          <w:szCs w:val="16"/>
+        </w:rPr>
+        <w:t>5</w:t>
+      </w:r>
+      <w:r>
+        <w:rPr>
+          <w:rFonts w:ascii="Menlo Regular" w:hAnsi="Menlo Regular" w:cs="Menlo Regular"/>
+          <w:color w:val="000000"/>
+          <w:sz w:val="16"/>
+          <w:szCs w:val="16"/>
+        </w:rPr>
+        <w:t>) {</w:t>
+      </w:r>
+    </w:p>
+    <w:p>
+      <w:pPr>
+        <w:widowControl w:val="0"/>
+        <w:tabs>
+          <w:tab w:val="left" w:pos="866"/>
+        </w:tabs>
+        <w:autoSpaceDE w:val="0"/>
+        <w:autoSpaceDN w:val="0"/>
+        <w:adjustRightInd w:val="0"/>
+        <w:rPr>
+          <w:rFonts w:ascii="Menlo Regular" w:hAnsi="Menlo Regular" w:cs="Menlo Regular"/>
+          <w:color w:val="000000"/>
+          <w:sz w:val="16"/>
+          <w:szCs w:val="16"/>
+        </w:rPr>
+      </w:pPr>
+      <w:r>
+        <w:rPr>
+          <w:rFonts w:ascii="Menlo Regular" w:hAnsi="Menlo Regular" w:cs="Menlo Regular"/>
+          <w:color w:val="000000"/>
+          <w:sz w:val="16"/>
+          <w:szCs w:val="16"/>
+        </w:rPr>
+        <w:t xml:space="preserve">            </w:t>
+      </w:r>
+      <w:proofErr w:type="spellStart"/>
+      <w:proofErr w:type="gramStart"/>
+      <w:r>
+        <w:rPr>
+          <w:rFonts w:ascii="Menlo Regular" w:hAnsi="Menlo Regular" w:cs="Menlo Regular"/>
+          <w:color w:val="2E0D6E"/>
+          <w:sz w:val="16"/>
+          <w:szCs w:val="16"/>
+        </w:rPr>
+        <w:t>NSLog</w:t>
+      </w:r>
+      <w:proofErr w:type="spellEnd"/>
+      <w:r>
+        <w:rPr>
+          <w:rFonts w:ascii="Menlo Regular" w:hAnsi="Menlo Regular" w:cs="Menlo Regular"/>
+          <w:color w:val="000000"/>
+          <w:sz w:val="16"/>
+          <w:szCs w:val="16"/>
+        </w:rPr>
+        <w:t>(</w:t>
+      </w:r>
+      <w:proofErr w:type="gramEnd"/>
+      <w:r>
+        <w:rPr>
+          <w:rFonts w:ascii="Menlo Regular" w:hAnsi="Menlo Regular" w:cs="Menlo Regular"/>
+          <w:color w:val="891315"/>
+          <w:sz w:val="16"/>
+          <w:szCs w:val="16"/>
+        </w:rPr>
+        <w:t>@"I hope you're having a good week"</w:t>
+      </w:r>
+      <w:r>
+        <w:rPr>
+          <w:rFonts w:ascii="Menlo Regular" w:hAnsi="Menlo Regular" w:cs="Menlo Regular"/>
+          <w:color w:val="000000"/>
+          <w:sz w:val="16"/>
+          <w:szCs w:val="16"/>
+        </w:rPr>
+        <w:t>);</w:t>
+      </w:r>
+    </w:p>
+    <w:p>
+      <w:pPr>
+        <w:widowControl w:val="0"/>
+        <w:tabs>
+          <w:tab w:val="left" w:pos="866"/>
+        </w:tabs>
+        <w:autoSpaceDE w:val="0"/>
+        <w:autoSpaceDN w:val="0"/>
+        <w:adjustRightInd w:val="0"/>
+        <w:rPr>
+          <w:rFonts w:ascii="Menlo Regular" w:hAnsi="Menlo Regular" w:cs="Menlo Regular"/>
+          <w:color w:val="000000"/>
+          <w:sz w:val="16"/>
+          <w:szCs w:val="16"/>
+        </w:rPr>
+      </w:pPr>
+      <w:r>
+        <w:rPr>
+          <w:rFonts w:ascii="Menlo Regular" w:hAnsi="Menlo Regular" w:cs="Menlo Regular"/>
+          <w:color w:val="000000"/>
+          <w:sz w:val="16"/>
+          <w:szCs w:val="16"/>
+        </w:rPr>
+        <w:t xml:space="preserve">        } </w:t>
+      </w:r>
+      <w:proofErr w:type="gramStart"/>
+      <w:r>
+        <w:rPr>
+          <w:rFonts w:ascii="Menlo Regular" w:hAnsi="Menlo Regular" w:cs="Menlo Regular"/>
+          <w:color w:val="760F50"/>
+          <w:sz w:val="16"/>
+          <w:szCs w:val="16"/>
+        </w:rPr>
+        <w:t>else</w:t>
+      </w:r>
+      <w:proofErr w:type="gramEnd"/>
+      <w:r>
+        <w:rPr>
+          <w:rFonts w:ascii="Menlo Regular" w:hAnsi="Menlo Regular" w:cs="Menlo Regular"/>
+          <w:color w:val="000000"/>
+          <w:sz w:val="16"/>
+          <w:szCs w:val="16"/>
+        </w:rPr>
+        <w:t xml:space="preserve"> {</w:t>
+      </w:r>
+    </w:p>
+    <w:p>
+      <w:pPr>
+        <w:widowControl w:val="0"/>
+        <w:tabs>
+          <w:tab w:val="left" w:pos="866"/>
+        </w:tabs>
+        <w:autoSpaceDE w:val="0"/>
+        <w:autoSpaceDN w:val="0"/>
+        <w:adjustRightInd w:val="0"/>
+        <w:rPr>
+          <w:rFonts w:ascii="Menlo Regular" w:hAnsi="Menlo Regular" w:cs="Menlo Regular"/>
+          <w:color w:val="000000"/>
+          <w:sz w:val="16"/>
+          <w:szCs w:val="16"/>
+        </w:rPr>
+      </w:pPr>
+      <w:r>
+        <w:rPr>
+          <w:rFonts w:ascii="Menlo Regular" w:hAnsi="Menlo Regular" w:cs="Menlo Regular"/>
+          <w:color w:val="000000"/>
+          <w:sz w:val="16"/>
+          <w:szCs w:val="16"/>
+        </w:rPr>
+        <w:t xml:space="preserve">            </w:t>
+      </w:r>
+      <w:proofErr w:type="spellStart"/>
+      <w:proofErr w:type="gramStart"/>
+      <w:r>
+        <w:rPr>
+          <w:rFonts w:ascii="Menlo Regular" w:hAnsi="Menlo Regular" w:cs="Menlo Regular"/>
+          <w:color w:val="2E0D6E"/>
+          <w:sz w:val="16"/>
+          <w:szCs w:val="16"/>
+        </w:rPr>
+        <w:t>NSLog</w:t>
+      </w:r>
+      <w:proofErr w:type="spellEnd"/>
+      <w:r>
+        <w:rPr>
+          <w:rFonts w:ascii="Menlo Regular" w:hAnsi="Menlo Regular" w:cs="Menlo Regular"/>
+          <w:color w:val="000000"/>
+          <w:sz w:val="16"/>
+          <w:szCs w:val="16"/>
+        </w:rPr>
+        <w:t>(</w:t>
+      </w:r>
+      <w:proofErr w:type="gramEnd"/>
+      <w:r>
+        <w:rPr>
+          <w:rFonts w:ascii="Menlo Regular" w:hAnsi="Menlo Regular" w:cs="Menlo Regular"/>
+          <w:color w:val="891315"/>
+          <w:sz w:val="16"/>
+          <w:szCs w:val="16"/>
+        </w:rPr>
+        <w:t>@"Have a nice weekend"</w:t>
+      </w:r>
+      <w:r>
+        <w:rPr>
+          <w:rFonts w:ascii="Menlo Regular" w:hAnsi="Menlo Regular" w:cs="Menlo Regular"/>
+          <w:color w:val="000000"/>
+          <w:sz w:val="16"/>
+          <w:szCs w:val="16"/>
+        </w:rPr>
+        <w:t>);</w:t>
+      </w:r>
+    </w:p>
+    <w:p>
+      <w:pPr>
+        <w:rPr>
+          <w:rFonts w:ascii="Calibri" w:hAnsi="Calibri"/>
+          <w:sz w:val="16"/>
+          <w:szCs w:val="16"/>
+        </w:rPr>
+      </w:pPr>
+      <w:r>
+        <w:rPr>
+          <w:rFonts w:ascii="Menlo Regular" w:hAnsi="Menlo Regular" w:cs="Menlo Regular"/>
+          <w:color w:val="000000"/>
+          <w:sz w:val="16"/>
+          <w:szCs w:val="16"/>
+        </w:rPr>
+        <w:t xml:space="preserve">        }</w:t>
+      </w:r>
+    </w:p>
+    <w:p>
+      <w:pPr>
+        <w:rPr>
+          <w:rFonts w:ascii="Calibri" w:hAnsi="Calibri"/>
+        </w:rPr>
+      </w:pPr>
       <w:r>
         <w:rPr>
           <w:rFonts w:ascii="Calibri" w:hAnsi="Calibri"/>
@@ -849,6 +2852,1423 @@
           <w:rFonts w:ascii="Calibri" w:hAnsi="Calibri"/>
         </w:rPr>
       </w:pPr>
+    </w:p>
+    <w:p>
+      <w:pPr>
+        <w:rPr>
+          <w:rFonts w:ascii="Menlo Regular" w:hAnsi="Menlo Regular" w:cs="Menlo Regular"/>
+          <w:color w:val="000000"/>
+          <w:sz w:val="16"/>
+          <w:szCs w:val="16"/>
+        </w:rPr>
+      </w:pPr>
+      <w:r>
+        <w:rPr>
+          <w:rFonts w:ascii="Menlo Regular" w:hAnsi="Menlo Regular" w:cs="Menlo Regular"/>
+          <w:color w:val="000000"/>
+          <w:sz w:val="16"/>
+          <w:szCs w:val="16"/>
+        </w:rPr>
+        <w:t xml:space="preserve">        </w:t>
+      </w:r>
+      <w:proofErr w:type="spellStart"/>
+      <w:proofErr w:type="gramStart"/>
+      <w:r>
+        <w:rPr>
+          <w:rFonts w:ascii="Menlo Regular" w:hAnsi="Menlo Regular" w:cs="Menlo Regular"/>
+          <w:color w:val="760F50"/>
+          <w:sz w:val="16"/>
+          <w:szCs w:val="16"/>
+        </w:rPr>
+        <w:t>int</w:t>
+      </w:r>
+      <w:proofErr w:type="spellEnd"/>
+      <w:proofErr w:type="gramEnd"/>
+      <w:r>
+        <w:rPr>
+          <w:rFonts w:ascii="Menlo Regular" w:hAnsi="Menlo Regular" w:cs="Menlo Regular"/>
+          <w:color w:val="000000"/>
+          <w:sz w:val="16"/>
+          <w:szCs w:val="16"/>
+        </w:rPr>
+        <w:t xml:space="preserve"> </w:t>
+      </w:r>
+      <w:proofErr w:type="spellStart"/>
+      <w:r>
+        <w:rPr>
+          <w:rFonts w:ascii="Menlo Regular" w:hAnsi="Menlo Regular" w:cs="Menlo Regular"/>
+          <w:color w:val="000000"/>
+          <w:sz w:val="16"/>
+          <w:szCs w:val="16"/>
+        </w:rPr>
+        <w:t>hurricaneCategory</w:t>
+      </w:r>
+      <w:proofErr w:type="spellEnd"/>
+      <w:r>
+        <w:rPr>
+          <w:rFonts w:ascii="Menlo Regular" w:hAnsi="Menlo Regular" w:cs="Menlo Regular"/>
+          <w:color w:val="000000"/>
+          <w:sz w:val="16"/>
+          <w:szCs w:val="16"/>
+        </w:rPr>
+        <w:t xml:space="preserve"> = </w:t>
+      </w:r>
+      <w:r>
+        <w:rPr>
+          <w:rFonts w:ascii="Menlo Regular" w:hAnsi="Menlo Regular" w:cs="Menlo Regular"/>
+          <w:color w:val="0000FF"/>
+          <w:sz w:val="16"/>
+          <w:szCs w:val="16"/>
+        </w:rPr>
+        <w:t>4</w:t>
+      </w:r>
+      <w:r>
+        <w:rPr>
+          <w:rFonts w:ascii="Menlo Regular" w:hAnsi="Menlo Regular" w:cs="Menlo Regular"/>
+          <w:color w:val="000000"/>
+          <w:sz w:val="16"/>
+          <w:szCs w:val="16"/>
+        </w:rPr>
+        <w:t>;</w:t>
+      </w:r>
+    </w:p>
+    <w:p>
+      <w:pPr>
+        <w:rPr>
+          <w:rFonts w:ascii="Calibri" w:hAnsi="Calibri"/>
+          <w:sz w:val="16"/>
+          <w:szCs w:val="16"/>
+        </w:rPr>
+      </w:pPr>
+    </w:p>
+    <w:p>
+      <w:pPr>
+        <w:widowControl w:val="0"/>
+        <w:tabs>
+          <w:tab w:val="left" w:pos="866"/>
+        </w:tabs>
+        <w:autoSpaceDE w:val="0"/>
+        <w:autoSpaceDN w:val="0"/>
+        <w:adjustRightInd w:val="0"/>
+        <w:rPr>
+          <w:rFonts w:ascii="Menlo Regular" w:hAnsi="Menlo Regular" w:cs="Menlo Regular"/>
+          <w:color w:val="000000"/>
+          <w:sz w:val="16"/>
+          <w:szCs w:val="16"/>
+        </w:rPr>
+      </w:pPr>
+      <w:r>
+        <w:rPr>
+          <w:rFonts w:ascii="Menlo Regular" w:hAnsi="Menlo Regular" w:cs="Menlo Regular"/>
+          <w:color w:val="000000"/>
+          <w:sz w:val="16"/>
+          <w:szCs w:val="16"/>
+        </w:rPr>
+        <w:t xml:space="preserve">        </w:t>
+      </w:r>
+      <w:proofErr w:type="gramStart"/>
+      <w:r>
+        <w:rPr>
+          <w:rFonts w:ascii="Menlo Regular" w:hAnsi="Menlo Regular" w:cs="Menlo Regular"/>
+          <w:color w:val="760F50"/>
+          <w:sz w:val="16"/>
+          <w:szCs w:val="16"/>
+        </w:rPr>
+        <w:t>switch</w:t>
+      </w:r>
+      <w:proofErr w:type="gramEnd"/>
+      <w:r>
+        <w:rPr>
+          <w:rFonts w:ascii="Menlo Regular" w:hAnsi="Menlo Regular" w:cs="Menlo Regular"/>
+          <w:color w:val="000000"/>
+          <w:sz w:val="16"/>
+          <w:szCs w:val="16"/>
+        </w:rPr>
+        <w:t xml:space="preserve"> (</w:t>
+      </w:r>
+      <w:proofErr w:type="spellStart"/>
+      <w:r>
+        <w:rPr>
+          <w:rFonts w:ascii="Menlo Regular" w:hAnsi="Menlo Regular" w:cs="Menlo Regular"/>
+          <w:color w:val="000000"/>
+          <w:sz w:val="16"/>
+          <w:szCs w:val="16"/>
+        </w:rPr>
+        <w:t>hurricaneCategory</w:t>
+      </w:r>
+      <w:proofErr w:type="spellEnd"/>
+      <w:r>
+        <w:rPr>
+          <w:rFonts w:ascii="Menlo Regular" w:hAnsi="Menlo Regular" w:cs="Menlo Regular"/>
+          <w:color w:val="000000"/>
+          <w:sz w:val="16"/>
+          <w:szCs w:val="16"/>
+        </w:rPr>
+        <w:t>) {</w:t>
+      </w:r>
+    </w:p>
+    <w:p>
+      <w:pPr>
+        <w:widowControl w:val="0"/>
+        <w:tabs>
+          <w:tab w:val="left" w:pos="866"/>
+        </w:tabs>
+        <w:autoSpaceDE w:val="0"/>
+        <w:autoSpaceDN w:val="0"/>
+        <w:adjustRightInd w:val="0"/>
+        <w:rPr>
+          <w:rFonts w:ascii="Menlo Regular" w:hAnsi="Menlo Regular" w:cs="Menlo Regular"/>
+          <w:color w:val="000000"/>
+          <w:sz w:val="16"/>
+          <w:szCs w:val="16"/>
+        </w:rPr>
+      </w:pPr>
+      <w:r>
+        <w:rPr>
+          <w:rFonts w:ascii="Menlo Regular" w:hAnsi="Menlo Regular" w:cs="Menlo Regular"/>
+          <w:color w:val="000000"/>
+          <w:sz w:val="16"/>
+          <w:szCs w:val="16"/>
+        </w:rPr>
+        <w:t xml:space="preserve">            </w:t>
+      </w:r>
+      <w:proofErr w:type="gramStart"/>
+      <w:r>
+        <w:rPr>
+          <w:rFonts w:ascii="Menlo Regular" w:hAnsi="Menlo Regular" w:cs="Menlo Regular"/>
+          <w:color w:val="760F50"/>
+          <w:sz w:val="16"/>
+          <w:szCs w:val="16"/>
+        </w:rPr>
+        <w:t>case</w:t>
+      </w:r>
+      <w:proofErr w:type="gramEnd"/>
+      <w:r>
+        <w:rPr>
+          <w:rFonts w:ascii="Menlo Regular" w:hAnsi="Menlo Regular" w:cs="Menlo Regular"/>
+          <w:color w:val="000000"/>
+          <w:sz w:val="16"/>
+          <w:szCs w:val="16"/>
+        </w:rPr>
+        <w:t xml:space="preserve"> </w:t>
+      </w:r>
+      <w:r>
+        <w:rPr>
+          <w:rFonts w:ascii="Menlo Regular" w:hAnsi="Menlo Regular" w:cs="Menlo Regular"/>
+          <w:color w:val="0000FF"/>
+          <w:sz w:val="16"/>
+          <w:szCs w:val="16"/>
+        </w:rPr>
+        <w:t>1</w:t>
+      </w:r>
+      <w:r>
+        <w:rPr>
+          <w:rFonts w:ascii="Menlo Regular" w:hAnsi="Menlo Regular" w:cs="Menlo Regular"/>
+          <w:color w:val="000000"/>
+          <w:sz w:val="16"/>
+          <w:szCs w:val="16"/>
+        </w:rPr>
+        <w:t>:</w:t>
+      </w:r>
+    </w:p>
+    <w:p>
+      <w:pPr>
+        <w:widowControl w:val="0"/>
+        <w:tabs>
+          <w:tab w:val="left" w:pos="866"/>
+        </w:tabs>
+        <w:autoSpaceDE w:val="0"/>
+        <w:autoSpaceDN w:val="0"/>
+        <w:adjustRightInd w:val="0"/>
+        <w:rPr>
+          <w:rFonts w:ascii="Menlo Regular" w:hAnsi="Menlo Regular" w:cs="Menlo Regular"/>
+          <w:color w:val="000000"/>
+          <w:sz w:val="16"/>
+          <w:szCs w:val="16"/>
+        </w:rPr>
+      </w:pPr>
+      <w:r>
+        <w:rPr>
+          <w:rFonts w:ascii="Menlo Regular" w:hAnsi="Menlo Regular" w:cs="Menlo Regular"/>
+          <w:color w:val="000000"/>
+          <w:sz w:val="16"/>
+          <w:szCs w:val="16"/>
+        </w:rPr>
+        <w:t xml:space="preserve">                </w:t>
+      </w:r>
+      <w:proofErr w:type="spellStart"/>
+      <w:proofErr w:type="gramStart"/>
+      <w:r>
+        <w:rPr>
+          <w:rFonts w:ascii="Menlo Regular" w:hAnsi="Menlo Regular" w:cs="Menlo Regular"/>
+          <w:color w:val="2E0D6E"/>
+          <w:sz w:val="16"/>
+          <w:szCs w:val="16"/>
+        </w:rPr>
+        <w:t>NSLog</w:t>
+      </w:r>
+      <w:proofErr w:type="spellEnd"/>
+      <w:r>
+        <w:rPr>
+          <w:rFonts w:ascii="Menlo Regular" w:hAnsi="Menlo Regular" w:cs="Menlo Regular"/>
+          <w:color w:val="000000"/>
+          <w:sz w:val="16"/>
+          <w:szCs w:val="16"/>
+        </w:rPr>
+        <w:t>(</w:t>
+      </w:r>
+      <w:proofErr w:type="gramEnd"/>
+      <w:r>
+        <w:rPr>
+          <w:rFonts w:ascii="Menlo Regular" w:hAnsi="Menlo Regular" w:cs="Menlo Regular"/>
+          <w:color w:val="891315"/>
+          <w:sz w:val="16"/>
+          <w:szCs w:val="16"/>
+        </w:rPr>
+        <w:t>@"The hurricane is a Category %</w:t>
+      </w:r>
+      <w:proofErr w:type="spellStart"/>
+      <w:r>
+        <w:rPr>
+          <w:rFonts w:ascii="Menlo Regular" w:hAnsi="Menlo Regular" w:cs="Menlo Regular"/>
+          <w:color w:val="891315"/>
+          <w:sz w:val="16"/>
+          <w:szCs w:val="16"/>
+        </w:rPr>
+        <w:t>i</w:t>
+      </w:r>
+      <w:proofErr w:type="spellEnd"/>
+      <w:r>
+        <w:rPr>
+          <w:rFonts w:ascii="Menlo Regular" w:hAnsi="Menlo Regular" w:cs="Menlo Regular"/>
+          <w:color w:val="891315"/>
+          <w:sz w:val="16"/>
+          <w:szCs w:val="16"/>
+        </w:rPr>
+        <w:t>."</w:t>
+      </w:r>
+      <w:r>
+        <w:rPr>
+          <w:rFonts w:ascii="Menlo Regular" w:hAnsi="Menlo Regular" w:cs="Menlo Regular"/>
+          <w:color w:val="000000"/>
+          <w:sz w:val="16"/>
+          <w:szCs w:val="16"/>
+        </w:rPr>
+        <w:t xml:space="preserve">, </w:t>
+      </w:r>
+      <w:proofErr w:type="spellStart"/>
+      <w:r>
+        <w:rPr>
+          <w:rFonts w:ascii="Menlo Regular" w:hAnsi="Menlo Regular" w:cs="Menlo Regular"/>
+          <w:color w:val="000000"/>
+          <w:sz w:val="16"/>
+          <w:szCs w:val="16"/>
+        </w:rPr>
+        <w:t>hurricaneCategory</w:t>
+      </w:r>
+      <w:proofErr w:type="spellEnd"/>
+      <w:r>
+        <w:rPr>
+          <w:rFonts w:ascii="Menlo Regular" w:hAnsi="Menlo Regular" w:cs="Menlo Regular"/>
+          <w:color w:val="000000"/>
+          <w:sz w:val="16"/>
+          <w:szCs w:val="16"/>
+        </w:rPr>
+        <w:t>);</w:t>
+      </w:r>
+    </w:p>
+    <w:p>
+      <w:pPr>
+        <w:widowControl w:val="0"/>
+        <w:tabs>
+          <w:tab w:val="left" w:pos="866"/>
+        </w:tabs>
+        <w:autoSpaceDE w:val="0"/>
+        <w:autoSpaceDN w:val="0"/>
+        <w:adjustRightInd w:val="0"/>
+        <w:rPr>
+          <w:rFonts w:ascii="Menlo Regular" w:hAnsi="Menlo Regular" w:cs="Menlo Regular"/>
+          <w:color w:val="000000"/>
+          <w:sz w:val="16"/>
+          <w:szCs w:val="16"/>
+        </w:rPr>
+      </w:pPr>
+      <w:r>
+        <w:rPr>
+          <w:rFonts w:ascii="Menlo Regular" w:hAnsi="Menlo Regular" w:cs="Menlo Regular"/>
+          <w:color w:val="000000"/>
+          <w:sz w:val="16"/>
+          <w:szCs w:val="16"/>
+        </w:rPr>
+        <w:t xml:space="preserve">                </w:t>
+      </w:r>
+      <w:proofErr w:type="gramStart"/>
+      <w:r>
+        <w:rPr>
+          <w:rFonts w:ascii="Menlo Regular" w:hAnsi="Menlo Regular" w:cs="Menlo Regular"/>
+          <w:color w:val="760F50"/>
+          <w:sz w:val="16"/>
+          <w:szCs w:val="16"/>
+        </w:rPr>
+        <w:t>break</w:t>
+      </w:r>
+      <w:proofErr w:type="gramEnd"/>
+      <w:r>
+        <w:rPr>
+          <w:rFonts w:ascii="Menlo Regular" w:hAnsi="Menlo Regular" w:cs="Menlo Regular"/>
+          <w:color w:val="000000"/>
+          <w:sz w:val="16"/>
+          <w:szCs w:val="16"/>
+        </w:rPr>
+        <w:t>;</w:t>
+      </w:r>
+    </w:p>
+    <w:p>
+      <w:pPr>
+        <w:widowControl w:val="0"/>
+        <w:tabs>
+          <w:tab w:val="left" w:pos="866"/>
+        </w:tabs>
+        <w:autoSpaceDE w:val="0"/>
+        <w:autoSpaceDN w:val="0"/>
+        <w:adjustRightInd w:val="0"/>
+        <w:rPr>
+          <w:rFonts w:ascii="Menlo Regular" w:hAnsi="Menlo Regular" w:cs="Menlo Regular"/>
+          <w:color w:val="000000"/>
+          <w:sz w:val="16"/>
+          <w:szCs w:val="16"/>
+        </w:rPr>
+      </w:pPr>
+      <w:r>
+        <w:rPr>
+          <w:rFonts w:ascii="Menlo Regular" w:hAnsi="Menlo Regular" w:cs="Menlo Regular"/>
+          <w:color w:val="000000"/>
+          <w:sz w:val="16"/>
+          <w:szCs w:val="16"/>
+        </w:rPr>
+        <w:t xml:space="preserve">            </w:t>
+      </w:r>
+      <w:proofErr w:type="gramStart"/>
+      <w:r>
+        <w:rPr>
+          <w:rFonts w:ascii="Menlo Regular" w:hAnsi="Menlo Regular" w:cs="Menlo Regular"/>
+          <w:color w:val="760F50"/>
+          <w:sz w:val="16"/>
+          <w:szCs w:val="16"/>
+        </w:rPr>
+        <w:t>case</w:t>
+      </w:r>
+      <w:proofErr w:type="gramEnd"/>
+      <w:r>
+        <w:rPr>
+          <w:rFonts w:ascii="Menlo Regular" w:hAnsi="Menlo Regular" w:cs="Menlo Regular"/>
+          <w:color w:val="000000"/>
+          <w:sz w:val="16"/>
+          <w:szCs w:val="16"/>
+        </w:rPr>
+        <w:t xml:space="preserve"> </w:t>
+      </w:r>
+      <w:r>
+        <w:rPr>
+          <w:rFonts w:ascii="Menlo Regular" w:hAnsi="Menlo Regular" w:cs="Menlo Regular"/>
+          <w:color w:val="0000FF"/>
+          <w:sz w:val="16"/>
+          <w:szCs w:val="16"/>
+        </w:rPr>
+        <w:t>2</w:t>
+      </w:r>
+      <w:r>
+        <w:rPr>
+          <w:rFonts w:ascii="Menlo Regular" w:hAnsi="Menlo Regular" w:cs="Menlo Regular"/>
+          <w:color w:val="000000"/>
+          <w:sz w:val="16"/>
+          <w:szCs w:val="16"/>
+        </w:rPr>
+        <w:t>:</w:t>
+      </w:r>
+    </w:p>
+    <w:p>
+      <w:pPr>
+        <w:widowControl w:val="0"/>
+        <w:tabs>
+          <w:tab w:val="left" w:pos="866"/>
+        </w:tabs>
+        <w:autoSpaceDE w:val="0"/>
+        <w:autoSpaceDN w:val="0"/>
+        <w:adjustRightInd w:val="0"/>
+        <w:rPr>
+          <w:rFonts w:ascii="Menlo Regular" w:hAnsi="Menlo Regular" w:cs="Menlo Regular"/>
+          <w:color w:val="000000"/>
+          <w:sz w:val="16"/>
+          <w:szCs w:val="16"/>
+        </w:rPr>
+      </w:pPr>
+      <w:r>
+        <w:rPr>
+          <w:rFonts w:ascii="Menlo Regular" w:hAnsi="Menlo Regular" w:cs="Menlo Regular"/>
+          <w:color w:val="000000"/>
+          <w:sz w:val="16"/>
+          <w:szCs w:val="16"/>
+        </w:rPr>
+        <w:t xml:space="preserve">                </w:t>
+      </w:r>
+      <w:proofErr w:type="spellStart"/>
+      <w:proofErr w:type="gramStart"/>
+      <w:r>
+        <w:rPr>
+          <w:rFonts w:ascii="Menlo Regular" w:hAnsi="Menlo Regular" w:cs="Menlo Regular"/>
+          <w:color w:val="2E0D6E"/>
+          <w:sz w:val="16"/>
+          <w:szCs w:val="16"/>
+        </w:rPr>
+        <w:t>NSLog</w:t>
+      </w:r>
+      <w:proofErr w:type="spellEnd"/>
+      <w:r>
+        <w:rPr>
+          <w:rFonts w:ascii="Menlo Regular" w:hAnsi="Menlo Regular" w:cs="Menlo Regular"/>
+          <w:color w:val="000000"/>
+          <w:sz w:val="16"/>
+          <w:szCs w:val="16"/>
+        </w:rPr>
+        <w:t>(</w:t>
+      </w:r>
+      <w:proofErr w:type="gramEnd"/>
+      <w:r>
+        <w:rPr>
+          <w:rFonts w:ascii="Menlo Regular" w:hAnsi="Menlo Regular" w:cs="Menlo Regular"/>
+          <w:color w:val="891315"/>
+          <w:sz w:val="16"/>
+          <w:szCs w:val="16"/>
+        </w:rPr>
+        <w:t>@"The hurricane is a Category %</w:t>
+      </w:r>
+      <w:proofErr w:type="spellStart"/>
+      <w:r>
+        <w:rPr>
+          <w:rFonts w:ascii="Menlo Regular" w:hAnsi="Menlo Regular" w:cs="Menlo Regular"/>
+          <w:color w:val="891315"/>
+          <w:sz w:val="16"/>
+          <w:szCs w:val="16"/>
+        </w:rPr>
+        <w:t>i</w:t>
+      </w:r>
+      <w:proofErr w:type="spellEnd"/>
+      <w:r>
+        <w:rPr>
+          <w:rFonts w:ascii="Menlo Regular" w:hAnsi="Menlo Regular" w:cs="Menlo Regular"/>
+          <w:color w:val="891315"/>
+          <w:sz w:val="16"/>
+          <w:szCs w:val="16"/>
+        </w:rPr>
+        <w:t>."</w:t>
+      </w:r>
+      <w:r>
+        <w:rPr>
+          <w:rFonts w:ascii="Menlo Regular" w:hAnsi="Menlo Regular" w:cs="Menlo Regular"/>
+          <w:color w:val="000000"/>
+          <w:sz w:val="16"/>
+          <w:szCs w:val="16"/>
+        </w:rPr>
+        <w:t xml:space="preserve">, </w:t>
+      </w:r>
+      <w:proofErr w:type="spellStart"/>
+      <w:r>
+        <w:rPr>
+          <w:rFonts w:ascii="Menlo Regular" w:hAnsi="Menlo Regular" w:cs="Menlo Regular"/>
+          <w:color w:val="000000"/>
+          <w:sz w:val="16"/>
+          <w:szCs w:val="16"/>
+        </w:rPr>
+        <w:t>hurricaneCategory</w:t>
+      </w:r>
+      <w:proofErr w:type="spellEnd"/>
+      <w:r>
+        <w:rPr>
+          <w:rFonts w:ascii="Menlo Regular" w:hAnsi="Menlo Regular" w:cs="Menlo Regular"/>
+          <w:color w:val="000000"/>
+          <w:sz w:val="16"/>
+          <w:szCs w:val="16"/>
+        </w:rPr>
+        <w:t>);</w:t>
+      </w:r>
+    </w:p>
+    <w:p>
+      <w:pPr>
+        <w:widowControl w:val="0"/>
+        <w:tabs>
+          <w:tab w:val="left" w:pos="866"/>
+        </w:tabs>
+        <w:autoSpaceDE w:val="0"/>
+        <w:autoSpaceDN w:val="0"/>
+        <w:adjustRightInd w:val="0"/>
+        <w:rPr>
+          <w:rFonts w:ascii="Menlo Regular" w:hAnsi="Menlo Regular" w:cs="Menlo Regular"/>
+          <w:color w:val="000000"/>
+          <w:sz w:val="16"/>
+          <w:szCs w:val="16"/>
+        </w:rPr>
+      </w:pPr>
+      <w:r>
+        <w:rPr>
+          <w:rFonts w:ascii="Menlo Regular" w:hAnsi="Menlo Regular" w:cs="Menlo Regular"/>
+          <w:color w:val="000000"/>
+          <w:sz w:val="16"/>
+          <w:szCs w:val="16"/>
+        </w:rPr>
+        <w:t xml:space="preserve">                </w:t>
+      </w:r>
+      <w:proofErr w:type="gramStart"/>
+      <w:r>
+        <w:rPr>
+          <w:rFonts w:ascii="Menlo Regular" w:hAnsi="Menlo Regular" w:cs="Menlo Regular"/>
+          <w:color w:val="760F50"/>
+          <w:sz w:val="16"/>
+          <w:szCs w:val="16"/>
+        </w:rPr>
+        <w:t>break</w:t>
+      </w:r>
+      <w:proofErr w:type="gramEnd"/>
+      <w:r>
+        <w:rPr>
+          <w:rFonts w:ascii="Menlo Regular" w:hAnsi="Menlo Regular" w:cs="Menlo Regular"/>
+          <w:color w:val="000000"/>
+          <w:sz w:val="16"/>
+          <w:szCs w:val="16"/>
+        </w:rPr>
+        <w:t>;</w:t>
+      </w:r>
+    </w:p>
+    <w:p>
+      <w:pPr>
+        <w:widowControl w:val="0"/>
+        <w:tabs>
+          <w:tab w:val="left" w:pos="866"/>
+        </w:tabs>
+        <w:autoSpaceDE w:val="0"/>
+        <w:autoSpaceDN w:val="0"/>
+        <w:adjustRightInd w:val="0"/>
+        <w:rPr>
+          <w:rFonts w:ascii="Menlo Regular" w:hAnsi="Menlo Regular" w:cs="Menlo Regular"/>
+          <w:color w:val="000000"/>
+          <w:sz w:val="16"/>
+          <w:szCs w:val="16"/>
+        </w:rPr>
+      </w:pPr>
+      <w:r>
+        <w:rPr>
+          <w:rFonts w:ascii="Menlo Regular" w:hAnsi="Menlo Regular" w:cs="Menlo Regular"/>
+          <w:color w:val="000000"/>
+          <w:sz w:val="16"/>
+          <w:szCs w:val="16"/>
+        </w:rPr>
+        <w:t xml:space="preserve">            </w:t>
+      </w:r>
+      <w:proofErr w:type="gramStart"/>
+      <w:r>
+        <w:rPr>
+          <w:rFonts w:ascii="Menlo Regular" w:hAnsi="Menlo Regular" w:cs="Menlo Regular"/>
+          <w:color w:val="760F50"/>
+          <w:sz w:val="16"/>
+          <w:szCs w:val="16"/>
+        </w:rPr>
+        <w:t>case</w:t>
+      </w:r>
+      <w:proofErr w:type="gramEnd"/>
+      <w:r>
+        <w:rPr>
+          <w:rFonts w:ascii="Menlo Regular" w:hAnsi="Menlo Regular" w:cs="Menlo Regular"/>
+          <w:color w:val="000000"/>
+          <w:sz w:val="16"/>
+          <w:szCs w:val="16"/>
+        </w:rPr>
+        <w:t xml:space="preserve"> </w:t>
+      </w:r>
+      <w:r>
+        <w:rPr>
+          <w:rFonts w:ascii="Menlo Regular" w:hAnsi="Menlo Regular" w:cs="Menlo Regular"/>
+          <w:color w:val="0000FF"/>
+          <w:sz w:val="16"/>
+          <w:szCs w:val="16"/>
+        </w:rPr>
+        <w:t>3</w:t>
+      </w:r>
+      <w:r>
+        <w:rPr>
+          <w:rFonts w:ascii="Menlo Regular" w:hAnsi="Menlo Regular" w:cs="Menlo Regular"/>
+          <w:color w:val="000000"/>
+          <w:sz w:val="16"/>
+          <w:szCs w:val="16"/>
+        </w:rPr>
+        <w:t>:</w:t>
+      </w:r>
+    </w:p>
+    <w:p>
+      <w:pPr>
+        <w:widowControl w:val="0"/>
+        <w:tabs>
+          <w:tab w:val="left" w:pos="866"/>
+        </w:tabs>
+        <w:autoSpaceDE w:val="0"/>
+        <w:autoSpaceDN w:val="0"/>
+        <w:adjustRightInd w:val="0"/>
+        <w:rPr>
+          <w:rFonts w:ascii="Menlo Regular" w:hAnsi="Menlo Regular" w:cs="Menlo Regular"/>
+          <w:color w:val="000000"/>
+          <w:sz w:val="16"/>
+          <w:szCs w:val="16"/>
+        </w:rPr>
+      </w:pPr>
+      <w:r>
+        <w:rPr>
+          <w:rFonts w:ascii="Menlo Regular" w:hAnsi="Menlo Regular" w:cs="Menlo Regular"/>
+          <w:color w:val="000000"/>
+          <w:sz w:val="16"/>
+          <w:szCs w:val="16"/>
+        </w:rPr>
+        <w:t xml:space="preserve">                </w:t>
+      </w:r>
+      <w:proofErr w:type="spellStart"/>
+      <w:proofErr w:type="gramStart"/>
+      <w:r>
+        <w:rPr>
+          <w:rFonts w:ascii="Menlo Regular" w:hAnsi="Menlo Regular" w:cs="Menlo Regular"/>
+          <w:color w:val="2E0D6E"/>
+          <w:sz w:val="16"/>
+          <w:szCs w:val="16"/>
+        </w:rPr>
+        <w:t>NSLog</w:t>
+      </w:r>
+      <w:proofErr w:type="spellEnd"/>
+      <w:r>
+        <w:rPr>
+          <w:rFonts w:ascii="Menlo Regular" w:hAnsi="Menlo Regular" w:cs="Menlo Regular"/>
+          <w:color w:val="000000"/>
+          <w:sz w:val="16"/>
+          <w:szCs w:val="16"/>
+        </w:rPr>
+        <w:t>(</w:t>
+      </w:r>
+      <w:proofErr w:type="gramEnd"/>
+      <w:r>
+        <w:rPr>
+          <w:rFonts w:ascii="Menlo Regular" w:hAnsi="Menlo Regular" w:cs="Menlo Regular"/>
+          <w:color w:val="891315"/>
+          <w:sz w:val="16"/>
+          <w:szCs w:val="16"/>
+        </w:rPr>
+        <w:t>@"The hurricane is a Category %</w:t>
+      </w:r>
+      <w:proofErr w:type="spellStart"/>
+      <w:r>
+        <w:rPr>
+          <w:rFonts w:ascii="Menlo Regular" w:hAnsi="Menlo Regular" w:cs="Menlo Regular"/>
+          <w:color w:val="891315"/>
+          <w:sz w:val="16"/>
+          <w:szCs w:val="16"/>
+        </w:rPr>
+        <w:t>i</w:t>
+      </w:r>
+      <w:proofErr w:type="spellEnd"/>
+      <w:r>
+        <w:rPr>
+          <w:rFonts w:ascii="Menlo Regular" w:hAnsi="Menlo Regular" w:cs="Menlo Regular"/>
+          <w:color w:val="891315"/>
+          <w:sz w:val="16"/>
+          <w:szCs w:val="16"/>
+        </w:rPr>
+        <w:t>."</w:t>
+      </w:r>
+      <w:r>
+        <w:rPr>
+          <w:rFonts w:ascii="Menlo Regular" w:hAnsi="Menlo Regular" w:cs="Menlo Regular"/>
+          <w:color w:val="000000"/>
+          <w:sz w:val="16"/>
+          <w:szCs w:val="16"/>
+        </w:rPr>
+        <w:t xml:space="preserve">, </w:t>
+      </w:r>
+      <w:proofErr w:type="spellStart"/>
+      <w:r>
+        <w:rPr>
+          <w:rFonts w:ascii="Menlo Regular" w:hAnsi="Menlo Regular" w:cs="Menlo Regular"/>
+          <w:color w:val="000000"/>
+          <w:sz w:val="16"/>
+          <w:szCs w:val="16"/>
+        </w:rPr>
+        <w:t>hurricaneCategory</w:t>
+      </w:r>
+      <w:proofErr w:type="spellEnd"/>
+      <w:r>
+        <w:rPr>
+          <w:rFonts w:ascii="Menlo Regular" w:hAnsi="Menlo Regular" w:cs="Menlo Regular"/>
+          <w:color w:val="000000"/>
+          <w:sz w:val="16"/>
+          <w:szCs w:val="16"/>
+        </w:rPr>
+        <w:t>);</w:t>
+      </w:r>
+    </w:p>
+    <w:p>
+      <w:pPr>
+        <w:widowControl w:val="0"/>
+        <w:tabs>
+          <w:tab w:val="left" w:pos="866"/>
+        </w:tabs>
+        <w:autoSpaceDE w:val="0"/>
+        <w:autoSpaceDN w:val="0"/>
+        <w:adjustRightInd w:val="0"/>
+        <w:rPr>
+          <w:rFonts w:ascii="Menlo Regular" w:hAnsi="Menlo Regular" w:cs="Menlo Regular"/>
+          <w:color w:val="000000"/>
+          <w:sz w:val="16"/>
+          <w:szCs w:val="16"/>
+        </w:rPr>
+      </w:pPr>
+      <w:r>
+        <w:rPr>
+          <w:rFonts w:ascii="Menlo Regular" w:hAnsi="Menlo Regular" w:cs="Menlo Regular"/>
+          <w:color w:val="000000"/>
+          <w:sz w:val="16"/>
+          <w:szCs w:val="16"/>
+        </w:rPr>
+        <w:t xml:space="preserve">                </w:t>
+      </w:r>
+      <w:proofErr w:type="gramStart"/>
+      <w:r>
+        <w:rPr>
+          <w:rFonts w:ascii="Menlo Regular" w:hAnsi="Menlo Regular" w:cs="Menlo Regular"/>
+          <w:color w:val="760F50"/>
+          <w:sz w:val="16"/>
+          <w:szCs w:val="16"/>
+        </w:rPr>
+        <w:t>break</w:t>
+      </w:r>
+      <w:proofErr w:type="gramEnd"/>
+      <w:r>
+        <w:rPr>
+          <w:rFonts w:ascii="Menlo Regular" w:hAnsi="Menlo Regular" w:cs="Menlo Regular"/>
+          <w:color w:val="000000"/>
+          <w:sz w:val="16"/>
+          <w:szCs w:val="16"/>
+        </w:rPr>
+        <w:t>;</w:t>
+      </w:r>
+    </w:p>
+    <w:p>
+      <w:pPr>
+        <w:widowControl w:val="0"/>
+        <w:tabs>
+          <w:tab w:val="left" w:pos="866"/>
+        </w:tabs>
+        <w:autoSpaceDE w:val="0"/>
+        <w:autoSpaceDN w:val="0"/>
+        <w:adjustRightInd w:val="0"/>
+        <w:rPr>
+          <w:rFonts w:ascii="Menlo Regular" w:hAnsi="Menlo Regular" w:cs="Menlo Regular"/>
+          <w:color w:val="000000"/>
+          <w:sz w:val="16"/>
+          <w:szCs w:val="16"/>
+        </w:rPr>
+      </w:pPr>
+      <w:r>
+        <w:rPr>
+          <w:rFonts w:ascii="Menlo Regular" w:hAnsi="Menlo Regular" w:cs="Menlo Regular"/>
+          <w:color w:val="000000"/>
+          <w:sz w:val="16"/>
+          <w:szCs w:val="16"/>
+        </w:rPr>
+        <w:t xml:space="preserve">            </w:t>
+      </w:r>
+      <w:proofErr w:type="gramStart"/>
+      <w:r>
+        <w:rPr>
+          <w:rFonts w:ascii="Menlo Regular" w:hAnsi="Menlo Regular" w:cs="Menlo Regular"/>
+          <w:color w:val="760F50"/>
+          <w:sz w:val="16"/>
+          <w:szCs w:val="16"/>
+        </w:rPr>
+        <w:t>case</w:t>
+      </w:r>
+      <w:proofErr w:type="gramEnd"/>
+      <w:r>
+        <w:rPr>
+          <w:rFonts w:ascii="Menlo Regular" w:hAnsi="Menlo Regular" w:cs="Menlo Regular"/>
+          <w:color w:val="000000"/>
+          <w:sz w:val="16"/>
+          <w:szCs w:val="16"/>
+        </w:rPr>
+        <w:t xml:space="preserve"> </w:t>
+      </w:r>
+      <w:r>
+        <w:rPr>
+          <w:rFonts w:ascii="Menlo Regular" w:hAnsi="Menlo Regular" w:cs="Menlo Regular"/>
+          <w:color w:val="0000FF"/>
+          <w:sz w:val="16"/>
+          <w:szCs w:val="16"/>
+        </w:rPr>
+        <w:t>4</w:t>
+      </w:r>
+      <w:r>
+        <w:rPr>
+          <w:rFonts w:ascii="Menlo Regular" w:hAnsi="Menlo Regular" w:cs="Menlo Regular"/>
+          <w:color w:val="000000"/>
+          <w:sz w:val="16"/>
+          <w:szCs w:val="16"/>
+        </w:rPr>
+        <w:t>:</w:t>
+      </w:r>
+    </w:p>
+    <w:p>
+      <w:pPr>
+        <w:widowControl w:val="0"/>
+        <w:tabs>
+          <w:tab w:val="left" w:pos="866"/>
+        </w:tabs>
+        <w:autoSpaceDE w:val="0"/>
+        <w:autoSpaceDN w:val="0"/>
+        <w:adjustRightInd w:val="0"/>
+        <w:rPr>
+          <w:rFonts w:ascii="Menlo Regular" w:hAnsi="Menlo Regular" w:cs="Menlo Regular"/>
+          <w:color w:val="000000"/>
+          <w:sz w:val="16"/>
+          <w:szCs w:val="16"/>
+        </w:rPr>
+      </w:pPr>
+      <w:r>
+        <w:rPr>
+          <w:rFonts w:ascii="Menlo Regular" w:hAnsi="Menlo Regular" w:cs="Menlo Regular"/>
+          <w:color w:val="000000"/>
+          <w:sz w:val="16"/>
+          <w:szCs w:val="16"/>
+        </w:rPr>
+        <w:t xml:space="preserve">                </w:t>
+      </w:r>
+      <w:proofErr w:type="spellStart"/>
+      <w:proofErr w:type="gramStart"/>
+      <w:r>
+        <w:rPr>
+          <w:rFonts w:ascii="Menlo Regular" w:hAnsi="Menlo Regular" w:cs="Menlo Regular"/>
+          <w:color w:val="2E0D6E"/>
+          <w:sz w:val="16"/>
+          <w:szCs w:val="16"/>
+        </w:rPr>
+        <w:t>NSLog</w:t>
+      </w:r>
+      <w:proofErr w:type="spellEnd"/>
+      <w:r>
+        <w:rPr>
+          <w:rFonts w:ascii="Menlo Regular" w:hAnsi="Menlo Regular" w:cs="Menlo Regular"/>
+          <w:color w:val="000000"/>
+          <w:sz w:val="16"/>
+          <w:szCs w:val="16"/>
+        </w:rPr>
+        <w:t>(</w:t>
+      </w:r>
+      <w:proofErr w:type="gramEnd"/>
+      <w:r>
+        <w:rPr>
+          <w:rFonts w:ascii="Menlo Regular" w:hAnsi="Menlo Regular" w:cs="Menlo Regular"/>
+          <w:color w:val="891315"/>
+          <w:sz w:val="16"/>
+          <w:szCs w:val="16"/>
+        </w:rPr>
+        <w:t>@"The hurricane is a Category %</w:t>
+      </w:r>
+      <w:proofErr w:type="spellStart"/>
+      <w:r>
+        <w:rPr>
+          <w:rFonts w:ascii="Menlo Regular" w:hAnsi="Menlo Regular" w:cs="Menlo Regular"/>
+          <w:color w:val="891315"/>
+          <w:sz w:val="16"/>
+          <w:szCs w:val="16"/>
+        </w:rPr>
+        <w:t>i</w:t>
+      </w:r>
+      <w:proofErr w:type="spellEnd"/>
+      <w:r>
+        <w:rPr>
+          <w:rFonts w:ascii="Menlo Regular" w:hAnsi="Menlo Regular" w:cs="Menlo Regular"/>
+          <w:color w:val="891315"/>
+          <w:sz w:val="16"/>
+          <w:szCs w:val="16"/>
+        </w:rPr>
+        <w:t>."</w:t>
+      </w:r>
+      <w:r>
+        <w:rPr>
+          <w:rFonts w:ascii="Menlo Regular" w:hAnsi="Menlo Regular" w:cs="Menlo Regular"/>
+          <w:color w:val="000000"/>
+          <w:sz w:val="16"/>
+          <w:szCs w:val="16"/>
+        </w:rPr>
+        <w:t xml:space="preserve">, </w:t>
+      </w:r>
+      <w:proofErr w:type="spellStart"/>
+      <w:r>
+        <w:rPr>
+          <w:rFonts w:ascii="Menlo Regular" w:hAnsi="Menlo Regular" w:cs="Menlo Regular"/>
+          <w:color w:val="000000"/>
+          <w:sz w:val="16"/>
+          <w:szCs w:val="16"/>
+        </w:rPr>
+        <w:t>hurricaneCategory</w:t>
+      </w:r>
+      <w:proofErr w:type="spellEnd"/>
+      <w:r>
+        <w:rPr>
+          <w:rFonts w:ascii="Menlo Regular" w:hAnsi="Menlo Regular" w:cs="Menlo Regular"/>
+          <w:color w:val="000000"/>
+          <w:sz w:val="16"/>
+          <w:szCs w:val="16"/>
+        </w:rPr>
+        <w:t>);</w:t>
+      </w:r>
+    </w:p>
+    <w:p>
+      <w:pPr>
+        <w:widowControl w:val="0"/>
+        <w:tabs>
+          <w:tab w:val="left" w:pos="866"/>
+        </w:tabs>
+        <w:autoSpaceDE w:val="0"/>
+        <w:autoSpaceDN w:val="0"/>
+        <w:adjustRightInd w:val="0"/>
+        <w:rPr>
+          <w:rFonts w:ascii="Menlo Regular" w:hAnsi="Menlo Regular" w:cs="Menlo Regular"/>
+          <w:color w:val="000000"/>
+          <w:sz w:val="16"/>
+          <w:szCs w:val="16"/>
+        </w:rPr>
+      </w:pPr>
+      <w:r>
+        <w:rPr>
+          <w:rFonts w:ascii="Menlo Regular" w:hAnsi="Menlo Regular" w:cs="Menlo Regular"/>
+          <w:color w:val="000000"/>
+          <w:sz w:val="16"/>
+          <w:szCs w:val="16"/>
+        </w:rPr>
+        <w:t xml:space="preserve">                </w:t>
+      </w:r>
+      <w:proofErr w:type="gramStart"/>
+      <w:r>
+        <w:rPr>
+          <w:rFonts w:ascii="Menlo Regular" w:hAnsi="Menlo Regular" w:cs="Menlo Regular"/>
+          <w:color w:val="760F50"/>
+          <w:sz w:val="16"/>
+          <w:szCs w:val="16"/>
+        </w:rPr>
+        <w:t>break</w:t>
+      </w:r>
+      <w:proofErr w:type="gramEnd"/>
+      <w:r>
+        <w:rPr>
+          <w:rFonts w:ascii="Menlo Regular" w:hAnsi="Menlo Regular" w:cs="Menlo Regular"/>
+          <w:color w:val="000000"/>
+          <w:sz w:val="16"/>
+          <w:szCs w:val="16"/>
+        </w:rPr>
+        <w:t>;</w:t>
+      </w:r>
+    </w:p>
+    <w:p>
+      <w:pPr>
+        <w:widowControl w:val="0"/>
+        <w:tabs>
+          <w:tab w:val="left" w:pos="866"/>
+        </w:tabs>
+        <w:autoSpaceDE w:val="0"/>
+        <w:autoSpaceDN w:val="0"/>
+        <w:adjustRightInd w:val="0"/>
+        <w:rPr>
+          <w:rFonts w:ascii="Menlo Regular" w:hAnsi="Menlo Regular" w:cs="Menlo Regular"/>
+          <w:color w:val="000000"/>
+          <w:sz w:val="16"/>
+          <w:szCs w:val="16"/>
+        </w:rPr>
+      </w:pPr>
+      <w:r>
+        <w:rPr>
+          <w:rFonts w:ascii="Menlo Regular" w:hAnsi="Menlo Regular" w:cs="Menlo Regular"/>
+          <w:color w:val="000000"/>
+          <w:sz w:val="16"/>
+          <w:szCs w:val="16"/>
+        </w:rPr>
+        <w:t xml:space="preserve">            </w:t>
+      </w:r>
+      <w:proofErr w:type="gramStart"/>
+      <w:r>
+        <w:rPr>
+          <w:rFonts w:ascii="Menlo Regular" w:hAnsi="Menlo Regular" w:cs="Menlo Regular"/>
+          <w:color w:val="760F50"/>
+          <w:sz w:val="16"/>
+          <w:szCs w:val="16"/>
+        </w:rPr>
+        <w:t>case</w:t>
+      </w:r>
+      <w:proofErr w:type="gramEnd"/>
+      <w:r>
+        <w:rPr>
+          <w:rFonts w:ascii="Menlo Regular" w:hAnsi="Menlo Regular" w:cs="Menlo Regular"/>
+          <w:color w:val="000000"/>
+          <w:sz w:val="16"/>
+          <w:szCs w:val="16"/>
+        </w:rPr>
+        <w:t xml:space="preserve"> </w:t>
+      </w:r>
+      <w:r>
+        <w:rPr>
+          <w:rFonts w:ascii="Menlo Regular" w:hAnsi="Menlo Regular" w:cs="Menlo Regular"/>
+          <w:color w:val="0000FF"/>
+          <w:sz w:val="16"/>
+          <w:szCs w:val="16"/>
+        </w:rPr>
+        <w:t>5</w:t>
+      </w:r>
+      <w:r>
+        <w:rPr>
+          <w:rFonts w:ascii="Menlo Regular" w:hAnsi="Menlo Regular" w:cs="Menlo Regular"/>
+          <w:color w:val="000000"/>
+          <w:sz w:val="16"/>
+          <w:szCs w:val="16"/>
+        </w:rPr>
+        <w:t>:</w:t>
+      </w:r>
+    </w:p>
+    <w:p>
+      <w:pPr>
+        <w:widowControl w:val="0"/>
+        <w:tabs>
+          <w:tab w:val="left" w:pos="866"/>
+        </w:tabs>
+        <w:autoSpaceDE w:val="0"/>
+        <w:autoSpaceDN w:val="0"/>
+        <w:adjustRightInd w:val="0"/>
+        <w:rPr>
+          <w:rFonts w:ascii="Menlo Regular" w:hAnsi="Menlo Regular" w:cs="Menlo Regular"/>
+          <w:color w:val="000000"/>
+          <w:sz w:val="16"/>
+          <w:szCs w:val="16"/>
+        </w:rPr>
+      </w:pPr>
+      <w:r>
+        <w:rPr>
+          <w:rFonts w:ascii="Menlo Regular" w:hAnsi="Menlo Regular" w:cs="Menlo Regular"/>
+          <w:color w:val="000000"/>
+          <w:sz w:val="16"/>
+          <w:szCs w:val="16"/>
+        </w:rPr>
+        <w:t xml:space="preserve">                </w:t>
+      </w:r>
+      <w:proofErr w:type="spellStart"/>
+      <w:proofErr w:type="gramStart"/>
+      <w:r>
+        <w:rPr>
+          <w:rFonts w:ascii="Menlo Regular" w:hAnsi="Menlo Regular" w:cs="Menlo Regular"/>
+          <w:color w:val="2E0D6E"/>
+          <w:sz w:val="16"/>
+          <w:szCs w:val="16"/>
+        </w:rPr>
+        <w:t>NSLog</w:t>
+      </w:r>
+      <w:proofErr w:type="spellEnd"/>
+      <w:r>
+        <w:rPr>
+          <w:rFonts w:ascii="Menlo Regular" w:hAnsi="Menlo Regular" w:cs="Menlo Regular"/>
+          <w:color w:val="000000"/>
+          <w:sz w:val="16"/>
+          <w:szCs w:val="16"/>
+        </w:rPr>
+        <w:t>(</w:t>
+      </w:r>
+      <w:proofErr w:type="gramEnd"/>
+      <w:r>
+        <w:rPr>
+          <w:rFonts w:ascii="Menlo Regular" w:hAnsi="Menlo Regular" w:cs="Menlo Regular"/>
+          <w:color w:val="891315"/>
+          <w:sz w:val="16"/>
+          <w:szCs w:val="16"/>
+        </w:rPr>
+        <w:t>@"The hurricane is a Category %</w:t>
+      </w:r>
+      <w:proofErr w:type="spellStart"/>
+      <w:r>
+        <w:rPr>
+          <w:rFonts w:ascii="Menlo Regular" w:hAnsi="Menlo Regular" w:cs="Menlo Regular"/>
+          <w:color w:val="891315"/>
+          <w:sz w:val="16"/>
+          <w:szCs w:val="16"/>
+        </w:rPr>
+        <w:t>i</w:t>
+      </w:r>
+      <w:proofErr w:type="spellEnd"/>
+      <w:r>
+        <w:rPr>
+          <w:rFonts w:ascii="Menlo Regular" w:hAnsi="Menlo Regular" w:cs="Menlo Regular"/>
+          <w:color w:val="891315"/>
+          <w:sz w:val="16"/>
+          <w:szCs w:val="16"/>
+        </w:rPr>
+        <w:t>."</w:t>
+      </w:r>
+      <w:r>
+        <w:rPr>
+          <w:rFonts w:ascii="Menlo Regular" w:hAnsi="Menlo Regular" w:cs="Menlo Regular"/>
+          <w:color w:val="000000"/>
+          <w:sz w:val="16"/>
+          <w:szCs w:val="16"/>
+        </w:rPr>
+        <w:t xml:space="preserve">, </w:t>
+      </w:r>
+      <w:proofErr w:type="spellStart"/>
+      <w:r>
+        <w:rPr>
+          <w:rFonts w:ascii="Menlo Regular" w:hAnsi="Menlo Regular" w:cs="Menlo Regular"/>
+          <w:color w:val="000000"/>
+          <w:sz w:val="16"/>
+          <w:szCs w:val="16"/>
+        </w:rPr>
+        <w:t>hurricaneCategory</w:t>
+      </w:r>
+      <w:proofErr w:type="spellEnd"/>
+      <w:r>
+        <w:rPr>
+          <w:rFonts w:ascii="Menlo Regular" w:hAnsi="Menlo Regular" w:cs="Menlo Regular"/>
+          <w:color w:val="000000"/>
+          <w:sz w:val="16"/>
+          <w:szCs w:val="16"/>
+        </w:rPr>
+        <w:t>);</w:t>
+      </w:r>
+    </w:p>
+    <w:p>
+      <w:pPr>
+        <w:widowControl w:val="0"/>
+        <w:tabs>
+          <w:tab w:val="left" w:pos="866"/>
+        </w:tabs>
+        <w:autoSpaceDE w:val="0"/>
+        <w:autoSpaceDN w:val="0"/>
+        <w:adjustRightInd w:val="0"/>
+        <w:rPr>
+          <w:rFonts w:ascii="Menlo Regular" w:hAnsi="Menlo Regular" w:cs="Menlo Regular"/>
+          <w:color w:val="000000"/>
+          <w:sz w:val="16"/>
+          <w:szCs w:val="16"/>
+        </w:rPr>
+      </w:pPr>
+      <w:r>
+        <w:rPr>
+          <w:rFonts w:ascii="Menlo Regular" w:hAnsi="Menlo Regular" w:cs="Menlo Regular"/>
+          <w:color w:val="000000"/>
+          <w:sz w:val="16"/>
+          <w:szCs w:val="16"/>
+        </w:rPr>
+        <w:t xml:space="preserve">                </w:t>
+      </w:r>
+      <w:proofErr w:type="gramStart"/>
+      <w:r>
+        <w:rPr>
+          <w:rFonts w:ascii="Menlo Regular" w:hAnsi="Menlo Regular" w:cs="Menlo Regular"/>
+          <w:color w:val="760F50"/>
+          <w:sz w:val="16"/>
+          <w:szCs w:val="16"/>
+        </w:rPr>
+        <w:t>break</w:t>
+      </w:r>
+      <w:proofErr w:type="gramEnd"/>
+      <w:r>
+        <w:rPr>
+          <w:rFonts w:ascii="Menlo Regular" w:hAnsi="Menlo Regular" w:cs="Menlo Regular"/>
+          <w:color w:val="000000"/>
+          <w:sz w:val="16"/>
+          <w:szCs w:val="16"/>
+        </w:rPr>
+        <w:t>;</w:t>
+      </w:r>
+    </w:p>
+    <w:p>
+      <w:pPr>
+        <w:widowControl w:val="0"/>
+        <w:tabs>
+          <w:tab w:val="left" w:pos="866"/>
+        </w:tabs>
+        <w:autoSpaceDE w:val="0"/>
+        <w:autoSpaceDN w:val="0"/>
+        <w:adjustRightInd w:val="0"/>
+        <w:rPr>
+          <w:rFonts w:ascii="Menlo Regular" w:hAnsi="Menlo Regular" w:cs="Menlo Regular"/>
+          <w:color w:val="000000"/>
+          <w:sz w:val="16"/>
+          <w:szCs w:val="16"/>
+        </w:rPr>
+      </w:pPr>
+      <w:r>
+        <w:rPr>
+          <w:rFonts w:ascii="Menlo Regular" w:hAnsi="Menlo Regular" w:cs="Menlo Regular"/>
+          <w:color w:val="000000"/>
+          <w:sz w:val="16"/>
+          <w:szCs w:val="16"/>
+        </w:rPr>
+        <w:t xml:space="preserve">            </w:t>
+      </w:r>
+      <w:proofErr w:type="gramStart"/>
+      <w:r>
+        <w:rPr>
+          <w:rFonts w:ascii="Menlo Regular" w:hAnsi="Menlo Regular" w:cs="Menlo Regular"/>
+          <w:color w:val="760F50"/>
+          <w:sz w:val="16"/>
+          <w:szCs w:val="16"/>
+        </w:rPr>
+        <w:t>default</w:t>
+      </w:r>
+      <w:proofErr w:type="gramEnd"/>
+      <w:r>
+        <w:rPr>
+          <w:rFonts w:ascii="Menlo Regular" w:hAnsi="Menlo Regular" w:cs="Menlo Regular"/>
+          <w:color w:val="000000"/>
+          <w:sz w:val="16"/>
+          <w:szCs w:val="16"/>
+        </w:rPr>
+        <w:t>:</w:t>
+      </w:r>
+    </w:p>
+    <w:p>
+      <w:pPr>
+        <w:widowControl w:val="0"/>
+        <w:tabs>
+          <w:tab w:val="left" w:pos="866"/>
+        </w:tabs>
+        <w:autoSpaceDE w:val="0"/>
+        <w:autoSpaceDN w:val="0"/>
+        <w:adjustRightInd w:val="0"/>
+        <w:rPr>
+          <w:rFonts w:ascii="Menlo Regular" w:hAnsi="Menlo Regular" w:cs="Menlo Regular"/>
+          <w:color w:val="000000"/>
+          <w:sz w:val="16"/>
+          <w:szCs w:val="16"/>
+        </w:rPr>
+      </w:pPr>
+      <w:r>
+        <w:rPr>
+          <w:rFonts w:ascii="Menlo Regular" w:hAnsi="Menlo Regular" w:cs="Menlo Regular"/>
+          <w:color w:val="000000"/>
+          <w:sz w:val="16"/>
+          <w:szCs w:val="16"/>
+        </w:rPr>
+        <w:t xml:space="preserve">                </w:t>
+      </w:r>
+      <w:proofErr w:type="spellStart"/>
+      <w:proofErr w:type="gramStart"/>
+      <w:r>
+        <w:rPr>
+          <w:rFonts w:ascii="Menlo Regular" w:hAnsi="Menlo Regular" w:cs="Menlo Regular"/>
+          <w:color w:val="2E0D6E"/>
+          <w:sz w:val="16"/>
+          <w:szCs w:val="16"/>
+        </w:rPr>
+        <w:t>NSLog</w:t>
+      </w:r>
+      <w:proofErr w:type="spellEnd"/>
+      <w:r>
+        <w:rPr>
+          <w:rFonts w:ascii="Menlo Regular" w:hAnsi="Menlo Regular" w:cs="Menlo Regular"/>
+          <w:color w:val="000000"/>
+          <w:sz w:val="16"/>
+          <w:szCs w:val="16"/>
+        </w:rPr>
+        <w:t>(</w:t>
+      </w:r>
+      <w:proofErr w:type="gramEnd"/>
+      <w:r>
+        <w:rPr>
+          <w:rFonts w:ascii="Menlo Regular" w:hAnsi="Menlo Regular" w:cs="Menlo Regular"/>
+          <w:color w:val="891315"/>
+          <w:sz w:val="16"/>
+          <w:szCs w:val="16"/>
+        </w:rPr>
+        <w:t>@"This is a tropical storm."</w:t>
+      </w:r>
+      <w:r>
+        <w:rPr>
+          <w:rFonts w:ascii="Menlo Regular" w:hAnsi="Menlo Regular" w:cs="Menlo Regular"/>
+          <w:color w:val="000000"/>
+          <w:sz w:val="16"/>
+          <w:szCs w:val="16"/>
+        </w:rPr>
+        <w:t>);</w:t>
+      </w:r>
+    </w:p>
+    <w:p>
+      <w:pPr>
+        <w:widowControl w:val="0"/>
+        <w:tabs>
+          <w:tab w:val="left" w:pos="866"/>
+        </w:tabs>
+        <w:autoSpaceDE w:val="0"/>
+        <w:autoSpaceDN w:val="0"/>
+        <w:adjustRightInd w:val="0"/>
+        <w:rPr>
+          <w:rFonts w:ascii="Menlo Regular" w:hAnsi="Menlo Regular" w:cs="Menlo Regular"/>
+          <w:color w:val="000000"/>
+          <w:sz w:val="16"/>
+          <w:szCs w:val="16"/>
+        </w:rPr>
+      </w:pPr>
+      <w:r>
+        <w:rPr>
+          <w:rFonts w:ascii="Menlo Regular" w:hAnsi="Menlo Regular" w:cs="Menlo Regular"/>
+          <w:color w:val="000000"/>
+          <w:sz w:val="16"/>
+          <w:szCs w:val="16"/>
+        </w:rPr>
+        <w:t xml:space="preserve">                </w:t>
+      </w:r>
+      <w:proofErr w:type="gramStart"/>
+      <w:r>
+        <w:rPr>
+          <w:rFonts w:ascii="Menlo Regular" w:hAnsi="Menlo Regular" w:cs="Menlo Regular"/>
+          <w:color w:val="760F50"/>
+          <w:sz w:val="16"/>
+          <w:szCs w:val="16"/>
+        </w:rPr>
+        <w:t>break</w:t>
+      </w:r>
+      <w:proofErr w:type="gramEnd"/>
+      <w:r>
+        <w:rPr>
+          <w:rFonts w:ascii="Menlo Regular" w:hAnsi="Menlo Regular" w:cs="Menlo Regular"/>
+          <w:color w:val="000000"/>
+          <w:sz w:val="16"/>
+          <w:szCs w:val="16"/>
+        </w:rPr>
+        <w:t>;</w:t>
+      </w:r>
+    </w:p>
+    <w:p>
+      <w:pPr>
+        <w:rPr>
+          <w:rFonts w:ascii="Calibri" w:hAnsi="Calibri"/>
+          <w:sz w:val="16"/>
+          <w:szCs w:val="16"/>
+        </w:rPr>
+      </w:pPr>
+      <w:r>
+        <w:rPr>
+          <w:rFonts w:ascii="Menlo Regular" w:hAnsi="Menlo Regular" w:cs="Menlo Regular"/>
+          <w:color w:val="000000"/>
+          <w:sz w:val="16"/>
+          <w:szCs w:val="16"/>
+        </w:rPr>
+        <w:t xml:space="preserve">        }</w:t>
+      </w:r>
+    </w:p>
+    <w:p>
+      <w:pPr>
+        <w:rPr>
+          <w:rFonts w:ascii="Calibri" w:hAnsi="Calibri"/>
+        </w:rPr>
+      </w:pPr>
       <w:r>
         <w:rPr>
           <w:rFonts w:ascii="Calibri" w:hAnsi="Calibri"/>
@@ -939,6 +4359,26 @@
       <w:pPr>
         <w:rPr>
           <w:rFonts w:ascii="Calibri" w:hAnsi="Calibri"/>
+        </w:rPr>
+      </w:pPr>
+      <w:r>
+        <w:rPr>
+          <w:rFonts w:ascii="Calibri" w:hAnsi="Calibri"/>
+        </w:rPr>
+        <w:t>40. 9 seconds</w:t>
+      </w:r>
+    </w:p>
+    <w:p>
+      <w:pPr>
+        <w:rPr>
+          <w:rFonts w:ascii="Calibri" w:hAnsi="Calibri"/>
+        </w:rPr>
+      </w:pPr>
+    </w:p>
+    <w:p>
+      <w:pPr>
+        <w:rPr>
+          <w:rFonts w:ascii="Calibri" w:hAnsi="Calibri"/>
           <w:b/>
         </w:rPr>
       </w:pPr>
@@ -997,7 +4437,995 @@
         <w:rPr>
           <w:rFonts w:ascii="Calibri" w:hAnsi="Calibri"/>
         </w:rPr>
-        <w:t xml:space="preserve"> </w:t>
+        <w:br/>
+      </w:r>
+      <w:r>
+        <w:rPr>
+          <w:rFonts w:ascii="Calibri" w:hAnsi="Calibri"/>
+          <w:b/>
+        </w:rPr>
+        <w:t>Arithmetic:</w:t>
+      </w:r>
+      <w:r>
+        <w:rPr>
+          <w:rFonts w:ascii="Calibri" w:hAnsi="Calibri"/>
+          <w:b/>
+        </w:rPr>
+        <w:t xml:space="preserve"> </w:t>
+      </w:r>
+      <w:r>
+        <w:rPr>
+          <w:rFonts w:ascii="Calibri" w:hAnsi="Calibri"/>
+        </w:rPr>
+        <w:t>These operators perform math calculations on variables.</w:t>
+      </w:r>
+    </w:p>
+    <w:p>
+      <w:pPr>
+        <w:ind w:left="720"/>
+        <w:rPr>
+          <w:rFonts w:ascii="Calibri" w:hAnsi="Calibri"/>
+        </w:rPr>
+      </w:pPr>
+      <w:r>
+        <w:rPr>
+          <w:rFonts w:ascii="Calibri" w:hAnsi="Calibri"/>
+        </w:rPr>
+        <w:t>Addition (+): Adds numbers or concatenates strings: (a + b) = c;</w:t>
+      </w:r>
+    </w:p>
+    <w:p>
+      <w:pPr>
+        <w:ind w:left="720"/>
+        <w:rPr>
+          <w:rFonts w:ascii="Calibri" w:hAnsi="Calibri"/>
+        </w:rPr>
+      </w:pPr>
+      <w:r>
+        <w:rPr>
+          <w:rFonts w:ascii="Calibri" w:hAnsi="Calibri"/>
+        </w:rPr>
+        <w:t>Subtraction (-): Subtracts numbers: (a – b) = c;</w:t>
+      </w:r>
+    </w:p>
+    <w:p>
+      <w:pPr>
+        <w:ind w:left="720"/>
+        <w:rPr>
+          <w:rFonts w:ascii="Calibri" w:hAnsi="Calibri"/>
+        </w:rPr>
+      </w:pPr>
+      <w:r>
+        <w:rPr>
+          <w:rFonts w:ascii="Calibri" w:hAnsi="Calibri"/>
+        </w:rPr>
+        <w:t>Multiplication (*): Multiplies numbers: (a * b) = c;</w:t>
+      </w:r>
+    </w:p>
+    <w:p>
+      <w:pPr>
+        <w:ind w:left="720"/>
+        <w:rPr>
+          <w:rFonts w:ascii="Calibri" w:hAnsi="Calibri"/>
+        </w:rPr>
+      </w:pPr>
+      <w:r>
+        <w:rPr>
+          <w:rFonts w:ascii="Calibri" w:hAnsi="Calibri"/>
+        </w:rPr>
+        <w:t>Division (/): Divides numbers: (a / b) = c;</w:t>
+      </w:r>
+    </w:p>
+    <w:p>
+      <w:pPr>
+        <w:ind w:left="720"/>
+        <w:rPr>
+          <w:rFonts w:ascii="Calibri" w:hAnsi="Calibri"/>
+        </w:rPr>
+      </w:pPr>
+      <w:r>
+        <w:rPr>
+          <w:rFonts w:ascii="Calibri" w:hAnsi="Calibri"/>
+        </w:rPr>
+        <w:t xml:space="preserve">Assignment (=): Assigns the value to a variable or operation: </w:t>
+      </w:r>
+      <w:proofErr w:type="spellStart"/>
+      <w:r>
+        <w:rPr>
+          <w:rFonts w:ascii="Calibri" w:hAnsi="Calibri"/>
+        </w:rPr>
+        <w:t>int</w:t>
+      </w:r>
+      <w:proofErr w:type="spellEnd"/>
+      <w:r>
+        <w:rPr>
+          <w:rFonts w:ascii="Calibri" w:hAnsi="Calibri"/>
+        </w:rPr>
+        <w:t xml:space="preserve"> c = 5;</w:t>
+      </w:r>
+    </w:p>
+    <w:p>
+      <w:pPr>
+        <w:ind w:left="720"/>
+        <w:rPr>
+          <w:rFonts w:ascii="Calibri" w:hAnsi="Calibri"/>
+        </w:rPr>
+      </w:pPr>
+      <w:r>
+        <w:rPr>
+          <w:rFonts w:ascii="Calibri" w:hAnsi="Calibri"/>
+        </w:rPr>
+        <w:t>Shortcuts:</w:t>
+      </w:r>
+    </w:p>
+    <w:p>
+      <w:pPr>
+        <w:ind w:left="720"/>
+        <w:rPr>
+          <w:rFonts w:ascii="Calibri" w:hAnsi="Calibri"/>
+        </w:rPr>
+      </w:pPr>
+      <w:proofErr w:type="spellStart"/>
+      <w:proofErr w:type="gramStart"/>
+      <w:r>
+        <w:rPr>
+          <w:rFonts w:ascii="Calibri" w:hAnsi="Calibri"/>
+        </w:rPr>
+        <w:t>pointTotal</w:t>
+      </w:r>
+      <w:proofErr w:type="spellEnd"/>
+      <w:proofErr w:type="gramEnd"/>
+      <w:r>
+        <w:rPr>
+          <w:rFonts w:ascii="Calibri" w:hAnsi="Calibri"/>
+        </w:rPr>
+        <w:t xml:space="preserve"> = </w:t>
+      </w:r>
+      <w:proofErr w:type="spellStart"/>
+      <w:r>
+        <w:rPr>
+          <w:rFonts w:ascii="Calibri" w:hAnsi="Calibri"/>
+        </w:rPr>
+        <w:t>pointTotal</w:t>
+      </w:r>
+      <w:proofErr w:type="spellEnd"/>
+      <w:r>
+        <w:rPr>
+          <w:rFonts w:ascii="Calibri" w:hAnsi="Calibri"/>
+        </w:rPr>
+        <w:t xml:space="preserve"> + 1; can be written as </w:t>
+      </w:r>
+      <w:proofErr w:type="spellStart"/>
+      <w:r>
+        <w:rPr>
+          <w:rFonts w:ascii="Calibri" w:hAnsi="Calibri"/>
+        </w:rPr>
+        <w:t>pointTotal</w:t>
+      </w:r>
+      <w:proofErr w:type="spellEnd"/>
+      <w:r>
+        <w:rPr>
+          <w:rFonts w:ascii="Calibri" w:hAnsi="Calibri"/>
+        </w:rPr>
+        <w:t xml:space="preserve"> += 1;</w:t>
+      </w:r>
+    </w:p>
+    <w:p>
+      <w:pPr>
+        <w:ind w:left="720"/>
+        <w:rPr>
+          <w:rFonts w:ascii="Calibri" w:hAnsi="Calibri"/>
+        </w:rPr>
+      </w:pPr>
+    </w:p>
+    <w:p>
+      <w:pPr>
+        <w:ind w:left="720"/>
+        <w:rPr>
+          <w:rFonts w:ascii="Calibri" w:hAnsi="Calibri"/>
+        </w:rPr>
+      </w:pPr>
+      <w:r>
+        <w:rPr>
+          <w:rFonts w:ascii="Calibri" w:hAnsi="Calibri"/>
+        </w:rPr>
+        <w:t>Also note operator precedence is enforced.</w:t>
+      </w:r>
+    </w:p>
+    <w:p>
+      <w:pPr>
+        <w:rPr>
+          <w:rFonts w:ascii="Calibri" w:hAnsi="Calibri"/>
+        </w:rPr>
+      </w:pPr>
+    </w:p>
+    <w:p>
+      <w:pPr>
+        <w:rPr>
+          <w:rFonts w:ascii="Calibri" w:hAnsi="Calibri"/>
+        </w:rPr>
+      </w:pPr>
+      <w:r>
+        <w:rPr>
+          <w:rFonts w:ascii="Calibri" w:hAnsi="Calibri"/>
+          <w:b/>
+        </w:rPr>
+        <w:t>Comparison:</w:t>
+      </w:r>
+      <w:r>
+        <w:rPr>
+          <w:rFonts w:ascii="Calibri" w:hAnsi="Calibri"/>
+          <w:b/>
+        </w:rPr>
+        <w:t xml:space="preserve"> </w:t>
+      </w:r>
+      <w:r>
+        <w:rPr>
+          <w:rFonts w:ascii="Calibri" w:hAnsi="Calibri"/>
+        </w:rPr>
+        <w:t xml:space="preserve"> Used to compare variables and returns a true or false result</w:t>
+      </w:r>
+    </w:p>
+    <w:p>
+      <w:pPr>
+        <w:rPr>
+          <w:rFonts w:ascii="Calibri" w:hAnsi="Calibri"/>
+        </w:rPr>
+      </w:pPr>
+      <w:r>
+        <w:rPr>
+          <w:rFonts w:ascii="Calibri" w:hAnsi="Calibri"/>
+        </w:rPr>
+        <w:tab/>
+        <w:t>Equal to: (a =</w:t>
+      </w:r>
+      <w:proofErr w:type="gramStart"/>
+      <w:r>
+        <w:rPr>
+          <w:rFonts w:ascii="Calibri" w:hAnsi="Calibri"/>
+        </w:rPr>
+        <w:t>=  b</w:t>
+      </w:r>
+      <w:proofErr w:type="gramEnd"/>
+      <w:r>
+        <w:rPr>
+          <w:rFonts w:ascii="Calibri" w:hAnsi="Calibri"/>
+        </w:rPr>
+        <w:t>)</w:t>
+      </w:r>
+      <w:r>
+        <w:rPr>
+          <w:rFonts w:ascii="Calibri" w:hAnsi="Calibri"/>
+        </w:rPr>
+        <w:t xml:space="preserve"> </w:t>
+      </w:r>
+    </w:p>
+    <w:p>
+      <w:pPr>
+        <w:rPr>
+          <w:rFonts w:ascii="Calibri" w:hAnsi="Calibri"/>
+        </w:rPr>
+      </w:pPr>
+      <w:r>
+        <w:rPr>
+          <w:rFonts w:ascii="Calibri" w:hAnsi="Calibri"/>
+        </w:rPr>
+        <w:tab/>
+        <w:t>Does not equal: (</w:t>
+      </w:r>
+      <w:proofErr w:type="gramStart"/>
+      <w:r>
+        <w:rPr>
+          <w:rFonts w:ascii="Calibri" w:hAnsi="Calibri"/>
+        </w:rPr>
+        <w:t>a !=</w:t>
+      </w:r>
+      <w:proofErr w:type="gramEnd"/>
+      <w:r>
+        <w:rPr>
+          <w:rFonts w:ascii="Calibri" w:hAnsi="Calibri"/>
+        </w:rPr>
+        <w:t xml:space="preserve">  b)</w:t>
+      </w:r>
+    </w:p>
+    <w:p>
+      <w:pPr>
+        <w:rPr>
+          <w:rFonts w:ascii="Calibri" w:hAnsi="Calibri"/>
+        </w:rPr>
+      </w:pPr>
+      <w:r>
+        <w:rPr>
+          <w:rFonts w:ascii="Calibri" w:hAnsi="Calibri"/>
+        </w:rPr>
+        <w:tab/>
+        <w:t>Greater than: (a &gt; b)</w:t>
+      </w:r>
+    </w:p>
+    <w:p>
+      <w:pPr>
+        <w:rPr>
+          <w:rFonts w:ascii="Calibri" w:hAnsi="Calibri"/>
+        </w:rPr>
+      </w:pPr>
+      <w:r>
+        <w:rPr>
+          <w:rFonts w:ascii="Calibri" w:hAnsi="Calibri"/>
+        </w:rPr>
+        <w:tab/>
+        <w:t>Less than: (a &lt; b)</w:t>
+      </w:r>
+    </w:p>
+    <w:p>
+      <w:pPr>
+        <w:rPr>
+          <w:rFonts w:ascii="Calibri" w:hAnsi="Calibri"/>
+        </w:rPr>
+      </w:pPr>
+      <w:r>
+        <w:rPr>
+          <w:rFonts w:ascii="Calibri" w:hAnsi="Calibri"/>
+        </w:rPr>
+        <w:tab/>
+        <w:t>Greater than or equal to: (a &gt;= b)</w:t>
+      </w:r>
+    </w:p>
+    <w:p>
+      <w:pPr>
+        <w:rPr>
+          <w:rFonts w:ascii="Calibri" w:hAnsi="Calibri"/>
+        </w:rPr>
+      </w:pPr>
+      <w:r>
+        <w:rPr>
+          <w:rFonts w:ascii="Calibri" w:hAnsi="Calibri"/>
+        </w:rPr>
+        <w:tab/>
+        <w:t>Less than or equal to: (a &lt;= b)</w:t>
+      </w:r>
+    </w:p>
+    <w:p>
+      <w:pPr>
+        <w:rPr>
+          <w:rFonts w:ascii="Calibri" w:hAnsi="Calibri"/>
+        </w:rPr>
+      </w:pPr>
+    </w:p>
+    <w:p>
+      <w:pPr>
+        <w:rPr>
+          <w:rFonts w:ascii="Calibri" w:hAnsi="Calibri"/>
+        </w:rPr>
+      </w:pPr>
+      <w:r>
+        <w:rPr>
+          <w:rFonts w:ascii="Calibri" w:hAnsi="Calibri"/>
+          <w:b/>
+        </w:rPr>
+        <w:t>Logical And/Or:</w:t>
+      </w:r>
+      <w:r>
+        <w:rPr>
+          <w:rFonts w:ascii="Calibri" w:hAnsi="Calibri"/>
+          <w:b/>
+        </w:rPr>
+        <w:t xml:space="preserve"> </w:t>
+      </w:r>
+      <w:r>
+        <w:rPr>
+          <w:rFonts w:ascii="Calibri" w:hAnsi="Calibri"/>
+        </w:rPr>
+        <w:t>Us</w:t>
+      </w:r>
+      <w:r>
+        <w:rPr>
+          <w:rFonts w:ascii="Calibri" w:hAnsi="Calibri"/>
+        </w:rPr>
+        <w:t>ed to determine if multiple conditions are true or false</w:t>
+      </w:r>
+    </w:p>
+    <w:p>
+      <w:pPr>
+        <w:rPr>
+          <w:rFonts w:ascii="Calibri" w:hAnsi="Calibri"/>
+        </w:rPr>
+      </w:pPr>
+      <w:r>
+        <w:rPr>
+          <w:rFonts w:ascii="Calibri" w:hAnsi="Calibri"/>
+        </w:rPr>
+        <w:tab/>
+        <w:t>And: if (a == b &amp;&amp; c == d)</w:t>
+      </w:r>
+    </w:p>
+    <w:p>
+      <w:pPr>
+        <w:rPr>
+          <w:rFonts w:ascii="Calibri" w:hAnsi="Calibri"/>
+        </w:rPr>
+      </w:pPr>
+      <w:r>
+        <w:rPr>
+          <w:rFonts w:ascii="Calibri" w:hAnsi="Calibri"/>
+        </w:rPr>
+        <w:tab/>
+        <w:t>Or: if (a == b || c == d)</w:t>
+      </w:r>
+    </w:p>
+    <w:p>
+      <w:pPr>
+        <w:rPr>
+          <w:rFonts w:ascii="Calibri" w:hAnsi="Calibri"/>
+        </w:rPr>
+      </w:pPr>
+    </w:p>
+    <w:p>
+      <w:pPr>
+        <w:rPr>
+          <w:rFonts w:ascii="Calibri" w:hAnsi="Calibri"/>
+        </w:rPr>
+      </w:pPr>
+      <w:r>
+        <w:rPr>
+          <w:rFonts w:ascii="Calibri" w:hAnsi="Calibri"/>
+          <w:b/>
+        </w:rPr>
+        <w:t>Modulus:</w:t>
+      </w:r>
+      <w:r>
+        <w:rPr>
+          <w:rFonts w:ascii="Calibri" w:hAnsi="Calibri"/>
+          <w:b/>
+        </w:rPr>
+        <w:t xml:space="preserve"> </w:t>
+      </w:r>
+      <w:r>
+        <w:rPr>
+          <w:rFonts w:ascii="Calibri" w:hAnsi="Calibri"/>
+        </w:rPr>
+        <w:t>Used to calculate the remainder (NOT the result)</w:t>
+      </w:r>
+    </w:p>
+    <w:p>
+      <w:pPr>
+        <w:rPr>
+          <w:rFonts w:ascii="Calibri" w:hAnsi="Calibri"/>
+        </w:rPr>
+      </w:pPr>
+      <w:r>
+        <w:rPr>
+          <w:rFonts w:ascii="Calibri" w:hAnsi="Calibri"/>
+        </w:rPr>
+        <w:tab/>
+      </w:r>
+      <w:r>
+        <w:rPr>
+          <w:rFonts w:ascii="Calibri" w:hAnsi="Calibri"/>
+        </w:rPr>
+        <w:t xml:space="preserve">%:  </w:t>
+      </w:r>
+      <w:proofErr w:type="spellStart"/>
+      <w:proofErr w:type="gramStart"/>
+      <w:r>
+        <w:rPr>
+          <w:rFonts w:ascii="Calibri" w:hAnsi="Calibri"/>
+        </w:rPr>
+        <w:t>int</w:t>
+      </w:r>
+      <w:proofErr w:type="spellEnd"/>
+      <w:proofErr w:type="gramEnd"/>
+      <w:r>
+        <w:rPr>
+          <w:rFonts w:ascii="Calibri" w:hAnsi="Calibri"/>
+        </w:rPr>
+        <w:t xml:space="preserve"> </w:t>
+      </w:r>
+      <w:proofErr w:type="spellStart"/>
+      <w:r>
+        <w:rPr>
+          <w:rFonts w:ascii="Calibri" w:hAnsi="Calibri"/>
+        </w:rPr>
+        <w:t>i</w:t>
+      </w:r>
+      <w:proofErr w:type="spellEnd"/>
+      <w:r>
+        <w:rPr>
+          <w:rFonts w:ascii="Calibri" w:hAnsi="Calibri"/>
+        </w:rPr>
+        <w:t xml:space="preserve"> = 21 % 4; // result is 1</w:t>
+      </w:r>
+    </w:p>
+    <w:p>
+      <w:pPr>
+        <w:rPr>
+          <w:rFonts w:ascii="Calibri" w:hAnsi="Calibri"/>
+        </w:rPr>
+      </w:pPr>
+      <w:r>
+        <w:rPr>
+          <w:rFonts w:ascii="Calibri" w:hAnsi="Calibri"/>
+        </w:rPr>
+        <w:tab/>
+        <w:t>Useful for determining odd/even numbers (% 2)</w:t>
+      </w:r>
+    </w:p>
+    <w:p>
+      <w:pPr>
+        <w:rPr>
+          <w:rFonts w:ascii="Calibri" w:hAnsi="Calibri"/>
+        </w:rPr>
+      </w:pPr>
+      <w:r>
+        <w:rPr>
+          <w:rFonts w:ascii="Calibri" w:hAnsi="Calibri"/>
+        </w:rPr>
+        <w:tab/>
+        <w:t>Only works on integers</w:t>
+      </w:r>
+    </w:p>
+    <w:p>
+      <w:pPr>
+        <w:rPr>
+          <w:rFonts w:ascii="Calibri" w:hAnsi="Calibri"/>
+        </w:rPr>
+      </w:pPr>
+    </w:p>
+    <w:p>
+      <w:pPr>
+        <w:rPr>
+          <w:rFonts w:ascii="Calibri" w:hAnsi="Calibri"/>
+        </w:rPr>
+      </w:pPr>
+      <w:r>
+        <w:rPr>
+          <w:rFonts w:ascii="Calibri" w:hAnsi="Calibri"/>
+          <w:b/>
+        </w:rPr>
+        <w:t>Increment/Decrement:</w:t>
+      </w:r>
+      <w:r>
+        <w:rPr>
+          <w:rFonts w:ascii="Calibri" w:hAnsi="Calibri"/>
+        </w:rPr>
+        <w:t xml:space="preserve"> Adding 1 or subtracting 1 from a value</w:t>
+      </w:r>
+    </w:p>
+    <w:p>
+      <w:pPr>
+        <w:rPr>
+          <w:rFonts w:ascii="Calibri" w:hAnsi="Calibri"/>
+        </w:rPr>
+      </w:pPr>
+      <w:r>
+        <w:rPr>
+          <w:rFonts w:ascii="Calibri" w:hAnsi="Calibri"/>
+        </w:rPr>
+        <w:tab/>
+        <w:t>Prefix Increment: ++</w:t>
+      </w:r>
+      <w:proofErr w:type="spellStart"/>
+      <w:r>
+        <w:rPr>
+          <w:rFonts w:ascii="Calibri" w:hAnsi="Calibri"/>
+        </w:rPr>
+        <w:t>i</w:t>
+      </w:r>
+      <w:proofErr w:type="spellEnd"/>
+      <w:r>
+        <w:rPr>
+          <w:rFonts w:ascii="Calibri" w:hAnsi="Calibri"/>
+        </w:rPr>
+        <w:t xml:space="preserve">: adds one to the value for </w:t>
+      </w:r>
+      <w:proofErr w:type="spellStart"/>
+      <w:r>
+        <w:rPr>
+          <w:rFonts w:ascii="Calibri" w:hAnsi="Calibri"/>
+        </w:rPr>
+        <w:t>i</w:t>
+      </w:r>
+      <w:proofErr w:type="spellEnd"/>
+    </w:p>
+    <w:p>
+      <w:pPr>
+        <w:rPr>
+          <w:rFonts w:ascii="Calibri" w:hAnsi="Calibri"/>
+        </w:rPr>
+      </w:pPr>
+      <w:r>
+        <w:rPr>
+          <w:rFonts w:ascii="Calibri" w:hAnsi="Calibri"/>
+        </w:rPr>
+        <w:tab/>
+        <w:t xml:space="preserve">Postfix Increment: </w:t>
+      </w:r>
+      <w:proofErr w:type="spellStart"/>
+      <w:r>
+        <w:rPr>
+          <w:rFonts w:ascii="Calibri" w:hAnsi="Calibri"/>
+        </w:rPr>
+        <w:t>i</w:t>
+      </w:r>
+      <w:proofErr w:type="spellEnd"/>
+      <w:r>
+        <w:rPr>
+          <w:rFonts w:ascii="Calibri" w:hAnsi="Calibri"/>
+        </w:rPr>
+        <w:t xml:space="preserve">++: adds one to the value for </w:t>
+      </w:r>
+      <w:proofErr w:type="spellStart"/>
+      <w:r>
+        <w:rPr>
+          <w:rFonts w:ascii="Calibri" w:hAnsi="Calibri"/>
+        </w:rPr>
+        <w:t>i</w:t>
+      </w:r>
+      <w:proofErr w:type="spellEnd"/>
+    </w:p>
+    <w:p>
+      <w:pPr>
+        <w:rPr>
+          <w:rFonts w:ascii="Calibri" w:hAnsi="Calibri"/>
+        </w:rPr>
+      </w:pPr>
+      <w:r>
+        <w:rPr>
+          <w:rFonts w:ascii="Calibri" w:hAnsi="Calibri"/>
+        </w:rPr>
+        <w:tab/>
+        <w:t>Prefix Decrement: --</w:t>
+      </w:r>
+      <w:proofErr w:type="spellStart"/>
+      <w:r>
+        <w:rPr>
+          <w:rFonts w:ascii="Calibri" w:hAnsi="Calibri"/>
+        </w:rPr>
+        <w:t>i</w:t>
+      </w:r>
+      <w:proofErr w:type="spellEnd"/>
+      <w:r>
+        <w:rPr>
+          <w:rFonts w:ascii="Calibri" w:hAnsi="Calibri"/>
+        </w:rPr>
+        <w:t xml:space="preserve">: subtracts one from the value for </w:t>
+      </w:r>
+      <w:proofErr w:type="spellStart"/>
+      <w:r>
+        <w:rPr>
+          <w:rFonts w:ascii="Calibri" w:hAnsi="Calibri"/>
+        </w:rPr>
+        <w:t>i</w:t>
+      </w:r>
+      <w:proofErr w:type="spellEnd"/>
+    </w:p>
+    <w:p>
+      <w:pPr>
+        <w:rPr>
+          <w:rFonts w:ascii="Calibri" w:hAnsi="Calibri"/>
+        </w:rPr>
+      </w:pPr>
+      <w:r>
+        <w:rPr>
+          <w:rFonts w:ascii="Calibri" w:hAnsi="Calibri"/>
+        </w:rPr>
+        <w:tab/>
+        <w:t xml:space="preserve">Postfix Decrement: </w:t>
+      </w:r>
+      <w:proofErr w:type="spellStart"/>
+      <w:r>
+        <w:rPr>
+          <w:rFonts w:ascii="Calibri" w:hAnsi="Calibri"/>
+        </w:rPr>
+        <w:t>i</w:t>
+      </w:r>
+      <w:proofErr w:type="spellEnd"/>
+      <w:r>
+        <w:rPr>
+          <w:rFonts w:ascii="Calibri" w:hAnsi="Calibri"/>
+        </w:rPr>
+        <w:t xml:space="preserve">--: subtracts one from the value for </w:t>
+      </w:r>
+      <w:proofErr w:type="spellStart"/>
+      <w:r>
+        <w:rPr>
+          <w:rFonts w:ascii="Calibri" w:hAnsi="Calibri"/>
+        </w:rPr>
+        <w:t>i</w:t>
+      </w:r>
+      <w:proofErr w:type="spellEnd"/>
+    </w:p>
+    <w:p>
+      <w:pPr>
+        <w:rPr>
+          <w:rFonts w:ascii="Calibri" w:hAnsi="Calibri"/>
+        </w:rPr>
+      </w:pPr>
+    </w:p>
+    <w:p>
+      <w:pPr>
+        <w:rPr>
+          <w:rFonts w:ascii="Calibri" w:hAnsi="Calibri"/>
+        </w:rPr>
+      </w:pPr>
+      <w:r>
+        <w:rPr>
+          <w:rFonts w:ascii="Calibri" w:hAnsi="Calibri"/>
+        </w:rPr>
+        <w:tab/>
+        <w:t>See next operator for details on prefix/postfix</w:t>
+      </w:r>
+    </w:p>
+    <w:p>
+      <w:pPr>
+        <w:rPr>
+          <w:rFonts w:ascii="Calibri" w:hAnsi="Calibri"/>
+        </w:rPr>
+      </w:pPr>
+    </w:p>
+    <w:p>
+      <w:pPr>
+        <w:rPr>
+          <w:rFonts w:ascii="Calibri" w:hAnsi="Calibri"/>
+        </w:rPr>
+      </w:pPr>
+      <w:r>
+        <w:rPr>
+          <w:rFonts w:ascii="Calibri" w:hAnsi="Calibri"/>
+          <w:b/>
+        </w:rPr>
+        <w:t>Prefix/Postfix:</w:t>
+      </w:r>
+      <w:r>
+        <w:rPr>
+          <w:rFonts w:ascii="Calibri" w:hAnsi="Calibri"/>
+        </w:rPr>
+        <w:t xml:space="preserve"> Determines when the increment or decrement should occur</w:t>
+      </w:r>
+    </w:p>
+    <w:p>
+      <w:pPr>
+        <w:rPr>
+          <w:rFonts w:ascii="Calibri" w:hAnsi="Calibri"/>
+        </w:rPr>
+      </w:pPr>
+      <w:r>
+        <w:rPr>
+          <w:rFonts w:ascii="Calibri" w:hAnsi="Calibri"/>
+        </w:rPr>
+        <w:tab/>
+        <w:t>++</w:t>
+      </w:r>
+      <w:proofErr w:type="spellStart"/>
+      <w:proofErr w:type="gramStart"/>
+      <w:r>
+        <w:rPr>
+          <w:rFonts w:ascii="Calibri" w:hAnsi="Calibri"/>
+        </w:rPr>
+        <w:t>i</w:t>
+      </w:r>
+      <w:proofErr w:type="spellEnd"/>
+      <w:proofErr w:type="gramEnd"/>
+      <w:r>
+        <w:rPr>
+          <w:rFonts w:ascii="Calibri" w:hAnsi="Calibri"/>
+        </w:rPr>
+        <w:t>: The increment should occur before the line is executed</w:t>
+      </w:r>
+    </w:p>
+    <w:p>
+      <w:pPr>
+        <w:rPr>
+          <w:rFonts w:ascii="Calibri" w:hAnsi="Calibri"/>
+        </w:rPr>
+      </w:pPr>
+      <w:r>
+        <w:rPr>
+          <w:rFonts w:ascii="Calibri" w:hAnsi="Calibri"/>
+        </w:rPr>
+        <w:tab/>
+      </w:r>
+      <w:proofErr w:type="spellStart"/>
+      <w:proofErr w:type="gramStart"/>
+      <w:r>
+        <w:rPr>
+          <w:rFonts w:ascii="Calibri" w:hAnsi="Calibri"/>
+        </w:rPr>
+        <w:t>i</w:t>
+      </w:r>
+      <w:proofErr w:type="spellEnd"/>
+      <w:proofErr w:type="gramEnd"/>
+      <w:r>
+        <w:rPr>
+          <w:rFonts w:ascii="Calibri" w:hAnsi="Calibri"/>
+        </w:rPr>
+        <w:t>++: The increment should occur after the line is executed</w:t>
+      </w:r>
+    </w:p>
+    <w:p>
+      <w:pPr>
+        <w:rPr>
+          <w:rFonts w:ascii="Calibri" w:hAnsi="Calibri"/>
+        </w:rPr>
+      </w:pPr>
+      <w:r>
+        <w:rPr>
+          <w:rFonts w:ascii="Calibri" w:hAnsi="Calibri"/>
+        </w:rPr>
+        <w:tab/>
+        <w:t>--</w:t>
+      </w:r>
+      <w:proofErr w:type="spellStart"/>
+      <w:proofErr w:type="gramStart"/>
+      <w:r>
+        <w:rPr>
+          <w:rFonts w:ascii="Calibri" w:hAnsi="Calibri"/>
+        </w:rPr>
+        <w:t>i</w:t>
+      </w:r>
+      <w:proofErr w:type="spellEnd"/>
+      <w:proofErr w:type="gramEnd"/>
+      <w:r>
+        <w:rPr>
+          <w:rFonts w:ascii="Calibri" w:hAnsi="Calibri"/>
+        </w:rPr>
+        <w:t>: The decrement should occur before the line is executed</w:t>
+      </w:r>
+    </w:p>
+    <w:p>
+      <w:pPr>
+        <w:rPr>
+          <w:rFonts w:ascii="Calibri" w:hAnsi="Calibri"/>
+        </w:rPr>
+      </w:pPr>
+      <w:r>
+        <w:rPr>
+          <w:rFonts w:ascii="Calibri" w:hAnsi="Calibri"/>
+        </w:rPr>
+        <w:tab/>
+      </w:r>
+      <w:proofErr w:type="spellStart"/>
+      <w:proofErr w:type="gramStart"/>
+      <w:r>
+        <w:rPr>
+          <w:rFonts w:ascii="Calibri" w:hAnsi="Calibri"/>
+        </w:rPr>
+        <w:t>i</w:t>
+      </w:r>
+      <w:proofErr w:type="spellEnd"/>
+      <w:proofErr w:type="gramEnd"/>
+      <w:r>
+        <w:rPr>
+          <w:rFonts w:ascii="Calibri" w:hAnsi="Calibri"/>
+        </w:rPr>
+        <w:t>--: The decrement should occur after the line is executed</w:t>
+      </w:r>
+    </w:p>
+    <w:p>
+      <w:pPr>
+        <w:rPr>
+          <w:rFonts w:ascii="Calibri" w:hAnsi="Calibri"/>
+        </w:rPr>
+      </w:pPr>
+    </w:p>
+    <w:p>
+      <w:pPr>
+        <w:rPr>
+          <w:rFonts w:ascii="Calibri" w:hAnsi="Calibri"/>
+        </w:rPr>
+      </w:pPr>
+      <w:r>
+        <w:rPr>
+          <w:rFonts w:ascii="Calibri" w:hAnsi="Calibri"/>
+          <w:b/>
+        </w:rPr>
+        <w:t>Ternary:</w:t>
+      </w:r>
+      <w:r>
+        <w:rPr>
+          <w:rFonts w:ascii="Calibri" w:hAnsi="Calibri"/>
+        </w:rPr>
+        <w:t xml:space="preserve"> Uses three elements to return a single value or result</w:t>
+      </w:r>
+    </w:p>
+    <w:p>
+      <w:pPr>
+        <w:rPr>
+          <w:rFonts w:ascii="Calibri" w:hAnsi="Calibri"/>
+        </w:rPr>
+      </w:pPr>
+      <w:r>
+        <w:rPr>
+          <w:rFonts w:ascii="Calibri" w:hAnsi="Calibri"/>
+        </w:rPr>
+        <w:tab/>
+      </w:r>
+      <w:proofErr w:type="gramStart"/>
+      <w:r>
+        <w:rPr>
+          <w:rFonts w:ascii="Calibri" w:hAnsi="Calibri"/>
+        </w:rPr>
+        <w:t>Condition ?</w:t>
+      </w:r>
+      <w:proofErr w:type="gramEnd"/>
+      <w:r>
+        <w:rPr>
+          <w:rFonts w:ascii="Calibri" w:hAnsi="Calibri"/>
+        </w:rPr>
+        <w:t xml:space="preserve"> </w:t>
+      </w:r>
+      <w:proofErr w:type="gramStart"/>
+      <w:r>
+        <w:rPr>
+          <w:rFonts w:ascii="Calibri" w:hAnsi="Calibri"/>
+        </w:rPr>
+        <w:t>true</w:t>
+      </w:r>
+      <w:proofErr w:type="gramEnd"/>
+      <w:r>
+        <w:rPr>
+          <w:rFonts w:ascii="Calibri" w:hAnsi="Calibri"/>
+        </w:rPr>
+        <w:t xml:space="preserve"> : false</w:t>
+      </w:r>
+    </w:p>
+    <w:p>
+      <w:pPr>
+        <w:rPr>
+          <w:rFonts w:ascii="Calibri" w:hAnsi="Calibri"/>
+        </w:rPr>
+      </w:pPr>
+      <w:r>
+        <w:rPr>
+          <w:rFonts w:ascii="Calibri" w:hAnsi="Calibri"/>
+        </w:rPr>
+        <w:tab/>
+      </w:r>
+      <w:r>
+        <w:rPr>
+          <w:rFonts w:ascii="Calibri" w:hAnsi="Calibri"/>
+        </w:rPr>
+        <w:t>Used very similarly to an</w:t>
+      </w:r>
+      <w:r>
+        <w:rPr>
+          <w:rFonts w:ascii="Calibri" w:hAnsi="Calibri"/>
+        </w:rPr>
+        <w:t xml:space="preserve"> if…else statement</w:t>
+      </w:r>
+    </w:p>
+    <w:p>
+      <w:pPr>
+        <w:rPr>
+          <w:rFonts w:ascii="Calibri" w:hAnsi="Calibri"/>
+        </w:rPr>
+      </w:pPr>
+    </w:p>
+    <w:p>
+      <w:pPr>
+        <w:rPr>
+          <w:rFonts w:ascii="Calibri" w:hAnsi="Calibri"/>
+        </w:rPr>
+      </w:pPr>
+      <w:r>
+        <w:rPr>
+          <w:rFonts w:ascii="Calibri" w:hAnsi="Calibri"/>
+        </w:rPr>
+        <w:t xml:space="preserve"> </w:t>
+      </w:r>
+    </w:p>
+    <w:p>
+      <w:pPr>
+        <w:rPr>
+          <w:rFonts w:ascii="Calibri" w:hAnsi="Calibri"/>
+          <w:b/>
+        </w:rPr>
+      </w:pPr>
+      <w:r>
+        <w:rPr>
+          <w:rFonts w:ascii="Calibri" w:hAnsi="Calibri"/>
+          <w:b/>
+        </w:rPr>
+        <w:br w:type="page"/>
       </w:r>
     </w:p>
     <w:p>
@@ -1046,6 +5474,26 @@
           <w:rFonts w:ascii="Calibri" w:hAnsi="Calibri"/>
         </w:rPr>
       </w:pPr>
+    </w:p>
+    <w:p>
+      <w:pPr>
+        <w:rPr>
+          <w:rFonts w:ascii="Calibri" w:hAnsi="Calibri"/>
+        </w:rPr>
+      </w:pPr>
+      <w:r>
+        <w:rPr>
+          <w:rFonts w:ascii="Calibri" w:hAnsi="Calibri"/>
+        </w:rPr>
+        <w:t>When displaying the calendar you only want to display weekdays.</w:t>
+      </w:r>
+    </w:p>
+    <w:p>
+      <w:pPr>
+        <w:rPr>
+          <w:rFonts w:ascii="Calibri" w:hAnsi="Calibri"/>
+        </w:rPr>
+      </w:pPr>
       <w:r>
         <w:rPr>
           <w:rFonts w:ascii="Calibri" w:hAnsi="Calibri"/>
@@ -1099,6 +5547,80 @@
           <w:rFonts w:ascii="Calibri" w:hAnsi="Calibri"/>
         </w:rPr>
       </w:pPr>
+    </w:p>
+    <w:p>
+      <w:pPr>
+        <w:rPr>
+          <w:rFonts w:ascii="Calibri" w:hAnsi="Calibri"/>
+        </w:rPr>
+      </w:pPr>
+      <w:r>
+        <w:rPr>
+          <w:rFonts w:ascii="Calibri" w:hAnsi="Calibri"/>
+        </w:rPr>
+        <w:t xml:space="preserve">A function is a chunk of related code that is contained within a start and close block and given a name. </w:t>
+      </w:r>
+    </w:p>
+    <w:p>
+      <w:pPr>
+        <w:rPr>
+          <w:rFonts w:ascii="Calibri" w:hAnsi="Calibri"/>
+        </w:rPr>
+      </w:pPr>
+    </w:p>
+    <w:p>
+      <w:pPr>
+        <w:rPr>
+          <w:rFonts w:ascii="Calibri" w:hAnsi="Calibri"/>
+        </w:rPr>
+      </w:pPr>
+      <w:r>
+        <w:rPr>
+          <w:rFonts w:ascii="Calibri" w:hAnsi="Calibri"/>
+        </w:rPr>
+        <w:t xml:space="preserve">A function prototype allows the program to compile be describing the function early in execution. The function must still be defined, but including the function prototype early in execution allows the function to be called </w:t>
+      </w:r>
+      <w:r>
+        <w:rPr>
+          <w:rFonts w:ascii="Calibri" w:hAnsi="Calibri"/>
+        </w:rPr>
+        <w:t xml:space="preserve">(in </w:t>
+      </w:r>
+      <w:proofErr w:type="spellStart"/>
+      <w:r>
+        <w:rPr>
+          <w:rFonts w:ascii="Calibri" w:hAnsi="Calibri"/>
+        </w:rPr>
+        <w:t>viewDidLoad</w:t>
+      </w:r>
+      <w:proofErr w:type="spellEnd"/>
+      <w:r>
+        <w:rPr>
+          <w:rFonts w:ascii="Calibri" w:hAnsi="Calibri"/>
+        </w:rPr>
+        <w:t>, for example)</w:t>
+      </w:r>
+      <w:r>
+        <w:rPr>
+          <w:rFonts w:ascii="Calibri" w:hAnsi="Calibri"/>
+        </w:rPr>
+        <w:t xml:space="preserve"> prior to it being defined (at the end of the implementation file)</w:t>
+      </w:r>
+      <w:bookmarkStart w:id="0" w:name="_GoBack"/>
+      <w:bookmarkEnd w:id="0"/>
+      <w:r>
+        <w:rPr>
+          <w:rFonts w:ascii="Calibri" w:hAnsi="Calibri"/>
+        </w:rPr>
+        <w:t>.</w:t>
+      </w:r>
+    </w:p>
+    <w:p>
+      <w:pPr>
+        <w:rPr>
+          <w:rFonts w:ascii="Calibri" w:hAnsi="Calibri"/>
+        </w:rPr>
+      </w:pPr>
       <w:r>
         <w:rPr>
           <w:rFonts w:ascii="Calibri" w:hAnsi="Calibri"/>
@@ -3405,7 +7927,6 @@
           <w:b/>
         </w:rPr>
       </w:pPr>
-      <w:bookmarkStart w:id="0" w:name="_GoBack"/>
       <w:r>
         <w:rPr>
           <w:rFonts w:ascii="Calibri" w:hAnsi="Calibri"/>
@@ -3414,7 +7935,6 @@
         <w:t>10.4 Dynamic typing 11m 33s</w:t>
       </w:r>
     </w:p>
-    <w:bookmarkEnd w:id="0"/>
     <w:p>
       <w:pPr>
         <w:rPr>

</xml_diff>

<commit_message>
Completed through Chapter 5
</commit_message>
<xml_diff>
--- a/MMA_Brad-Woodard_Challenge3.docx
+++ b/MMA_Brad-Woodard_Challenge3.docx
@@ -5367,6 +5367,12 @@
         </w:rPr>
         <w:t xml:space="preserve"> : false</w:t>
       </w:r>
+      <w:r>
+        <w:rPr>
+          <w:rFonts w:ascii="Calibri" w:hAnsi="Calibri"/>
+        </w:rPr>
+        <w:t>;</w:t>
+      </w:r>
     </w:p>
     <w:p>
       <w:pPr>
@@ -5379,6 +5385,34 @@
           <w:rFonts w:ascii="Calibri" w:hAnsi="Calibri"/>
         </w:rPr>
         <w:tab/>
+        <w:t xml:space="preserve">If a certain condition is true, do one </w:t>
+      </w:r>
+      <w:proofErr w:type="gramStart"/>
+      <w:r>
+        <w:rPr>
+          <w:rFonts w:ascii="Calibri" w:hAnsi="Calibri"/>
+        </w:rPr>
+        <w:t>thing :</w:t>
+      </w:r>
+      <w:proofErr w:type="gramEnd"/>
+      <w:r>
+        <w:rPr>
+          <w:rFonts w:ascii="Calibri" w:hAnsi="Calibri"/>
+        </w:rPr>
+        <w:t xml:space="preserve"> if the condition is false, do another</w:t>
+      </w:r>
+    </w:p>
+    <w:p>
+      <w:pPr>
+        <w:rPr>
+          <w:rFonts w:ascii="Calibri" w:hAnsi="Calibri"/>
+        </w:rPr>
+      </w:pPr>
+      <w:r>
+        <w:rPr>
+          <w:rFonts w:ascii="Calibri" w:hAnsi="Calibri"/>
+        </w:rPr>
+        <w:tab/>
       </w:r>
       <w:r>
         <w:rPr>
@@ -5425,6 +5459,1925 @@
           <w:rFonts w:ascii="Calibri" w:hAnsi="Calibri"/>
           <w:b/>
         </w:rPr>
+        <w:t>3.6 Loops 8m 53s</w:t>
+      </w:r>
+    </w:p>
+    <w:p>
+      <w:pPr>
+        <w:rPr>
+          <w:rFonts w:ascii="Calibri" w:hAnsi="Calibri"/>
+        </w:rPr>
+      </w:pPr>
+      <w:r>
+        <w:rPr>
+          <w:rFonts w:ascii="Calibri" w:hAnsi="Calibri"/>
+        </w:rPr>
+        <w:t>CHALLENGE: Think of a scenario while using a mobile app that might require you to use a</w:t>
+      </w:r>
+      <w:r>
+        <w:rPr>
+          <w:rFonts w:ascii="Calibri" w:hAnsi="Calibri"/>
+        </w:rPr>
+        <w:t xml:space="preserve"> </w:t>
+      </w:r>
+      <w:r>
+        <w:rPr>
+          <w:rFonts w:ascii="Calibri" w:hAnsi="Calibri"/>
+        </w:rPr>
+        <w:t>"continue" statement in the middle of a loop.</w:t>
+      </w:r>
+    </w:p>
+    <w:p>
+      <w:pPr>
+        <w:rPr>
+          <w:rFonts w:ascii="Calibri" w:hAnsi="Calibri"/>
+        </w:rPr>
+      </w:pPr>
+    </w:p>
+    <w:p>
+      <w:pPr>
+        <w:rPr>
+          <w:rFonts w:ascii="Calibri" w:hAnsi="Calibri"/>
+        </w:rPr>
+      </w:pPr>
+      <w:r>
+        <w:rPr>
+          <w:rFonts w:ascii="Calibri" w:hAnsi="Calibri"/>
+        </w:rPr>
+        <w:t>When displaying the calendar you only want to display weekdays.</w:t>
+      </w:r>
+    </w:p>
+    <w:p>
+      <w:pPr>
+        <w:rPr>
+          <w:rFonts w:ascii="Calibri" w:hAnsi="Calibri"/>
+        </w:rPr>
+      </w:pPr>
+      <w:r>
+        <w:rPr>
+          <w:rFonts w:ascii="Calibri" w:hAnsi="Calibri"/>
+        </w:rPr>
+        <w:t xml:space="preserve"> </w:t>
+      </w:r>
+    </w:p>
+    <w:p>
+      <w:pPr>
+        <w:rPr>
+          <w:rFonts w:ascii="Calibri" w:hAnsi="Calibri"/>
+          <w:b/>
+        </w:rPr>
+      </w:pPr>
+      <w:r>
+        <w:rPr>
+          <w:rFonts w:ascii="Calibri" w:hAnsi="Calibri"/>
+          <w:b/>
+        </w:rPr>
+        <w:t>3.7 Functions 10m 16s</w:t>
+      </w:r>
+    </w:p>
+    <w:p>
+      <w:pPr>
+        <w:rPr>
+          <w:rFonts w:ascii="Calibri" w:hAnsi="Calibri"/>
+        </w:rPr>
+      </w:pPr>
+      <w:r>
+        <w:rPr>
+          <w:rFonts w:ascii="Calibri" w:hAnsi="Calibri"/>
+        </w:rPr>
+        <w:t>What is a function? What is a function prototype? What are the purposes of each? What are</w:t>
+      </w:r>
+      <w:r>
+        <w:rPr>
+          <w:rFonts w:ascii="Calibri" w:hAnsi="Calibri"/>
+        </w:rPr>
+        <w:t xml:space="preserve"> </w:t>
+      </w:r>
+      <w:r>
+        <w:rPr>
+          <w:rFonts w:ascii="Calibri" w:hAnsi="Calibri"/>
+        </w:rPr>
+        <w:t>the rules for when and how you can call a function?</w:t>
+      </w:r>
+    </w:p>
+    <w:p>
+      <w:pPr>
+        <w:rPr>
+          <w:rFonts w:ascii="Calibri" w:hAnsi="Calibri"/>
+        </w:rPr>
+      </w:pPr>
+    </w:p>
+    <w:p>
+      <w:pPr>
+        <w:rPr>
+          <w:rFonts w:ascii="Calibri" w:hAnsi="Calibri"/>
+        </w:rPr>
+      </w:pPr>
+      <w:r>
+        <w:rPr>
+          <w:rFonts w:ascii="Calibri" w:hAnsi="Calibri"/>
+        </w:rPr>
+        <w:t xml:space="preserve">A function is a chunk of related code that is contained within a start and close block and given a name. </w:t>
+      </w:r>
+    </w:p>
+    <w:p>
+      <w:pPr>
+        <w:rPr>
+          <w:rFonts w:ascii="Calibri" w:hAnsi="Calibri"/>
+        </w:rPr>
+      </w:pPr>
+    </w:p>
+    <w:p>
+      <w:pPr>
+        <w:rPr>
+          <w:rFonts w:ascii="Calibri" w:hAnsi="Calibri"/>
+        </w:rPr>
+      </w:pPr>
+      <w:r>
+        <w:rPr>
+          <w:rFonts w:ascii="Calibri" w:hAnsi="Calibri"/>
+        </w:rPr>
+        <w:t xml:space="preserve">A function prototype allows the program to compile be describing the function early in execution. The function must still be defined, but including the function prototype early in execution allows the function to be called (in </w:t>
+      </w:r>
+      <w:proofErr w:type="spellStart"/>
+      <w:r>
+        <w:rPr>
+          <w:rFonts w:ascii="Calibri" w:hAnsi="Calibri"/>
+        </w:rPr>
+        <w:t>viewDidLoad</w:t>
+      </w:r>
+      <w:proofErr w:type="spellEnd"/>
+      <w:r>
+        <w:rPr>
+          <w:rFonts w:ascii="Calibri" w:hAnsi="Calibri"/>
+        </w:rPr>
+        <w:t>, for example) prior to it being defined (at the end of the implementation file).</w:t>
+      </w:r>
+    </w:p>
+    <w:p>
+      <w:pPr>
+        <w:rPr>
+          <w:rFonts w:ascii="Calibri" w:hAnsi="Calibri"/>
+        </w:rPr>
+      </w:pPr>
+      <w:r>
+        <w:rPr>
+          <w:rFonts w:ascii="Calibri" w:hAnsi="Calibri"/>
+        </w:rPr>
+        <w:t xml:space="preserve"> </w:t>
+      </w:r>
+    </w:p>
+    <w:p>
+      <w:pPr>
+        <w:pStyle w:val="Heading2"/>
+      </w:pPr>
+      <w:r>
+        <w:t>Section 4 - Variables</w:t>
+      </w:r>
+    </w:p>
+    <w:p>
+      <w:pPr>
+        <w:rPr>
+          <w:rFonts w:ascii="Calibri" w:hAnsi="Calibri"/>
+          <w:b/>
+        </w:rPr>
+      </w:pPr>
+      <w:r>
+        <w:rPr>
+          <w:rFonts w:ascii="Calibri" w:hAnsi="Calibri"/>
+          <w:b/>
+        </w:rPr>
+        <w:t>4.1 Data types 7m 6s</w:t>
+      </w:r>
+    </w:p>
+    <w:p>
+      <w:pPr>
+        <w:rPr>
+          <w:rFonts w:ascii="Calibri" w:hAnsi="Calibri"/>
+        </w:rPr>
+      </w:pPr>
+      <w:r>
+        <w:rPr>
+          <w:rFonts w:ascii="Calibri" w:hAnsi="Calibri"/>
+        </w:rPr>
+        <w:t>What are the primitive data types in Objective-C? Why did Apple add a set of classes to</w:t>
+      </w:r>
+      <w:r>
+        <w:rPr>
+          <w:rFonts w:ascii="Calibri" w:hAnsi="Calibri"/>
+        </w:rPr>
+        <w:t xml:space="preserve"> </w:t>
+      </w:r>
+      <w:r>
+        <w:rPr>
+          <w:rFonts w:ascii="Calibri" w:hAnsi="Calibri"/>
+        </w:rPr>
+        <w:t>handle other data types?</w:t>
+      </w:r>
+    </w:p>
+    <w:p>
+      <w:pPr>
+        <w:rPr>
+          <w:rFonts w:ascii="Calibri" w:hAnsi="Calibri"/>
+        </w:rPr>
+      </w:pPr>
+    </w:p>
+    <w:p>
+      <w:pPr>
+        <w:pStyle w:val="ListParagraph"/>
+        <w:numPr>
+          <w:ilvl w:val="0"/>
+          <w:numId w:val="1"/>
+        </w:numPr>
+        <w:rPr>
+          <w:rFonts w:ascii="Calibri" w:hAnsi="Calibri"/>
+        </w:rPr>
+      </w:pPr>
+      <w:proofErr w:type="gramStart"/>
+      <w:r>
+        <w:rPr>
+          <w:rFonts w:ascii="Calibri" w:hAnsi="Calibri"/>
+        </w:rPr>
+        <w:t>Integer</w:t>
+      </w:r>
+      <w:r>
+        <w:rPr>
+          <w:rFonts w:ascii="Calibri" w:hAnsi="Calibri"/>
+        </w:rPr>
+        <w:t xml:space="preserve"> :</w:t>
+      </w:r>
+      <w:proofErr w:type="gramEnd"/>
+      <w:r>
+        <w:rPr>
+          <w:rFonts w:ascii="Calibri" w:hAnsi="Calibri"/>
+        </w:rPr>
+        <w:t xml:space="preserve"> </w:t>
+      </w:r>
+      <w:proofErr w:type="spellStart"/>
+      <w:r>
+        <w:rPr>
+          <w:rFonts w:ascii="Calibri" w:hAnsi="Calibri"/>
+        </w:rPr>
+        <w:t>int</w:t>
+      </w:r>
+      <w:proofErr w:type="spellEnd"/>
+    </w:p>
+    <w:p>
+      <w:pPr>
+        <w:pStyle w:val="ListParagraph"/>
+        <w:numPr>
+          <w:ilvl w:val="0"/>
+          <w:numId w:val="1"/>
+        </w:numPr>
+        <w:rPr>
+          <w:rFonts w:ascii="Calibri" w:hAnsi="Calibri"/>
+        </w:rPr>
+      </w:pPr>
+      <w:proofErr w:type="gramStart"/>
+      <w:r>
+        <w:rPr>
+          <w:rFonts w:ascii="Calibri" w:hAnsi="Calibri"/>
+        </w:rPr>
+        <w:t>Float</w:t>
+      </w:r>
+      <w:r>
+        <w:rPr>
+          <w:rFonts w:ascii="Calibri" w:hAnsi="Calibri"/>
+        </w:rPr>
+        <w:t xml:space="preserve"> :</w:t>
+      </w:r>
+      <w:proofErr w:type="gramEnd"/>
+      <w:r>
+        <w:rPr>
+          <w:rFonts w:ascii="Calibri" w:hAnsi="Calibri"/>
+        </w:rPr>
+        <w:t xml:space="preserve"> float</w:t>
+      </w:r>
+    </w:p>
+    <w:p>
+      <w:pPr>
+        <w:pStyle w:val="ListParagraph"/>
+        <w:numPr>
+          <w:ilvl w:val="0"/>
+          <w:numId w:val="1"/>
+        </w:numPr>
+        <w:rPr>
+          <w:rFonts w:ascii="Calibri" w:hAnsi="Calibri"/>
+        </w:rPr>
+      </w:pPr>
+      <w:proofErr w:type="gramStart"/>
+      <w:r>
+        <w:rPr>
+          <w:rFonts w:ascii="Calibri" w:hAnsi="Calibri"/>
+        </w:rPr>
+        <w:t>Double :</w:t>
+      </w:r>
+      <w:proofErr w:type="gramEnd"/>
+      <w:r>
+        <w:rPr>
+          <w:rFonts w:ascii="Calibri" w:hAnsi="Calibri"/>
+        </w:rPr>
+        <w:t xml:space="preserve"> double</w:t>
+      </w:r>
+    </w:p>
+    <w:p>
+      <w:pPr>
+        <w:pStyle w:val="ListParagraph"/>
+        <w:numPr>
+          <w:ilvl w:val="0"/>
+          <w:numId w:val="1"/>
+        </w:numPr>
+        <w:rPr>
+          <w:rFonts w:ascii="Calibri" w:hAnsi="Calibri"/>
+        </w:rPr>
+      </w:pPr>
+      <w:proofErr w:type="gramStart"/>
+      <w:r>
+        <w:rPr>
+          <w:rFonts w:ascii="Calibri" w:hAnsi="Calibri"/>
+        </w:rPr>
+        <w:t>Character :</w:t>
+      </w:r>
+      <w:proofErr w:type="gramEnd"/>
+      <w:r>
+        <w:rPr>
+          <w:rFonts w:ascii="Calibri" w:hAnsi="Calibri"/>
+        </w:rPr>
+        <w:t xml:space="preserve"> char</w:t>
+      </w:r>
+    </w:p>
+    <w:p>
+      <w:pPr>
+        <w:pStyle w:val="ListParagraph"/>
+        <w:numPr>
+          <w:ilvl w:val="0"/>
+          <w:numId w:val="1"/>
+        </w:numPr>
+        <w:rPr>
+          <w:rFonts w:ascii="Calibri" w:hAnsi="Calibri"/>
+        </w:rPr>
+      </w:pPr>
+      <w:r>
+        <w:rPr>
+          <w:rFonts w:ascii="Calibri" w:hAnsi="Calibri"/>
+        </w:rPr>
+        <w:t>Boolean: BOOL</w:t>
+      </w:r>
+    </w:p>
+    <w:p>
+      <w:pPr>
+        <w:rPr>
+          <w:rFonts w:ascii="Calibri" w:hAnsi="Calibri"/>
+        </w:rPr>
+      </w:pPr>
+    </w:p>
+    <w:p>
+      <w:pPr>
+        <w:rPr>
+          <w:rFonts w:ascii="Calibri" w:hAnsi="Calibri"/>
+        </w:rPr>
+      </w:pPr>
+      <w:r>
+        <w:rPr>
+          <w:rFonts w:ascii="Calibri" w:hAnsi="Calibri"/>
+        </w:rPr>
+        <w:t>Using classes to deal with other data types makes it easier to work with that data.</w:t>
+      </w:r>
+    </w:p>
+    <w:p>
+      <w:pPr>
+        <w:rPr>
+          <w:rFonts w:ascii="Calibri" w:hAnsi="Calibri"/>
+        </w:rPr>
+      </w:pPr>
+      <w:r>
+        <w:rPr>
+          <w:rFonts w:ascii="Calibri" w:hAnsi="Calibri"/>
+        </w:rPr>
+        <w:t xml:space="preserve"> </w:t>
+      </w:r>
+    </w:p>
+    <w:p>
+      <w:pPr>
+        <w:rPr>
+          <w:rFonts w:ascii="Calibri" w:hAnsi="Calibri"/>
+          <w:b/>
+        </w:rPr>
+      </w:pPr>
+      <w:r>
+        <w:rPr>
+          <w:rFonts w:ascii="Calibri" w:hAnsi="Calibri"/>
+          <w:b/>
+        </w:rPr>
+        <w:t>4.2 Working with numbers 9m 33s</w:t>
+      </w:r>
+    </w:p>
+    <w:p>
+      <w:pPr>
+        <w:rPr>
+          <w:rFonts w:ascii="Calibri" w:hAnsi="Calibri"/>
+        </w:rPr>
+      </w:pPr>
+      <w:r>
+        <w:rPr>
+          <w:rFonts w:ascii="Calibri" w:hAnsi="Calibri"/>
+        </w:rPr>
+        <w:t>Make a table of Objective-C primitive data types. Add numeric data types and their</w:t>
+      </w:r>
+      <w:r>
+        <w:rPr>
+          <w:rFonts w:ascii="Calibri" w:hAnsi="Calibri"/>
+        </w:rPr>
+        <w:t xml:space="preserve"> </w:t>
+      </w:r>
+      <w:r>
+        <w:rPr>
+          <w:rFonts w:ascii="Calibri" w:hAnsi="Calibri"/>
+        </w:rPr>
+        <w:t>properties to this table.</w:t>
+      </w:r>
+    </w:p>
+    <w:p>
+      <w:pPr>
+        <w:rPr>
+          <w:rFonts w:ascii="Calibri" w:hAnsi="Calibri"/>
+        </w:rPr>
+      </w:pPr>
+    </w:p>
+    <w:tbl>
+      <w:tblPr>
+        <w:tblStyle w:val="TableGrid"/>
+        <w:tblW w:w="5000" w:type="pct"/>
+        <w:tblLook w:val="06A0" w:firstRow="1" w:lastRow="0" w:firstColumn="1" w:lastColumn="0" w:noHBand="1" w:noVBand="1"/>
+      </w:tblPr>
+      <w:tblGrid>
+        <w:gridCol w:w="2088"/>
+        <w:gridCol w:w="1490"/>
+        <w:gridCol w:w="1061"/>
+        <w:gridCol w:w="4217"/>
+      </w:tblGrid>
+      <w:tr>
+        <w:tc>
+          <w:tcPr>
+            <w:tcW w:w="1179" w:type="pct"/>
+          </w:tcPr>
+          <w:p>
+            <w:pPr>
+              <w:rPr>
+                <w:rFonts w:ascii="Calibri" w:hAnsi="Calibri"/>
+              </w:rPr>
+            </w:pPr>
+            <w:r>
+              <w:rPr>
+                <w:rFonts w:ascii="Calibri" w:hAnsi="Calibri"/>
+              </w:rPr>
+              <w:t>Integer</w:t>
+            </w:r>
+          </w:p>
+        </w:tc>
+        <w:tc>
+          <w:tcPr>
+            <w:tcW w:w="841" w:type="pct"/>
+          </w:tcPr>
+          <w:p>
+            <w:pPr>
+              <w:rPr>
+                <w:rFonts w:ascii="Calibri" w:hAnsi="Calibri"/>
+              </w:rPr>
+            </w:pPr>
+            <w:proofErr w:type="spellStart"/>
+            <w:proofErr w:type="gramStart"/>
+            <w:r>
+              <w:rPr>
+                <w:rFonts w:ascii="Calibri" w:hAnsi="Calibri"/>
+              </w:rPr>
+              <w:t>int</w:t>
+            </w:r>
+            <w:proofErr w:type="spellEnd"/>
+            <w:proofErr w:type="gramEnd"/>
+          </w:p>
+        </w:tc>
+        <w:tc>
+          <w:tcPr>
+            <w:tcW w:w="599" w:type="pct"/>
+          </w:tcPr>
+          <w:p>
+            <w:pPr>
+              <w:rPr>
+                <w:rFonts w:ascii="Calibri" w:hAnsi="Calibri"/>
+              </w:rPr>
+            </w:pPr>
+            <w:r>
+              <w:rPr>
+                <w:rFonts w:ascii="Calibri" w:hAnsi="Calibri"/>
+              </w:rPr>
+              <w:t>4 bytes</w:t>
+            </w:r>
+          </w:p>
+        </w:tc>
+        <w:tc>
+          <w:tcPr>
+            <w:tcW w:w="2381" w:type="pct"/>
+          </w:tcPr>
+          <w:p>
+            <w:pPr>
+              <w:rPr>
+                <w:rFonts w:ascii="Calibri" w:hAnsi="Calibri"/>
+              </w:rPr>
+            </w:pPr>
+            <w:r>
+              <w:rPr>
+                <w:rFonts w:ascii="Calibri" w:hAnsi="Calibri"/>
+              </w:rPr>
+              <w:t>-2,147,483,648 to 2,147,483,647</w:t>
+            </w:r>
+          </w:p>
+        </w:tc>
+      </w:tr>
+      <w:tr>
+        <w:tc>
+          <w:tcPr>
+            <w:tcW w:w="1179" w:type="pct"/>
+          </w:tcPr>
+          <w:p>
+            <w:pPr>
+              <w:rPr>
+                <w:rFonts w:ascii="Calibri" w:hAnsi="Calibri"/>
+              </w:rPr>
+            </w:pPr>
+            <w:r>
+              <w:rPr>
+                <w:rFonts w:ascii="Calibri" w:hAnsi="Calibri"/>
+              </w:rPr>
+              <w:t>32-bit Long Integer</w:t>
+            </w:r>
+          </w:p>
+        </w:tc>
+        <w:tc>
+          <w:tcPr>
+            <w:tcW w:w="841" w:type="pct"/>
+          </w:tcPr>
+          <w:p>
+            <w:pPr>
+              <w:rPr>
+                <w:rFonts w:ascii="Calibri" w:hAnsi="Calibri"/>
+              </w:rPr>
+            </w:pPr>
+            <w:proofErr w:type="gramStart"/>
+            <w:r>
+              <w:rPr>
+                <w:rFonts w:ascii="Calibri" w:hAnsi="Calibri"/>
+              </w:rPr>
+              <w:t>long</w:t>
+            </w:r>
+            <w:proofErr w:type="gramEnd"/>
+            <w:r>
+              <w:rPr>
+                <w:rFonts w:ascii="Calibri" w:hAnsi="Calibri"/>
+              </w:rPr>
+              <w:t xml:space="preserve"> </w:t>
+            </w:r>
+            <w:proofErr w:type="spellStart"/>
+            <w:r>
+              <w:rPr>
+                <w:rFonts w:ascii="Calibri" w:hAnsi="Calibri"/>
+              </w:rPr>
+              <w:t>int</w:t>
+            </w:r>
+            <w:proofErr w:type="spellEnd"/>
+          </w:p>
+        </w:tc>
+        <w:tc>
+          <w:tcPr>
+            <w:tcW w:w="599" w:type="pct"/>
+          </w:tcPr>
+          <w:p>
+            <w:pPr>
+              <w:rPr>
+                <w:rFonts w:ascii="Calibri" w:hAnsi="Calibri"/>
+              </w:rPr>
+            </w:pPr>
+            <w:r>
+              <w:rPr>
+                <w:rFonts w:ascii="Calibri" w:hAnsi="Calibri"/>
+              </w:rPr>
+              <w:t>32 bit</w:t>
+            </w:r>
+          </w:p>
+        </w:tc>
+        <w:tc>
+          <w:tcPr>
+            <w:tcW w:w="2381" w:type="pct"/>
+          </w:tcPr>
+          <w:p>
+            <w:pPr>
+              <w:rPr>
+                <w:rFonts w:ascii="Calibri" w:hAnsi="Calibri"/>
+              </w:rPr>
+            </w:pPr>
+            <w:r>
+              <w:rPr>
+                <w:rFonts w:ascii="Calibri" w:hAnsi="Calibri"/>
+              </w:rPr>
+              <w:t xml:space="preserve">4 bytes (same as an </w:t>
+            </w:r>
+            <w:proofErr w:type="spellStart"/>
+            <w:r>
+              <w:rPr>
+                <w:rFonts w:ascii="Calibri" w:hAnsi="Calibri"/>
+              </w:rPr>
+              <w:t>int</w:t>
+            </w:r>
+            <w:proofErr w:type="spellEnd"/>
+            <w:r>
+              <w:rPr>
+                <w:rFonts w:ascii="Calibri" w:hAnsi="Calibri"/>
+              </w:rPr>
+              <w:t>)</w:t>
+            </w:r>
+          </w:p>
+        </w:tc>
+      </w:tr>
+      <w:tr>
+        <w:tc>
+          <w:tcPr>
+            <w:tcW w:w="1179" w:type="pct"/>
+          </w:tcPr>
+          <w:p>
+            <w:pPr>
+              <w:rPr>
+                <w:rFonts w:ascii="Calibri" w:hAnsi="Calibri"/>
+              </w:rPr>
+            </w:pPr>
+            <w:r>
+              <w:rPr>
+                <w:rFonts w:ascii="Calibri" w:hAnsi="Calibri"/>
+              </w:rPr>
+              <w:t>64-bit Long Integer</w:t>
+            </w:r>
+          </w:p>
+        </w:tc>
+        <w:tc>
+          <w:tcPr>
+            <w:tcW w:w="841" w:type="pct"/>
+          </w:tcPr>
+          <w:p>
+            <w:pPr>
+              <w:rPr>
+                <w:rFonts w:ascii="Calibri" w:hAnsi="Calibri"/>
+              </w:rPr>
+            </w:pPr>
+            <w:proofErr w:type="gramStart"/>
+            <w:r>
+              <w:rPr>
+                <w:rFonts w:ascii="Calibri" w:hAnsi="Calibri"/>
+              </w:rPr>
+              <w:t>long</w:t>
+            </w:r>
+            <w:proofErr w:type="gramEnd"/>
+            <w:r>
+              <w:rPr>
+                <w:rFonts w:ascii="Calibri" w:hAnsi="Calibri"/>
+              </w:rPr>
+              <w:t xml:space="preserve"> </w:t>
+            </w:r>
+            <w:proofErr w:type="spellStart"/>
+            <w:r>
+              <w:rPr>
+                <w:rFonts w:ascii="Calibri" w:hAnsi="Calibri"/>
+              </w:rPr>
+              <w:t>int</w:t>
+            </w:r>
+            <w:proofErr w:type="spellEnd"/>
+          </w:p>
+        </w:tc>
+        <w:tc>
+          <w:tcPr>
+            <w:tcW w:w="599" w:type="pct"/>
+          </w:tcPr>
+          <w:p>
+            <w:pPr>
+              <w:rPr>
+                <w:rFonts w:ascii="Calibri" w:hAnsi="Calibri"/>
+              </w:rPr>
+            </w:pPr>
+            <w:r>
+              <w:rPr>
+                <w:rFonts w:ascii="Calibri" w:hAnsi="Calibri"/>
+              </w:rPr>
+              <w:t>64 bit</w:t>
+            </w:r>
+          </w:p>
+        </w:tc>
+        <w:tc>
+          <w:tcPr>
+            <w:tcW w:w="2381" w:type="pct"/>
+          </w:tcPr>
+          <w:p>
+            <w:pPr>
+              <w:rPr>
+                <w:rFonts w:ascii="Calibri" w:hAnsi="Calibri"/>
+              </w:rPr>
+            </w:pPr>
+            <w:r>
+              <w:rPr>
+                <w:rFonts w:ascii="Calibri" w:hAnsi="Calibri"/>
+              </w:rPr>
+              <w:t>8 bytes</w:t>
+            </w:r>
+          </w:p>
+        </w:tc>
+      </w:tr>
+      <w:tr>
+        <w:tc>
+          <w:tcPr>
+            <w:tcW w:w="1179" w:type="pct"/>
+          </w:tcPr>
+          <w:p>
+            <w:pPr>
+              <w:rPr>
+                <w:rFonts w:ascii="Calibri" w:hAnsi="Calibri"/>
+              </w:rPr>
+            </w:pPr>
+            <w:r>
+              <w:rPr>
+                <w:rFonts w:ascii="Calibri" w:hAnsi="Calibri"/>
+              </w:rPr>
+              <w:t xml:space="preserve">Long </w:t>
+            </w:r>
+            <w:proofErr w:type="spellStart"/>
+            <w:r>
+              <w:rPr>
+                <w:rFonts w:ascii="Calibri" w:hAnsi="Calibri"/>
+              </w:rPr>
+              <w:t>Long</w:t>
+            </w:r>
+            <w:proofErr w:type="spellEnd"/>
+            <w:r>
+              <w:rPr>
+                <w:rFonts w:ascii="Calibri" w:hAnsi="Calibri"/>
+              </w:rPr>
+              <w:t xml:space="preserve"> Integer</w:t>
+            </w:r>
+          </w:p>
+        </w:tc>
+        <w:tc>
+          <w:tcPr>
+            <w:tcW w:w="841" w:type="pct"/>
+          </w:tcPr>
+          <w:p>
+            <w:pPr>
+              <w:rPr>
+                <w:rFonts w:ascii="Calibri" w:hAnsi="Calibri"/>
+              </w:rPr>
+            </w:pPr>
+            <w:proofErr w:type="gramStart"/>
+            <w:r>
+              <w:rPr>
+                <w:rFonts w:ascii="Calibri" w:hAnsi="Calibri"/>
+              </w:rPr>
+              <w:t>long</w:t>
+            </w:r>
+            <w:proofErr w:type="gramEnd"/>
+            <w:r>
+              <w:rPr>
+                <w:rFonts w:ascii="Calibri" w:hAnsi="Calibri"/>
+              </w:rPr>
+              <w:t xml:space="preserve"> </w:t>
+            </w:r>
+            <w:proofErr w:type="spellStart"/>
+            <w:r>
+              <w:rPr>
+                <w:rFonts w:ascii="Calibri" w:hAnsi="Calibri"/>
+              </w:rPr>
+              <w:t>long</w:t>
+            </w:r>
+            <w:proofErr w:type="spellEnd"/>
+            <w:r>
+              <w:rPr>
+                <w:rFonts w:ascii="Calibri" w:hAnsi="Calibri"/>
+              </w:rPr>
+              <w:t xml:space="preserve"> </w:t>
+            </w:r>
+            <w:proofErr w:type="spellStart"/>
+            <w:r>
+              <w:rPr>
+                <w:rFonts w:ascii="Calibri" w:hAnsi="Calibri"/>
+              </w:rPr>
+              <w:t>int</w:t>
+            </w:r>
+            <w:proofErr w:type="spellEnd"/>
+          </w:p>
+        </w:tc>
+        <w:tc>
+          <w:tcPr>
+            <w:tcW w:w="599" w:type="pct"/>
+          </w:tcPr>
+          <w:p>
+            <w:pPr>
+              <w:rPr>
+                <w:rFonts w:ascii="Calibri" w:hAnsi="Calibri"/>
+              </w:rPr>
+            </w:pPr>
+          </w:p>
+        </w:tc>
+        <w:tc>
+          <w:tcPr>
+            <w:tcW w:w="2381" w:type="pct"/>
+          </w:tcPr>
+          <w:p>
+            <w:pPr>
+              <w:rPr>
+                <w:rFonts w:ascii="Calibri" w:hAnsi="Calibri"/>
+              </w:rPr>
+            </w:pPr>
+            <w:r>
+              <w:rPr>
+                <w:rFonts w:ascii="Calibri" w:hAnsi="Calibri"/>
+              </w:rPr>
+              <w:t>8 bytes</w:t>
+            </w:r>
+          </w:p>
+        </w:tc>
+      </w:tr>
+      <w:tr>
+        <w:tc>
+          <w:tcPr>
+            <w:tcW w:w="1179" w:type="pct"/>
+          </w:tcPr>
+          <w:p>
+            <w:pPr>
+              <w:rPr>
+                <w:rFonts w:ascii="Calibri" w:hAnsi="Calibri"/>
+              </w:rPr>
+            </w:pPr>
+            <w:r>
+              <w:rPr>
+                <w:rFonts w:ascii="Calibri" w:hAnsi="Calibri"/>
+              </w:rPr>
+              <w:t>Short Integer</w:t>
+            </w:r>
+          </w:p>
+        </w:tc>
+        <w:tc>
+          <w:tcPr>
+            <w:tcW w:w="841" w:type="pct"/>
+          </w:tcPr>
+          <w:p>
+            <w:pPr>
+              <w:rPr>
+                <w:rFonts w:ascii="Calibri" w:hAnsi="Calibri"/>
+              </w:rPr>
+            </w:pPr>
+            <w:proofErr w:type="gramStart"/>
+            <w:r>
+              <w:rPr>
+                <w:rFonts w:ascii="Calibri" w:hAnsi="Calibri"/>
+              </w:rPr>
+              <w:t>short</w:t>
+            </w:r>
+            <w:proofErr w:type="gramEnd"/>
+            <w:r>
+              <w:rPr>
+                <w:rFonts w:ascii="Calibri" w:hAnsi="Calibri"/>
+              </w:rPr>
+              <w:t xml:space="preserve"> </w:t>
+            </w:r>
+            <w:proofErr w:type="spellStart"/>
+            <w:r>
+              <w:rPr>
+                <w:rFonts w:ascii="Calibri" w:hAnsi="Calibri"/>
+              </w:rPr>
+              <w:t>int</w:t>
+            </w:r>
+            <w:proofErr w:type="spellEnd"/>
+          </w:p>
+        </w:tc>
+        <w:tc>
+          <w:tcPr>
+            <w:tcW w:w="599" w:type="pct"/>
+          </w:tcPr>
+          <w:p>
+            <w:pPr>
+              <w:rPr>
+                <w:rFonts w:ascii="Calibri" w:hAnsi="Calibri"/>
+              </w:rPr>
+            </w:pPr>
+            <w:r>
+              <w:rPr>
+                <w:rFonts w:ascii="Calibri" w:hAnsi="Calibri"/>
+              </w:rPr>
+              <w:t>2 bytes</w:t>
+            </w:r>
+          </w:p>
+        </w:tc>
+        <w:tc>
+          <w:tcPr>
+            <w:tcW w:w="2381" w:type="pct"/>
+          </w:tcPr>
+          <w:p>
+            <w:pPr>
+              <w:rPr>
+                <w:rFonts w:ascii="Calibri" w:hAnsi="Calibri"/>
+              </w:rPr>
+            </w:pPr>
+            <w:r>
+              <w:rPr>
+                <w:rFonts w:ascii="Calibri" w:hAnsi="Calibri"/>
+              </w:rPr>
+              <w:t>-32,767 to 32,768</w:t>
+            </w:r>
+          </w:p>
+        </w:tc>
+      </w:tr>
+      <w:tr>
+        <w:tc>
+          <w:tcPr>
+            <w:tcW w:w="1179" w:type="pct"/>
+          </w:tcPr>
+          <w:p>
+            <w:pPr>
+              <w:rPr>
+                <w:rFonts w:ascii="Calibri" w:hAnsi="Calibri"/>
+              </w:rPr>
+            </w:pPr>
+            <w:proofErr w:type="gramStart"/>
+            <w:r>
+              <w:rPr>
+                <w:rFonts w:ascii="Calibri" w:hAnsi="Calibri"/>
+              </w:rPr>
+              <w:t>float</w:t>
+            </w:r>
+            <w:proofErr w:type="gramEnd"/>
+          </w:p>
+        </w:tc>
+        <w:tc>
+          <w:tcPr>
+            <w:tcW w:w="841" w:type="pct"/>
+          </w:tcPr>
+          <w:p>
+            <w:pPr>
+              <w:rPr>
+                <w:rFonts w:ascii="Calibri" w:hAnsi="Calibri"/>
+              </w:rPr>
+            </w:pPr>
+            <w:proofErr w:type="gramStart"/>
+            <w:r>
+              <w:rPr>
+                <w:rFonts w:ascii="Calibri" w:hAnsi="Calibri"/>
+              </w:rPr>
+              <w:t>float</w:t>
+            </w:r>
+            <w:proofErr w:type="gramEnd"/>
+          </w:p>
+        </w:tc>
+        <w:tc>
+          <w:tcPr>
+            <w:tcW w:w="599" w:type="pct"/>
+          </w:tcPr>
+          <w:p>
+            <w:pPr>
+              <w:rPr>
+                <w:rFonts w:ascii="Calibri" w:hAnsi="Calibri"/>
+              </w:rPr>
+            </w:pPr>
+          </w:p>
+        </w:tc>
+        <w:tc>
+          <w:tcPr>
+            <w:tcW w:w="2381" w:type="pct"/>
+          </w:tcPr>
+          <w:p>
+            <w:pPr>
+              <w:rPr>
+                <w:rFonts w:ascii="Calibri" w:hAnsi="Calibri"/>
+              </w:rPr>
+            </w:pPr>
+            <w:proofErr w:type="gramStart"/>
+            <w:r>
+              <w:rPr>
+                <w:rFonts w:ascii="Calibri" w:hAnsi="Calibri"/>
+              </w:rPr>
+              <w:t>be</w:t>
+            </w:r>
+            <w:proofErr w:type="gramEnd"/>
+            <w:r>
+              <w:rPr>
+                <w:rFonts w:ascii="Calibri" w:hAnsi="Calibri"/>
+              </w:rPr>
+              <w:t xml:space="preserve"> ‘explicit’ and use the f (i.e. 7.2f;)</w:t>
+            </w:r>
+          </w:p>
+        </w:tc>
+      </w:tr>
+      <w:tr>
+        <w:tc>
+          <w:tcPr>
+            <w:tcW w:w="1179" w:type="pct"/>
+          </w:tcPr>
+          <w:p>
+            <w:pPr>
+              <w:rPr>
+                <w:rFonts w:ascii="Calibri" w:hAnsi="Calibri"/>
+              </w:rPr>
+            </w:pPr>
+            <w:proofErr w:type="gramStart"/>
+            <w:r>
+              <w:rPr>
+                <w:rFonts w:ascii="Calibri" w:hAnsi="Calibri"/>
+              </w:rPr>
+              <w:t>double</w:t>
+            </w:r>
+            <w:proofErr w:type="gramEnd"/>
+          </w:p>
+        </w:tc>
+        <w:tc>
+          <w:tcPr>
+            <w:tcW w:w="841" w:type="pct"/>
+          </w:tcPr>
+          <w:p>
+            <w:pPr>
+              <w:rPr>
+                <w:rFonts w:ascii="Calibri" w:hAnsi="Calibri"/>
+              </w:rPr>
+            </w:pPr>
+            <w:proofErr w:type="gramStart"/>
+            <w:r>
+              <w:rPr>
+                <w:rFonts w:ascii="Calibri" w:hAnsi="Calibri"/>
+              </w:rPr>
+              <w:t>double</w:t>
+            </w:r>
+            <w:proofErr w:type="gramEnd"/>
+          </w:p>
+        </w:tc>
+        <w:tc>
+          <w:tcPr>
+            <w:tcW w:w="599" w:type="pct"/>
+          </w:tcPr>
+          <w:p>
+            <w:pPr>
+              <w:rPr>
+                <w:rFonts w:ascii="Calibri" w:hAnsi="Calibri"/>
+              </w:rPr>
+            </w:pPr>
+          </w:p>
+        </w:tc>
+        <w:tc>
+          <w:tcPr>
+            <w:tcW w:w="2381" w:type="pct"/>
+          </w:tcPr>
+          <w:p>
+            <w:pPr>
+              <w:rPr>
+                <w:rFonts w:ascii="Calibri" w:hAnsi="Calibri"/>
+              </w:rPr>
+            </w:pPr>
+          </w:p>
+        </w:tc>
+      </w:tr>
+      <w:tr>
+        <w:tc>
+          <w:tcPr>
+            <w:tcW w:w="1179" w:type="pct"/>
+          </w:tcPr>
+          <w:p>
+            <w:pPr>
+              <w:rPr>
+                <w:rFonts w:ascii="Calibri" w:hAnsi="Calibri"/>
+              </w:rPr>
+            </w:pPr>
+            <w:r>
+              <w:rPr>
+                <w:rFonts w:ascii="Calibri" w:hAnsi="Calibri"/>
+              </w:rPr>
+              <w:t>Character</w:t>
+            </w:r>
+          </w:p>
+        </w:tc>
+        <w:tc>
+          <w:tcPr>
+            <w:tcW w:w="841" w:type="pct"/>
+          </w:tcPr>
+          <w:p>
+            <w:pPr>
+              <w:rPr>
+                <w:rFonts w:ascii="Calibri" w:hAnsi="Calibri"/>
+              </w:rPr>
+            </w:pPr>
+            <w:proofErr w:type="gramStart"/>
+            <w:r>
+              <w:rPr>
+                <w:rFonts w:ascii="Calibri" w:hAnsi="Calibri"/>
+              </w:rPr>
+              <w:t>char</w:t>
+            </w:r>
+            <w:proofErr w:type="gramEnd"/>
+          </w:p>
+        </w:tc>
+        <w:tc>
+          <w:tcPr>
+            <w:tcW w:w="599" w:type="pct"/>
+          </w:tcPr>
+          <w:p>
+            <w:pPr>
+              <w:rPr>
+                <w:rFonts w:ascii="Calibri" w:hAnsi="Calibri"/>
+              </w:rPr>
+            </w:pPr>
+          </w:p>
+        </w:tc>
+        <w:tc>
+          <w:tcPr>
+            <w:tcW w:w="2381" w:type="pct"/>
+          </w:tcPr>
+          <w:p>
+            <w:pPr>
+              <w:rPr>
+                <w:rFonts w:ascii="Calibri" w:hAnsi="Calibri"/>
+              </w:rPr>
+            </w:pPr>
+            <w:r>
+              <w:rPr>
+                <w:rFonts w:ascii="Calibri" w:hAnsi="Calibri"/>
+              </w:rPr>
+              <w:t>Represents the ASCII character</w:t>
+            </w:r>
+          </w:p>
+        </w:tc>
+      </w:tr>
+      <w:tr>
+        <w:tc>
+          <w:tcPr>
+            <w:tcW w:w="1179" w:type="pct"/>
+          </w:tcPr>
+          <w:p>
+            <w:pPr>
+              <w:rPr>
+                <w:rFonts w:ascii="Calibri" w:hAnsi="Calibri"/>
+              </w:rPr>
+            </w:pPr>
+            <w:r>
+              <w:rPr>
+                <w:rFonts w:ascii="Calibri" w:hAnsi="Calibri"/>
+              </w:rPr>
+              <w:t>Boolean</w:t>
+            </w:r>
+          </w:p>
+        </w:tc>
+        <w:tc>
+          <w:tcPr>
+            <w:tcW w:w="841" w:type="pct"/>
+          </w:tcPr>
+          <w:p>
+            <w:pPr>
+              <w:rPr>
+                <w:rFonts w:ascii="Calibri" w:hAnsi="Calibri"/>
+              </w:rPr>
+            </w:pPr>
+            <w:r>
+              <w:rPr>
+                <w:rFonts w:ascii="Calibri" w:hAnsi="Calibri"/>
+              </w:rPr>
+              <w:t>BOOL</w:t>
+            </w:r>
+          </w:p>
+        </w:tc>
+        <w:tc>
+          <w:tcPr>
+            <w:tcW w:w="599" w:type="pct"/>
+          </w:tcPr>
+          <w:p>
+            <w:pPr>
+              <w:rPr>
+                <w:rFonts w:ascii="Calibri" w:hAnsi="Calibri"/>
+              </w:rPr>
+            </w:pPr>
+            <w:r>
+              <w:rPr>
+                <w:rFonts w:ascii="Calibri" w:hAnsi="Calibri"/>
+              </w:rPr>
+              <w:t>YES/NO</w:t>
+            </w:r>
+          </w:p>
+        </w:tc>
+        <w:tc>
+          <w:tcPr>
+            <w:tcW w:w="2381" w:type="pct"/>
+          </w:tcPr>
+          <w:p>
+            <w:pPr>
+              <w:rPr>
+                <w:rFonts w:ascii="Calibri" w:hAnsi="Calibri"/>
+              </w:rPr>
+            </w:pPr>
+            <w:r>
+              <w:rPr>
+                <w:rFonts w:ascii="Calibri" w:hAnsi="Calibri"/>
+              </w:rPr>
+              <w:t>Returns a true/false or yes/no result</w:t>
+            </w:r>
+          </w:p>
+        </w:tc>
+      </w:tr>
+    </w:tbl>
+    <w:p>
+      <w:pPr>
+        <w:rPr>
+          <w:rFonts w:ascii="Calibri" w:hAnsi="Calibri"/>
+        </w:rPr>
+      </w:pPr>
+    </w:p>
+    <w:p>
+      <w:pPr>
+        <w:rPr>
+          <w:rFonts w:ascii="Calibri" w:hAnsi="Calibri"/>
+        </w:rPr>
+      </w:pPr>
+    </w:p>
+    <w:p>
+      <w:pPr>
+        <w:rPr>
+          <w:rFonts w:ascii="Calibri" w:hAnsi="Calibri"/>
+        </w:rPr>
+      </w:pPr>
+    </w:p>
+    <w:p>
+      <w:pPr>
+        <w:rPr>
+          <w:rFonts w:ascii="Calibri" w:hAnsi="Calibri"/>
+          <w:b/>
+        </w:rPr>
+      </w:pPr>
+      <w:r>
+        <w:rPr>
+          <w:rFonts w:ascii="Calibri" w:hAnsi="Calibri"/>
+          <w:b/>
+        </w:rPr>
+        <w:t>4.3 Working with characters 4m 39s</w:t>
+      </w:r>
+    </w:p>
+    <w:p>
+      <w:pPr>
+        <w:rPr>
+          <w:rFonts w:ascii="Calibri" w:hAnsi="Calibri"/>
+        </w:rPr>
+      </w:pPr>
+      <w:r>
+        <w:rPr>
+          <w:rFonts w:ascii="Calibri" w:hAnsi="Calibri"/>
+        </w:rPr>
+        <w:t>Add char and BOOL (the character data types) to your table created above.</w:t>
+      </w:r>
+    </w:p>
+    <w:p>
+      <w:pPr>
+        <w:rPr>
+          <w:rFonts w:ascii="Calibri" w:hAnsi="Calibri"/>
+        </w:rPr>
+      </w:pPr>
+      <w:r>
+        <w:rPr>
+          <w:rFonts w:ascii="Calibri" w:hAnsi="Calibri"/>
+        </w:rPr>
+        <w:t xml:space="preserve"> </w:t>
+      </w:r>
+    </w:p>
+    <w:p>
+      <w:pPr>
+        <w:rPr>
+          <w:rFonts w:ascii="Calibri" w:hAnsi="Calibri"/>
+          <w:b/>
+        </w:rPr>
+      </w:pPr>
+      <w:r>
+        <w:rPr>
+          <w:rFonts w:ascii="Calibri" w:hAnsi="Calibri"/>
+          <w:b/>
+        </w:rPr>
+        <w:t>4.4 Variable scope 8m 6s</w:t>
+      </w:r>
+    </w:p>
+    <w:p>
+      <w:pPr>
+        <w:rPr>
+          <w:rFonts w:ascii="Calibri" w:hAnsi="Calibri"/>
+        </w:rPr>
+      </w:pPr>
+      <w:r>
+        <w:rPr>
+          <w:rFonts w:ascii="Calibri" w:hAnsi="Calibri"/>
+        </w:rPr>
+        <w:t>Describe in your own words what the scope of a variable is in Objective-C</w:t>
+      </w:r>
+    </w:p>
+    <w:p>
+      <w:pPr>
+        <w:rPr>
+          <w:rFonts w:ascii="Calibri" w:hAnsi="Calibri"/>
+        </w:rPr>
+      </w:pPr>
+    </w:p>
+    <w:p>
+      <w:pPr>
+        <w:rPr>
+          <w:rFonts w:ascii="Calibri" w:hAnsi="Calibri"/>
+        </w:rPr>
+      </w:pPr>
+      <w:r>
+        <w:rPr>
+          <w:rFonts w:ascii="Calibri" w:hAnsi="Calibri"/>
+        </w:rPr>
+        <w:t xml:space="preserve">Scope defines where a variable is visible and accessible. By default, variable scope is limited to the statement block where the variable is defined (i.e. a local variable). To make the variable scope global (i.e. available to every function), you define the variable outside all the functions. </w:t>
+      </w:r>
+    </w:p>
+    <w:p>
+      <w:pPr>
+        <w:rPr>
+          <w:rFonts w:ascii="Calibri" w:hAnsi="Calibri"/>
+        </w:rPr>
+      </w:pPr>
+      <w:r>
+        <w:rPr>
+          <w:rFonts w:ascii="Calibri" w:hAnsi="Calibri"/>
+        </w:rPr>
+        <w:t xml:space="preserve"> </w:t>
+      </w:r>
+    </w:p>
+    <w:p>
+      <w:pPr>
+        <w:rPr>
+          <w:rFonts w:ascii="Calibri" w:hAnsi="Calibri"/>
+          <w:b/>
+        </w:rPr>
+      </w:pPr>
+      <w:r>
+        <w:rPr>
+          <w:rFonts w:ascii="Calibri" w:hAnsi="Calibri"/>
+          <w:b/>
+        </w:rPr>
+        <w:t>4.5 Enumerations 3m 35s</w:t>
+      </w:r>
+    </w:p>
+    <w:p>
+      <w:pPr>
+        <w:rPr>
+          <w:rFonts w:ascii="Calibri" w:hAnsi="Calibri"/>
+        </w:rPr>
+      </w:pPr>
+      <w:r>
+        <w:rPr>
+          <w:rFonts w:ascii="Calibri" w:hAnsi="Calibri"/>
+        </w:rPr>
+        <w:t>What does "</w:t>
+      </w:r>
+      <w:proofErr w:type="spellStart"/>
+      <w:r>
+        <w:rPr>
+          <w:rFonts w:ascii="Calibri" w:hAnsi="Calibri"/>
+        </w:rPr>
+        <w:t>enum</w:t>
+      </w:r>
+      <w:proofErr w:type="spellEnd"/>
+      <w:r>
+        <w:rPr>
+          <w:rFonts w:ascii="Calibri" w:hAnsi="Calibri"/>
+        </w:rPr>
+        <w:t>" allow you to do?</w:t>
+      </w:r>
+    </w:p>
+    <w:p>
+      <w:pPr>
+        <w:rPr>
+          <w:rFonts w:ascii="Calibri" w:hAnsi="Calibri"/>
+        </w:rPr>
+      </w:pPr>
+    </w:p>
+    <w:p>
+      <w:pPr>
+        <w:rPr>
+          <w:rFonts w:ascii="Calibri" w:hAnsi="Calibri"/>
+        </w:rPr>
+      </w:pPr>
+      <w:r>
+        <w:rPr>
+          <w:rFonts w:ascii="Calibri" w:hAnsi="Calibri"/>
+        </w:rPr>
+        <w:t xml:space="preserve">Using an enumerated data type (i.e. </w:t>
+      </w:r>
+      <w:proofErr w:type="spellStart"/>
+      <w:r>
+        <w:rPr>
+          <w:rFonts w:ascii="Calibri" w:hAnsi="Calibri"/>
+        </w:rPr>
+        <w:t>enum</w:t>
+      </w:r>
+      <w:proofErr w:type="spellEnd"/>
+      <w:r>
+        <w:rPr>
+          <w:rFonts w:ascii="Calibri" w:hAnsi="Calibri"/>
+        </w:rPr>
+        <w:t>) allows you to d</w:t>
+      </w:r>
+      <w:r>
+        <w:rPr>
+          <w:rFonts w:ascii="Calibri" w:hAnsi="Calibri"/>
+        </w:rPr>
+        <w:t xml:space="preserve">efine a </w:t>
+      </w:r>
+      <w:r>
+        <w:rPr>
+          <w:rFonts w:ascii="Calibri" w:hAnsi="Calibri"/>
+        </w:rPr>
+        <w:t xml:space="preserve">restricted range of possible </w:t>
+      </w:r>
+      <w:r>
+        <w:rPr>
+          <w:rFonts w:ascii="Calibri" w:hAnsi="Calibri"/>
+        </w:rPr>
+        <w:t>values</w:t>
+      </w:r>
+      <w:r>
+        <w:rPr>
+          <w:rFonts w:ascii="Calibri" w:hAnsi="Calibri"/>
+        </w:rPr>
+        <w:t xml:space="preserve"> </w:t>
+      </w:r>
+      <w:r>
+        <w:rPr>
+          <w:rFonts w:ascii="Calibri" w:hAnsi="Calibri"/>
+        </w:rPr>
+        <w:t>for a variable</w:t>
+      </w:r>
+      <w:r>
+        <w:rPr>
+          <w:rFonts w:ascii="Calibri" w:hAnsi="Calibri"/>
+        </w:rPr>
+        <w:t xml:space="preserve"> with words and then u</w:t>
+      </w:r>
+      <w:r>
+        <w:rPr>
+          <w:rFonts w:ascii="Calibri" w:hAnsi="Calibri"/>
+        </w:rPr>
+        <w:t xml:space="preserve">se the </w:t>
+      </w:r>
+      <w:proofErr w:type="spellStart"/>
+      <w:r>
+        <w:rPr>
+          <w:rFonts w:ascii="Calibri" w:hAnsi="Calibri"/>
+        </w:rPr>
+        <w:t>enum</w:t>
+      </w:r>
+      <w:proofErr w:type="spellEnd"/>
+      <w:r>
+        <w:rPr>
+          <w:rFonts w:ascii="Calibri" w:hAnsi="Calibri"/>
+        </w:rPr>
+        <w:t xml:space="preserve"> value as an integer</w:t>
+      </w:r>
+      <w:r>
+        <w:rPr>
+          <w:rFonts w:ascii="Calibri" w:hAnsi="Calibri"/>
+        </w:rPr>
+        <w:t xml:space="preserve"> </w:t>
+      </w:r>
+      <w:r>
+        <w:rPr>
+          <w:rFonts w:ascii="Calibri" w:hAnsi="Calibri"/>
+        </w:rPr>
+        <w:t xml:space="preserve">(You can also assign a numeric value to each word within the </w:t>
+      </w:r>
+      <w:proofErr w:type="spellStart"/>
+      <w:r>
+        <w:rPr>
+          <w:rFonts w:ascii="Calibri" w:hAnsi="Calibri"/>
+        </w:rPr>
+        <w:t>enum</w:t>
+      </w:r>
+      <w:proofErr w:type="spellEnd"/>
+      <w:r>
+        <w:rPr>
+          <w:rFonts w:ascii="Calibri" w:hAnsi="Calibri"/>
+        </w:rPr>
+        <w:t xml:space="preserve"> definition: </w:t>
+      </w:r>
+      <w:proofErr w:type="gramStart"/>
+      <w:r>
+        <w:rPr>
+          <w:rFonts w:ascii="Calibri" w:hAnsi="Calibri"/>
+        </w:rPr>
+        <w:t>{ red</w:t>
+      </w:r>
+      <w:proofErr w:type="gramEnd"/>
+      <w:r>
+        <w:rPr>
+          <w:rFonts w:ascii="Calibri" w:hAnsi="Calibri"/>
+        </w:rPr>
+        <w:t xml:space="preserve"> = 5, green = 10, blue = 15 };). </w:t>
+      </w:r>
+      <w:r>
+        <w:rPr>
+          <w:rFonts w:ascii="Calibri" w:hAnsi="Calibri"/>
+        </w:rPr>
+        <w:t xml:space="preserve">You can use the </w:t>
+      </w:r>
+      <w:proofErr w:type="spellStart"/>
+      <w:r>
+        <w:rPr>
+          <w:rFonts w:ascii="Calibri" w:hAnsi="Calibri"/>
+        </w:rPr>
+        <w:t>enum</w:t>
+      </w:r>
+      <w:proofErr w:type="spellEnd"/>
+      <w:r>
+        <w:rPr>
+          <w:rFonts w:ascii="Calibri" w:hAnsi="Calibri"/>
+        </w:rPr>
+        <w:t xml:space="preserve"> as a data type in conjunction with an integer variable and set it equal to one of the words defined in the </w:t>
+      </w:r>
+      <w:proofErr w:type="spellStart"/>
+      <w:r>
+        <w:rPr>
+          <w:rFonts w:ascii="Calibri" w:hAnsi="Calibri"/>
+        </w:rPr>
+        <w:t>enum</w:t>
+      </w:r>
+      <w:proofErr w:type="spellEnd"/>
+      <w:r>
+        <w:rPr>
+          <w:rFonts w:ascii="Calibri" w:hAnsi="Calibri"/>
+        </w:rPr>
+        <w:t>. For example:</w:t>
+      </w:r>
+    </w:p>
+    <w:p>
+      <w:pPr>
+        <w:rPr>
+          <w:rFonts w:ascii="Calibri" w:hAnsi="Calibri"/>
+        </w:rPr>
+      </w:pPr>
+    </w:p>
+    <w:p>
+      <w:pPr>
+        <w:rPr>
+          <w:rFonts w:ascii="Calibri" w:hAnsi="Calibri"/>
+        </w:rPr>
+      </w:pPr>
+      <w:proofErr w:type="spellStart"/>
+      <w:proofErr w:type="gramStart"/>
+      <w:r>
+        <w:rPr>
+          <w:rFonts w:ascii="Calibri" w:hAnsi="Calibri"/>
+        </w:rPr>
+        <w:t>enum</w:t>
+      </w:r>
+      <w:proofErr w:type="spellEnd"/>
+      <w:proofErr w:type="gramEnd"/>
+      <w:r>
+        <w:rPr>
+          <w:rFonts w:ascii="Calibri" w:hAnsi="Calibri"/>
+        </w:rPr>
+        <w:t xml:space="preserve"> </w:t>
+      </w:r>
+      <w:proofErr w:type="spellStart"/>
+      <w:r>
+        <w:rPr>
+          <w:rFonts w:ascii="Calibri" w:hAnsi="Calibri"/>
+        </w:rPr>
+        <w:t>primaryColors</w:t>
+      </w:r>
+      <w:proofErr w:type="spellEnd"/>
+      <w:r>
+        <w:rPr>
+          <w:rFonts w:ascii="Calibri" w:hAnsi="Calibri"/>
+        </w:rPr>
+        <w:t xml:space="preserve"> { red, green, blue ];</w:t>
+      </w:r>
+    </w:p>
+    <w:p>
+      <w:pPr>
+        <w:rPr>
+          <w:rFonts w:ascii="Calibri" w:hAnsi="Calibri"/>
+        </w:rPr>
+      </w:pPr>
+    </w:p>
+    <w:p>
+      <w:pPr>
+        <w:rPr>
+          <w:rFonts w:ascii="Calibri" w:hAnsi="Calibri"/>
+        </w:rPr>
+      </w:pPr>
+      <w:proofErr w:type="spellStart"/>
+      <w:proofErr w:type="gramStart"/>
+      <w:r>
+        <w:rPr>
+          <w:rFonts w:ascii="Calibri" w:hAnsi="Calibri"/>
+        </w:rPr>
+        <w:t>enum</w:t>
+      </w:r>
+      <w:proofErr w:type="spellEnd"/>
+      <w:proofErr w:type="gramEnd"/>
+      <w:r>
+        <w:rPr>
+          <w:rFonts w:ascii="Calibri" w:hAnsi="Calibri"/>
+        </w:rPr>
+        <w:t xml:space="preserve"> </w:t>
+      </w:r>
+      <w:proofErr w:type="spellStart"/>
+      <w:r>
+        <w:rPr>
+          <w:rFonts w:ascii="Calibri" w:hAnsi="Calibri"/>
+        </w:rPr>
+        <w:t>primaryColors</w:t>
+      </w:r>
+      <w:proofErr w:type="spellEnd"/>
+      <w:r>
+        <w:rPr>
+          <w:rFonts w:ascii="Calibri" w:hAnsi="Calibri"/>
+        </w:rPr>
+        <w:t xml:space="preserve"> </w:t>
+      </w:r>
+      <w:proofErr w:type="spellStart"/>
+      <w:r>
+        <w:rPr>
+          <w:rFonts w:ascii="Calibri" w:hAnsi="Calibri"/>
+        </w:rPr>
+        <w:t>bradsFavoriteColor</w:t>
+      </w:r>
+      <w:proofErr w:type="spellEnd"/>
+      <w:r>
+        <w:rPr>
+          <w:rFonts w:ascii="Calibri" w:hAnsi="Calibri"/>
+        </w:rPr>
+        <w:t xml:space="preserve"> = blue;</w:t>
+      </w:r>
+    </w:p>
+    <w:p>
+      <w:pPr>
+        <w:rPr>
+          <w:rFonts w:ascii="Calibri" w:hAnsi="Calibri"/>
+        </w:rPr>
+      </w:pPr>
+      <w:proofErr w:type="spellStart"/>
+      <w:proofErr w:type="gramStart"/>
+      <w:r>
+        <w:rPr>
+          <w:rFonts w:ascii="Calibri" w:hAnsi="Calibri"/>
+        </w:rPr>
+        <w:t>enum</w:t>
+      </w:r>
+      <w:proofErr w:type="spellEnd"/>
+      <w:proofErr w:type="gramEnd"/>
+      <w:r>
+        <w:rPr>
+          <w:rFonts w:ascii="Calibri" w:hAnsi="Calibri"/>
+        </w:rPr>
+        <w:t xml:space="preserve"> </w:t>
+      </w:r>
+      <w:proofErr w:type="spellStart"/>
+      <w:r>
+        <w:rPr>
+          <w:rFonts w:ascii="Calibri" w:hAnsi="Calibri"/>
+        </w:rPr>
+        <w:t>primaryColors</w:t>
+      </w:r>
+      <w:proofErr w:type="spellEnd"/>
+      <w:r>
+        <w:rPr>
+          <w:rFonts w:ascii="Calibri" w:hAnsi="Calibri"/>
+        </w:rPr>
+        <w:t xml:space="preserve"> </w:t>
+      </w:r>
+      <w:proofErr w:type="spellStart"/>
+      <w:r>
+        <w:rPr>
+          <w:rFonts w:ascii="Calibri" w:hAnsi="Calibri"/>
+        </w:rPr>
+        <w:t>daniellesFavoriteColor</w:t>
+      </w:r>
+      <w:proofErr w:type="spellEnd"/>
+      <w:r>
+        <w:rPr>
+          <w:rFonts w:ascii="Calibri" w:hAnsi="Calibri"/>
+        </w:rPr>
+        <w:t xml:space="preserve"> = green;</w:t>
+      </w:r>
+    </w:p>
+    <w:p>
+      <w:pPr>
+        <w:rPr>
+          <w:rFonts w:ascii="Calibri" w:hAnsi="Calibri"/>
+        </w:rPr>
+      </w:pPr>
+    </w:p>
+    <w:p>
+      <w:pPr>
+        <w:rPr>
+          <w:rFonts w:ascii="Calibri" w:hAnsi="Calibri"/>
+        </w:rPr>
+      </w:pPr>
+      <w:r>
+        <w:rPr>
+          <w:rFonts w:ascii="Calibri" w:hAnsi="Calibri"/>
+        </w:rPr>
+        <w:t xml:space="preserve">Using an </w:t>
+      </w:r>
+      <w:proofErr w:type="spellStart"/>
+      <w:r>
+        <w:rPr>
+          <w:rFonts w:ascii="Calibri" w:hAnsi="Calibri"/>
+        </w:rPr>
+        <w:t>enum</w:t>
+      </w:r>
+      <w:proofErr w:type="spellEnd"/>
+      <w:r>
+        <w:rPr>
+          <w:rFonts w:ascii="Calibri" w:hAnsi="Calibri"/>
+        </w:rPr>
+        <w:t xml:space="preserve"> is useful in programming because you don’t have to remember what value you assigned to each color (for example), you simply need to enumerate the variable and assign it the more intuitive (and easier to remember) word descriptor.</w:t>
+      </w:r>
+    </w:p>
+    <w:p>
+      <w:pPr>
+        <w:rPr>
+          <w:rFonts w:ascii="Calibri" w:hAnsi="Calibri"/>
+        </w:rPr>
+      </w:pPr>
+    </w:p>
+    <w:p>
+      <w:pPr>
+        <w:rPr>
+          <w:rFonts w:ascii="Calibri" w:hAnsi="Calibri"/>
+        </w:rPr>
+      </w:pPr>
+      <w:proofErr w:type="spellStart"/>
+      <w:r>
+        <w:rPr>
+          <w:rFonts w:ascii="Calibri" w:hAnsi="Calibri"/>
+        </w:rPr>
+        <w:t>Enums</w:t>
+      </w:r>
+      <w:proofErr w:type="spellEnd"/>
+      <w:r>
+        <w:rPr>
+          <w:rFonts w:ascii="Calibri" w:hAnsi="Calibri"/>
+        </w:rPr>
+        <w:t xml:space="preserve"> are stored as integers so you can use %</w:t>
+      </w:r>
+      <w:proofErr w:type="spellStart"/>
+      <w:r>
+        <w:rPr>
+          <w:rFonts w:ascii="Calibri" w:hAnsi="Calibri"/>
+        </w:rPr>
+        <w:t>i</w:t>
+      </w:r>
+      <w:proofErr w:type="spellEnd"/>
+      <w:r>
+        <w:rPr>
+          <w:rFonts w:ascii="Calibri" w:hAnsi="Calibri"/>
+        </w:rPr>
+        <w:t xml:space="preserve"> to write it out.</w:t>
+      </w:r>
+    </w:p>
+    <w:p>
+      <w:pPr>
+        <w:rPr>
+          <w:rFonts w:ascii="Calibri" w:hAnsi="Calibri"/>
+        </w:rPr>
+      </w:pPr>
+    </w:p>
+    <w:p>
+      <w:pPr>
+        <w:rPr>
+          <w:rFonts w:ascii="Calibri" w:hAnsi="Calibri"/>
+        </w:rPr>
+      </w:pPr>
+    </w:p>
+    <w:p>
+      <w:pPr>
+        <w:rPr>
+          <w:rFonts w:ascii="Calibri" w:hAnsi="Calibri"/>
+          <w:b/>
+        </w:rPr>
+      </w:pPr>
+      <w:r>
+        <w:rPr>
+          <w:rFonts w:ascii="Calibri" w:hAnsi="Calibri"/>
+          <w:b/>
+        </w:rPr>
+        <w:t xml:space="preserve">4.6 Using </w:t>
+      </w:r>
+      <w:proofErr w:type="spellStart"/>
+      <w:r>
+        <w:rPr>
+          <w:rFonts w:ascii="Calibri" w:hAnsi="Calibri"/>
+          <w:b/>
+        </w:rPr>
+        <w:t>typedef</w:t>
+      </w:r>
+      <w:proofErr w:type="spellEnd"/>
+      <w:r>
+        <w:rPr>
+          <w:rFonts w:ascii="Calibri" w:hAnsi="Calibri"/>
+          <w:b/>
+        </w:rPr>
+        <w:t xml:space="preserve"> 2m 17s</w:t>
+      </w:r>
+    </w:p>
+    <w:p>
+      <w:pPr>
+        <w:rPr>
+          <w:rFonts w:ascii="Calibri" w:hAnsi="Calibri"/>
+        </w:rPr>
+      </w:pPr>
+      <w:r>
+        <w:rPr>
+          <w:rFonts w:ascii="Calibri" w:hAnsi="Calibri"/>
+        </w:rPr>
+        <w:t xml:space="preserve">When would you define your own data type versus use an </w:t>
+      </w:r>
+      <w:proofErr w:type="spellStart"/>
+      <w:r>
+        <w:rPr>
+          <w:rFonts w:ascii="Calibri" w:hAnsi="Calibri"/>
+        </w:rPr>
+        <w:t>enum</w:t>
+      </w:r>
+      <w:proofErr w:type="spellEnd"/>
+      <w:r>
+        <w:rPr>
+          <w:rFonts w:ascii="Calibri" w:hAnsi="Calibri"/>
+        </w:rPr>
+        <w:t>?</w:t>
+      </w:r>
+    </w:p>
+    <w:p>
+      <w:pPr>
+        <w:rPr>
+          <w:rFonts w:ascii="Calibri" w:hAnsi="Calibri"/>
+        </w:rPr>
+      </w:pPr>
+    </w:p>
+    <w:p>
+      <w:pPr>
+        <w:rPr>
+          <w:rFonts w:ascii="Calibri" w:hAnsi="Calibri"/>
+        </w:rPr>
+      </w:pPr>
+      <w:proofErr w:type="spellStart"/>
+      <w:proofErr w:type="gramStart"/>
+      <w:r>
+        <w:rPr>
+          <w:rFonts w:ascii="Calibri" w:hAnsi="Calibri"/>
+        </w:rPr>
+        <w:t>typedef</w:t>
+      </w:r>
+      <w:proofErr w:type="spellEnd"/>
+      <w:proofErr w:type="gramEnd"/>
+      <w:r>
+        <w:rPr>
+          <w:rFonts w:ascii="Calibri" w:hAnsi="Calibri"/>
+        </w:rPr>
+        <w:t xml:space="preserve"> allows you to assign a new name to an existing data type</w:t>
+      </w:r>
+      <w:r>
+        <w:rPr>
+          <w:rFonts w:ascii="Calibri" w:hAnsi="Calibri"/>
+        </w:rPr>
+        <w:t xml:space="preserve"> and then create variables of that type. </w:t>
+      </w:r>
+      <w:r>
+        <w:rPr>
+          <w:rFonts w:ascii="Calibri" w:hAnsi="Calibri"/>
+        </w:rPr>
+        <w:t>It is mostly used to shorten code that is otherwise clunky to write.</w:t>
+      </w:r>
+    </w:p>
+    <w:p>
+      <w:pPr>
+        <w:rPr>
+          <w:rFonts w:ascii="Calibri" w:hAnsi="Calibri"/>
+        </w:rPr>
+      </w:pPr>
+      <w:r>
+        <w:rPr>
+          <w:rFonts w:ascii="Calibri" w:hAnsi="Calibri"/>
+        </w:rPr>
+        <w:t xml:space="preserve"> </w:t>
+      </w:r>
+    </w:p>
+    <w:p>
+      <w:pPr>
+        <w:rPr>
+          <w:rFonts w:ascii="Calibri" w:hAnsi="Calibri"/>
+          <w:b/>
+        </w:rPr>
+      </w:pPr>
+      <w:r>
+        <w:rPr>
+          <w:rFonts w:ascii="Calibri" w:hAnsi="Calibri"/>
+          <w:b/>
+        </w:rPr>
         <w:br w:type="page"/>
       </w:r>
     </w:p>
@@ -5440,939 +7393,1056 @@
           <w:rFonts w:ascii="Calibri" w:hAnsi="Calibri"/>
           <w:b/>
         </w:rPr>
-        <w:t>3.6 Loops 8m 53s</w:t>
-      </w:r>
-    </w:p>
-    <w:p>
-      <w:pPr>
-        <w:rPr>
-          <w:rFonts w:ascii="Calibri" w:hAnsi="Calibri"/>
-        </w:rPr>
-      </w:pPr>
-      <w:r>
-        <w:rPr>
-          <w:rFonts w:ascii="Calibri" w:hAnsi="Calibri"/>
-        </w:rPr>
-        <w:t>CHALLENGE: Think of a scenario while using a mobile app that might require you to use a</w:t>
-      </w:r>
-      <w:r>
-        <w:rPr>
-          <w:rFonts w:ascii="Calibri" w:hAnsi="Calibri"/>
-        </w:rPr>
-        <w:t xml:space="preserve"> </w:t>
-      </w:r>
-      <w:r>
-        <w:rPr>
-          <w:rFonts w:ascii="Calibri" w:hAnsi="Calibri"/>
-        </w:rPr>
-        <w:t>"continue" statement in the middle of a loop.</w:t>
-      </w:r>
-    </w:p>
-    <w:p>
-      <w:pPr>
-        <w:rPr>
-          <w:rFonts w:ascii="Calibri" w:hAnsi="Calibri"/>
-        </w:rPr>
-      </w:pPr>
-    </w:p>
-    <w:p>
-      <w:pPr>
-        <w:rPr>
-          <w:rFonts w:ascii="Calibri" w:hAnsi="Calibri"/>
-        </w:rPr>
-      </w:pPr>
-      <w:r>
-        <w:rPr>
-          <w:rFonts w:ascii="Calibri" w:hAnsi="Calibri"/>
-        </w:rPr>
-        <w:t>When displaying the calendar you only want to display weekdays.</w:t>
-      </w:r>
-    </w:p>
-    <w:p>
-      <w:pPr>
-        <w:rPr>
-          <w:rFonts w:ascii="Calibri" w:hAnsi="Calibri"/>
-        </w:rPr>
-      </w:pPr>
-      <w:r>
-        <w:rPr>
-          <w:rFonts w:ascii="Calibri" w:hAnsi="Calibri"/>
-        </w:rPr>
-        <w:t xml:space="preserve"> </w:t>
-      </w:r>
-    </w:p>
-    <w:p>
-      <w:pPr>
-        <w:rPr>
-          <w:rFonts w:ascii="Calibri" w:hAnsi="Calibri"/>
-          <w:b/>
-        </w:rPr>
-      </w:pPr>
-      <w:r>
-        <w:rPr>
-          <w:rFonts w:ascii="Calibri" w:hAnsi="Calibri"/>
-          <w:b/>
-        </w:rPr>
-        <w:t>3.7 Functions 10m 16s</w:t>
-      </w:r>
-    </w:p>
-    <w:p>
-      <w:pPr>
-        <w:rPr>
-          <w:rFonts w:ascii="Calibri" w:hAnsi="Calibri"/>
-        </w:rPr>
-      </w:pPr>
-      <w:r>
-        <w:rPr>
-          <w:rFonts w:ascii="Calibri" w:hAnsi="Calibri"/>
-        </w:rPr>
-        <w:t>What is a function? What is a function prototype? What are the purposes of each? What are</w:t>
-      </w:r>
-      <w:r>
-        <w:rPr>
-          <w:rFonts w:ascii="Calibri" w:hAnsi="Calibri"/>
-        </w:rPr>
-        <w:t xml:space="preserve"> </w:t>
-      </w:r>
-      <w:r>
-        <w:rPr>
-          <w:rFonts w:ascii="Calibri" w:hAnsi="Calibri"/>
-        </w:rPr>
-        <w:t>the rules for when and how you can call a function?</w:t>
-      </w:r>
-    </w:p>
-    <w:p>
-      <w:pPr>
-        <w:rPr>
-          <w:rFonts w:ascii="Calibri" w:hAnsi="Calibri"/>
-        </w:rPr>
-      </w:pPr>
-    </w:p>
-    <w:p>
-      <w:pPr>
-        <w:rPr>
-          <w:rFonts w:ascii="Calibri" w:hAnsi="Calibri"/>
-        </w:rPr>
-      </w:pPr>
-      <w:r>
-        <w:rPr>
-          <w:rFonts w:ascii="Calibri" w:hAnsi="Calibri"/>
-        </w:rPr>
-        <w:t xml:space="preserve">A function is a chunk of related code that is contained within a start and close block and given a name. </w:t>
-      </w:r>
-    </w:p>
-    <w:p>
-      <w:pPr>
-        <w:rPr>
-          <w:rFonts w:ascii="Calibri" w:hAnsi="Calibri"/>
-        </w:rPr>
-      </w:pPr>
-    </w:p>
-    <w:p>
-      <w:pPr>
-        <w:rPr>
-          <w:rFonts w:ascii="Calibri" w:hAnsi="Calibri"/>
-        </w:rPr>
-      </w:pPr>
-      <w:r>
-        <w:rPr>
-          <w:rFonts w:ascii="Calibri" w:hAnsi="Calibri"/>
-        </w:rPr>
-        <w:t xml:space="preserve">A function prototype allows the program to compile be describing the function early in execution. The function must still be defined, but including the function prototype early in execution allows the function to be called </w:t>
-      </w:r>
-      <w:r>
-        <w:rPr>
-          <w:rFonts w:ascii="Calibri" w:hAnsi="Calibri"/>
-        </w:rPr>
-        <w:t xml:space="preserve">(in </w:t>
-      </w:r>
-      <w:proofErr w:type="spellStart"/>
-      <w:r>
-        <w:rPr>
-          <w:rFonts w:ascii="Calibri" w:hAnsi="Calibri"/>
-        </w:rPr>
-        <w:t>viewDidLoad</w:t>
-      </w:r>
-      <w:proofErr w:type="spellEnd"/>
-      <w:r>
-        <w:rPr>
-          <w:rFonts w:ascii="Calibri" w:hAnsi="Calibri"/>
-        </w:rPr>
-        <w:t>, for example)</w:t>
-      </w:r>
-      <w:r>
-        <w:rPr>
-          <w:rFonts w:ascii="Calibri" w:hAnsi="Calibri"/>
-        </w:rPr>
-        <w:t xml:space="preserve"> prior to it being defined (at the end of the implementation file)</w:t>
+        <w:t>4.7 Preprocessor directives 5m 56s</w:t>
+      </w:r>
+    </w:p>
+    <w:p>
+      <w:pPr>
+        <w:rPr>
+          <w:rFonts w:ascii="Calibri" w:hAnsi="Calibri"/>
+        </w:rPr>
+      </w:pPr>
+      <w:r>
+        <w:rPr>
+          <w:rFonts w:ascii="Calibri" w:hAnsi="Calibri"/>
+        </w:rPr>
+        <w:t>Describe the three common preprocessor directives, #import, #define, and #if DEBUG. Come</w:t>
+      </w:r>
+      <w:r>
+        <w:rPr>
+          <w:rFonts w:ascii="Calibri" w:hAnsi="Calibri"/>
+        </w:rPr>
+        <w:t xml:space="preserve"> </w:t>
+      </w:r>
+      <w:r>
+        <w:rPr>
+          <w:rFonts w:ascii="Calibri" w:hAnsi="Calibri"/>
+        </w:rPr>
+        <w:t>up with one example where you would use each.</w:t>
+      </w:r>
+    </w:p>
+    <w:p>
+      <w:pPr>
+        <w:rPr>
+          <w:rFonts w:ascii="Calibri" w:hAnsi="Calibri"/>
+        </w:rPr>
+      </w:pPr>
+    </w:p>
+    <w:p>
+      <w:pPr>
+        <w:rPr>
+          <w:rFonts w:ascii="Calibri" w:hAnsi="Calibri"/>
+        </w:rPr>
+      </w:pPr>
+      <w:r>
+        <w:rPr>
+          <w:rFonts w:ascii="Calibri" w:hAnsi="Calibri"/>
+        </w:rPr>
+        <w:t xml:space="preserve">Causes something simple to happen before our code is </w:t>
+      </w:r>
+      <w:r>
+        <w:rPr>
+          <w:rFonts w:ascii="Calibri" w:hAnsi="Calibri"/>
+        </w:rPr>
+        <w:t>executed</w:t>
+      </w:r>
+      <w:r>
+        <w:rPr>
+          <w:rFonts w:ascii="Calibri" w:hAnsi="Calibri"/>
+        </w:rPr>
+        <w:t>.</w:t>
+      </w:r>
+    </w:p>
+    <w:p>
+      <w:pPr>
+        <w:rPr>
+          <w:rFonts w:ascii="Calibri" w:hAnsi="Calibri"/>
+        </w:rPr>
+      </w:pPr>
+    </w:p>
+    <w:p>
+      <w:pPr>
+        <w:rPr>
+          <w:rFonts w:ascii="Calibri" w:hAnsi="Calibri"/>
+        </w:rPr>
+      </w:pPr>
+      <w:r>
+        <w:rPr>
+          <w:rFonts w:ascii="Calibri" w:hAnsi="Calibri"/>
+        </w:rPr>
+        <w:t>#</w:t>
+      </w:r>
+      <w:proofErr w:type="gramStart"/>
+      <w:r>
+        <w:rPr>
+          <w:rFonts w:ascii="Calibri" w:hAnsi="Calibri"/>
+        </w:rPr>
+        <w:t>import</w:t>
+      </w:r>
+      <w:proofErr w:type="gramEnd"/>
+      <w:r>
+        <w:rPr>
+          <w:rFonts w:ascii="Calibri" w:hAnsi="Calibri"/>
+        </w:rPr>
+        <w:t>: Tells the compiler to find the referenced file and include that (plus any files that referenced file imports) when compiling.</w:t>
+      </w:r>
+    </w:p>
+    <w:p>
+      <w:pPr>
+        <w:rPr>
+          <w:rFonts w:ascii="Calibri" w:hAnsi="Calibri"/>
+        </w:rPr>
+      </w:pPr>
+    </w:p>
+    <w:p>
+      <w:pPr>
+        <w:rPr>
+          <w:rFonts w:ascii="Calibri" w:hAnsi="Calibri"/>
+        </w:rPr>
+      </w:pPr>
+      <w:r>
+        <w:rPr>
+          <w:rFonts w:ascii="Calibri" w:hAnsi="Calibri"/>
+        </w:rPr>
+        <w:t>#</w:t>
+      </w:r>
+      <w:proofErr w:type="gramStart"/>
+      <w:r>
+        <w:rPr>
+          <w:rFonts w:ascii="Calibri" w:hAnsi="Calibri"/>
+        </w:rPr>
+        <w:t>define</w:t>
+      </w:r>
+      <w:proofErr w:type="gramEnd"/>
+      <w:r>
+        <w:rPr>
+          <w:rFonts w:ascii="Calibri" w:hAnsi="Calibri"/>
+        </w:rPr>
+        <w:t xml:space="preserve">: Allows us to create a shortcut or macro to a value and give it a name. You can then reference that value using its name instead of writing out the value. </w:t>
+      </w:r>
+      <w:proofErr w:type="gramStart"/>
+      <w:r>
+        <w:rPr>
+          <w:rFonts w:ascii="Calibri" w:hAnsi="Calibri"/>
+        </w:rPr>
+        <w:t xml:space="preserve">You cannot change the defined value </w:t>
+      </w:r>
+      <w:r>
+        <w:rPr>
+          <w:rFonts w:ascii="Calibri" w:hAnsi="Calibri"/>
+        </w:rPr>
+        <w:t>within the program</w:t>
+      </w:r>
+      <w:proofErr w:type="gramEnd"/>
+      <w:r>
+        <w:rPr>
+          <w:rFonts w:ascii="Calibri" w:hAnsi="Calibri"/>
+        </w:rPr>
+        <w:t xml:space="preserve">, </w:t>
+      </w:r>
+      <w:proofErr w:type="gramStart"/>
+      <w:r>
+        <w:rPr>
+          <w:rFonts w:ascii="Calibri" w:hAnsi="Calibri"/>
+        </w:rPr>
+        <w:t>it must be manually changed</w:t>
+      </w:r>
+      <w:proofErr w:type="gramEnd"/>
+      <w:r>
+        <w:rPr>
+          <w:rFonts w:ascii="Calibri" w:hAnsi="Calibri"/>
+        </w:rPr>
+        <w:t>. The advantage of using define is it gives you one place to store values and it makes it easier to find if the value needs to be changed.</w:t>
+      </w:r>
+    </w:p>
+    <w:p>
+      <w:pPr>
+        <w:rPr>
+          <w:rFonts w:ascii="Calibri" w:hAnsi="Calibri"/>
+        </w:rPr>
+      </w:pPr>
+    </w:p>
+    <w:p>
+      <w:pPr>
+        <w:rPr>
+          <w:rFonts w:ascii="Calibri" w:hAnsi="Calibri"/>
+        </w:rPr>
+      </w:pPr>
+      <w:r>
+        <w:rPr>
+          <w:rFonts w:ascii="Calibri" w:hAnsi="Calibri"/>
+        </w:rPr>
+        <w:t>#</w:t>
+      </w:r>
+      <w:proofErr w:type="gramStart"/>
+      <w:r>
+        <w:rPr>
+          <w:rFonts w:ascii="Calibri" w:hAnsi="Calibri"/>
+        </w:rPr>
+        <w:t>if</w:t>
+      </w:r>
+      <w:proofErr w:type="gramEnd"/>
+      <w:r>
+        <w:rPr>
+          <w:rFonts w:ascii="Calibri" w:hAnsi="Calibri"/>
+        </w:rPr>
+        <w:t xml:space="preserve"> DEBUG: </w:t>
+      </w:r>
+      <w:r>
+        <w:rPr>
+          <w:rFonts w:ascii="Calibri" w:hAnsi="Calibri"/>
+        </w:rPr>
+        <w:t>Used in conjunction with the #</w:t>
+      </w:r>
+      <w:proofErr w:type="spellStart"/>
+      <w:r>
+        <w:rPr>
+          <w:rFonts w:ascii="Calibri" w:hAnsi="Calibri"/>
+        </w:rPr>
+        <w:t>endif</w:t>
+      </w:r>
+      <w:proofErr w:type="spellEnd"/>
+      <w:r>
+        <w:rPr>
+          <w:rFonts w:ascii="Calibri" w:hAnsi="Calibri"/>
+        </w:rPr>
+        <w:t xml:space="preserve"> closing remark. This essentially asks the application if it is being compiled in debug mode. If true, then execute the code that is contained within the remarks.</w:t>
+      </w:r>
+    </w:p>
+    <w:p>
+      <w:pPr>
+        <w:rPr>
+          <w:rFonts w:ascii="Calibri" w:hAnsi="Calibri"/>
+        </w:rPr>
+      </w:pPr>
+      <w:r>
+        <w:rPr>
+          <w:rFonts w:ascii="Calibri" w:hAnsi="Calibri"/>
+        </w:rPr>
+        <w:t xml:space="preserve"> </w:t>
+      </w:r>
+    </w:p>
+    <w:p>
+      <w:pPr>
+        <w:rPr>
+          <w:rFonts w:ascii="Calibri" w:hAnsi="Calibri"/>
+          <w:b/>
+        </w:rPr>
+      </w:pPr>
+      <w:r>
+        <w:rPr>
+          <w:rFonts w:ascii="Calibri" w:hAnsi="Calibri"/>
+          <w:b/>
+        </w:rPr>
+        <w:t>4.8 Working with strings 7m 52s</w:t>
+      </w:r>
+    </w:p>
+    <w:p>
+      <w:pPr>
+        <w:rPr>
+          <w:rFonts w:ascii="Calibri" w:hAnsi="Calibri"/>
+        </w:rPr>
+      </w:pPr>
+      <w:r>
+        <w:rPr>
+          <w:rFonts w:ascii="Calibri" w:hAnsi="Calibri"/>
+        </w:rPr>
+        <w:t xml:space="preserve">Define the same string using both </w:t>
+      </w:r>
+      <w:proofErr w:type="spellStart"/>
+      <w:r>
+        <w:rPr>
+          <w:rFonts w:ascii="Calibri" w:hAnsi="Calibri"/>
+        </w:rPr>
+        <w:t>NSString</w:t>
+      </w:r>
+      <w:proofErr w:type="spellEnd"/>
+      <w:r>
+        <w:rPr>
+          <w:rFonts w:ascii="Calibri" w:hAnsi="Calibri"/>
+        </w:rPr>
+        <w:t xml:space="preserve"> and C-style string syntax. Describe the purpose</w:t>
+      </w:r>
+      <w:r>
+        <w:rPr>
+          <w:rFonts w:ascii="Calibri" w:hAnsi="Calibri"/>
+        </w:rPr>
+        <w:t xml:space="preserve"> </w:t>
+      </w:r>
+      <w:r>
+        <w:rPr>
+          <w:rFonts w:ascii="Calibri" w:hAnsi="Calibri"/>
+        </w:rPr>
+        <w:t>behind each part of your definition.</w:t>
+      </w:r>
+    </w:p>
+    <w:p>
+      <w:pPr>
+        <w:rPr>
+          <w:rFonts w:ascii="Calibri" w:hAnsi="Calibri"/>
+        </w:rPr>
+      </w:pPr>
+      <w:r>
+        <w:rPr>
+          <w:rFonts w:ascii="Calibri" w:hAnsi="Calibri"/>
+        </w:rPr>
+        <w:t>C</w:t>
+      </w:r>
+      <w:r>
+        <w:rPr>
+          <w:rFonts w:ascii="Calibri" w:hAnsi="Calibri"/>
+        </w:rPr>
+        <w:t>:</w:t>
+      </w:r>
+      <w:r>
+        <w:rPr>
+          <w:rFonts w:ascii="Calibri" w:hAnsi="Calibri"/>
+        </w:rPr>
+        <w:tab/>
+      </w:r>
+    </w:p>
+    <w:p>
+      <w:pPr>
+        <w:rPr>
+          <w:rFonts w:ascii="Calibri" w:hAnsi="Calibri"/>
+        </w:rPr>
+      </w:pPr>
+      <w:proofErr w:type="gramStart"/>
+      <w:r>
+        <w:rPr>
+          <w:rFonts w:ascii="Calibri" w:hAnsi="Calibri"/>
+        </w:rPr>
+        <w:t>string</w:t>
+      </w:r>
+      <w:proofErr w:type="gramEnd"/>
+      <w:r>
+        <w:rPr>
+          <w:rFonts w:ascii="Calibri" w:hAnsi="Calibri"/>
+        </w:rPr>
+        <w:t xml:space="preserve"> </w:t>
+      </w:r>
+      <w:r>
+        <w:rPr>
+          <w:rFonts w:ascii="Calibri" w:hAnsi="Calibri"/>
+        </w:rPr>
+        <w:tab/>
+      </w:r>
+      <w:r>
+        <w:rPr>
+          <w:rFonts w:ascii="Calibri" w:hAnsi="Calibri"/>
+        </w:rPr>
+        <w:tab/>
+      </w:r>
+      <w:r>
+        <w:rPr>
+          <w:rFonts w:ascii="Calibri" w:hAnsi="Calibri"/>
+        </w:rPr>
+        <w:tab/>
+        <w:t>message =</w:t>
+      </w:r>
+      <w:r>
+        <w:rPr>
+          <w:rFonts w:ascii="Calibri" w:hAnsi="Calibri"/>
+        </w:rPr>
+        <w:tab/>
+        <w:t>“Hello”;</w:t>
+      </w:r>
+    </w:p>
+    <w:p>
+      <w:pPr>
+        <w:rPr>
+          <w:rFonts w:ascii="Calibri" w:hAnsi="Calibri"/>
+        </w:rPr>
+      </w:pPr>
+      <w:proofErr w:type="gramStart"/>
+      <w:r>
+        <w:rPr>
+          <w:rFonts w:ascii="Calibri" w:hAnsi="Calibri"/>
+        </w:rPr>
+        <w:t>type</w:t>
+      </w:r>
+      <w:proofErr w:type="gramEnd"/>
+      <w:r>
+        <w:rPr>
+          <w:rFonts w:ascii="Calibri" w:hAnsi="Calibri"/>
+        </w:rPr>
+        <w:tab/>
+      </w:r>
+      <w:r>
+        <w:rPr>
+          <w:rFonts w:ascii="Calibri" w:hAnsi="Calibri"/>
+        </w:rPr>
+        <w:tab/>
+      </w:r>
+      <w:r>
+        <w:rPr>
+          <w:rFonts w:ascii="Calibri" w:hAnsi="Calibri"/>
+        </w:rPr>
+        <w:tab/>
+        <w:t xml:space="preserve">    name</w:t>
+      </w:r>
+      <w:r>
+        <w:rPr>
+          <w:rFonts w:ascii="Calibri" w:hAnsi="Calibri"/>
+        </w:rPr>
+        <w:tab/>
+        <w:t xml:space="preserve">   value</w:t>
+      </w:r>
+    </w:p>
+    <w:p>
+      <w:pPr>
+        <w:rPr>
+          <w:rFonts w:ascii="Calibri" w:hAnsi="Calibri"/>
+        </w:rPr>
+      </w:pPr>
+    </w:p>
+    <w:p>
+      <w:pPr>
+        <w:rPr>
+          <w:rFonts w:ascii="Calibri" w:hAnsi="Calibri"/>
+        </w:rPr>
+      </w:pPr>
+      <w:r>
+        <w:rPr>
+          <w:rFonts w:ascii="Calibri" w:hAnsi="Calibri"/>
+        </w:rPr>
+        <w:t>Objective-C</w:t>
+      </w:r>
+      <w:r>
+        <w:rPr>
+          <w:rFonts w:ascii="Calibri" w:hAnsi="Calibri"/>
+        </w:rPr>
+        <w:t>:</w:t>
+      </w:r>
+    </w:p>
+    <w:p>
+      <w:pPr>
+        <w:rPr>
+          <w:rFonts w:ascii="Calibri" w:hAnsi="Calibri"/>
+        </w:rPr>
+      </w:pPr>
+      <w:proofErr w:type="spellStart"/>
+      <w:r>
+        <w:rPr>
+          <w:rFonts w:ascii="Calibri" w:hAnsi="Calibri"/>
+        </w:rPr>
+        <w:t>NSString</w:t>
+      </w:r>
+      <w:proofErr w:type="spellEnd"/>
+      <w:r>
+        <w:rPr>
+          <w:rFonts w:ascii="Calibri" w:hAnsi="Calibri"/>
+        </w:rPr>
+        <w:t xml:space="preserve"> </w:t>
+      </w:r>
+      <w:r>
+        <w:rPr>
+          <w:rFonts w:ascii="Calibri" w:hAnsi="Calibri"/>
+        </w:rPr>
+        <w:tab/>
+        <w:t>*</w:t>
+      </w:r>
+      <w:r>
+        <w:rPr>
+          <w:rFonts w:ascii="Calibri" w:hAnsi="Calibri"/>
+        </w:rPr>
+        <w:tab/>
+      </w:r>
+      <w:proofErr w:type="spellStart"/>
+      <w:r>
+        <w:rPr>
+          <w:rFonts w:ascii="Calibri" w:hAnsi="Calibri"/>
+        </w:rPr>
+        <w:t>myString</w:t>
+      </w:r>
+      <w:proofErr w:type="spellEnd"/>
+      <w:r>
+        <w:rPr>
+          <w:rFonts w:ascii="Calibri" w:hAnsi="Calibri"/>
+        </w:rPr>
+        <w:t xml:space="preserve"> = </w:t>
+      </w:r>
+      <w:r>
+        <w:rPr>
+          <w:rFonts w:ascii="Calibri" w:hAnsi="Calibri"/>
+        </w:rPr>
+        <w:tab/>
+        <w:t>@”Hello”;</w:t>
+      </w:r>
+    </w:p>
+    <w:p>
+      <w:pPr>
+        <w:rPr>
+          <w:rFonts w:ascii="Calibri" w:hAnsi="Calibri"/>
+        </w:rPr>
+      </w:pPr>
+      <w:proofErr w:type="gramStart"/>
+      <w:r>
+        <w:rPr>
+          <w:rFonts w:ascii="Calibri" w:hAnsi="Calibri"/>
+        </w:rPr>
+        <w:t>type</w:t>
+      </w:r>
+      <w:proofErr w:type="gramEnd"/>
+      <w:r>
+        <w:rPr>
+          <w:rFonts w:ascii="Calibri" w:hAnsi="Calibri"/>
+        </w:rPr>
+        <w:t xml:space="preserve">            pointer  </w:t>
+      </w:r>
+      <w:r>
+        <w:rPr>
+          <w:rFonts w:ascii="Calibri" w:hAnsi="Calibri"/>
+        </w:rPr>
+        <w:tab/>
+        <w:t xml:space="preserve">    name           </w:t>
+      </w:r>
+      <w:r>
+        <w:rPr>
+          <w:rFonts w:ascii="Calibri" w:hAnsi="Calibri"/>
+        </w:rPr>
+        <w:tab/>
+        <w:t xml:space="preserve">    v</w:t>
+      </w:r>
+      <w:r>
+        <w:rPr>
+          <w:rFonts w:ascii="Calibri" w:hAnsi="Calibri"/>
+        </w:rPr>
+        <w:t>alue</w:t>
+      </w:r>
+    </w:p>
+    <w:p>
+      <w:pPr>
+        <w:rPr>
+          <w:rFonts w:ascii="Calibri" w:hAnsi="Calibri"/>
+        </w:rPr>
+      </w:pPr>
+    </w:p>
+    <w:p>
+      <w:pPr>
+        <w:rPr>
+          <w:rFonts w:ascii="Calibri" w:hAnsi="Calibri"/>
+        </w:rPr>
+      </w:pPr>
+    </w:p>
+    <w:p>
+      <w:pPr>
+        <w:pStyle w:val="Heading2"/>
+      </w:pPr>
+      <w:r>
+        <w:t>Section 5 - Classes</w:t>
+      </w:r>
+    </w:p>
+    <w:p>
+      <w:pPr>
+        <w:rPr>
+          <w:rFonts w:ascii="Calibri" w:hAnsi="Calibri"/>
+          <w:b/>
+        </w:rPr>
+      </w:pPr>
+      <w:r>
+        <w:rPr>
+          <w:rFonts w:ascii="Calibri" w:hAnsi="Calibri"/>
+          <w:b/>
+        </w:rPr>
+        <w:t>5.1 Introduction to object orientation 7m 36s</w:t>
+      </w:r>
+    </w:p>
+    <w:p>
+      <w:pPr>
+        <w:rPr>
+          <w:rFonts w:ascii="Calibri" w:hAnsi="Calibri"/>
+        </w:rPr>
+      </w:pPr>
+      <w:r>
+        <w:rPr>
+          <w:rFonts w:ascii="Calibri" w:hAnsi="Calibri"/>
+        </w:rPr>
+        <w:t>Create an encapsulated (including generalized attributes and behavior) description of a</w:t>
+      </w:r>
+      <w:r>
+        <w:rPr>
+          <w:rFonts w:ascii="Calibri" w:hAnsi="Calibri"/>
+        </w:rPr>
+        <w:t xml:space="preserve"> </w:t>
+      </w:r>
+      <w:r>
+        <w:rPr>
+          <w:rFonts w:ascii="Calibri" w:hAnsi="Calibri"/>
+        </w:rPr>
+        <w:t>"</w:t>
+      </w:r>
+      <w:proofErr w:type="spellStart"/>
+      <w:r>
+        <w:rPr>
+          <w:rFonts w:ascii="Calibri" w:hAnsi="Calibri"/>
+        </w:rPr>
+        <w:t>mobileMakersParticipant</w:t>
+      </w:r>
+      <w:proofErr w:type="spellEnd"/>
+      <w:r>
+        <w:rPr>
+          <w:rFonts w:ascii="Calibri" w:hAnsi="Calibri"/>
+        </w:rPr>
+        <w:t xml:space="preserve">" class. </w:t>
+      </w:r>
+      <w:proofErr w:type="gramStart"/>
+      <w:r>
+        <w:rPr>
+          <w:rFonts w:ascii="Calibri" w:hAnsi="Calibri"/>
+        </w:rPr>
+        <w:t>Instantiate a single object representing yourself as a member</w:t>
+      </w:r>
+      <w:r>
+        <w:rPr>
+          <w:rFonts w:ascii="Calibri" w:hAnsi="Calibri"/>
+        </w:rPr>
+        <w:t xml:space="preserve"> </w:t>
+      </w:r>
+      <w:r>
+        <w:rPr>
+          <w:rFonts w:ascii="Calibri" w:hAnsi="Calibri"/>
+        </w:rPr>
+        <w:t>of this class.</w:t>
+      </w:r>
+      <w:proofErr w:type="gramEnd"/>
+    </w:p>
+    <w:p>
+      <w:pPr>
+        <w:rPr>
+          <w:rFonts w:ascii="Calibri" w:hAnsi="Calibri"/>
+        </w:rPr>
+      </w:pPr>
+    </w:p>
+    <w:p>
+      <w:pPr>
+        <w:rPr>
+          <w:rFonts w:ascii="Calibri" w:hAnsi="Calibri"/>
+        </w:rPr>
+      </w:pPr>
+      <w:proofErr w:type="spellStart"/>
+      <w:r>
+        <w:rPr>
+          <w:rFonts w:ascii="Calibri" w:hAnsi="Calibri"/>
+        </w:rPr>
+        <w:t>NSObject</w:t>
+      </w:r>
+      <w:proofErr w:type="spellEnd"/>
+      <w:r>
+        <w:rPr>
+          <w:rFonts w:ascii="Calibri" w:hAnsi="Calibri"/>
+        </w:rPr>
+        <w:t xml:space="preserve"> *</w:t>
+      </w:r>
+      <w:proofErr w:type="spellStart"/>
+      <w:r>
+        <w:rPr>
+          <w:rFonts w:ascii="Calibri" w:hAnsi="Calibri"/>
+        </w:rPr>
+        <w:t>mobileMakersParticipant</w:t>
+      </w:r>
+      <w:proofErr w:type="spellEnd"/>
+      <w:r>
+        <w:rPr>
+          <w:rFonts w:ascii="Calibri" w:hAnsi="Calibri"/>
+        </w:rPr>
+        <w:t xml:space="preserve"> = [[</w:t>
+      </w:r>
+      <w:proofErr w:type="spellStart"/>
+      <w:r>
+        <w:rPr>
+          <w:rFonts w:ascii="Calibri" w:hAnsi="Calibri"/>
+        </w:rPr>
+        <w:t>NSObject</w:t>
+      </w:r>
+      <w:proofErr w:type="spellEnd"/>
+      <w:r>
+        <w:rPr>
+          <w:rFonts w:ascii="Calibri" w:hAnsi="Calibri"/>
+        </w:rPr>
+        <w:t xml:space="preserve"> </w:t>
+      </w:r>
+      <w:proofErr w:type="spellStart"/>
+      <w:r>
+        <w:rPr>
+          <w:rFonts w:ascii="Calibri" w:hAnsi="Calibri"/>
+        </w:rPr>
+        <w:t>alloc</w:t>
+      </w:r>
+      <w:proofErr w:type="spellEnd"/>
+      <w:r>
+        <w:rPr>
+          <w:rFonts w:ascii="Calibri" w:hAnsi="Calibri"/>
+        </w:rPr>
+        <w:t xml:space="preserve">] </w:t>
+      </w:r>
+      <w:proofErr w:type="spellStart"/>
+      <w:r>
+        <w:rPr>
+          <w:rFonts w:ascii="Calibri" w:hAnsi="Calibri"/>
+        </w:rPr>
+        <w:t>initWithName</w:t>
+      </w:r>
+      <w:proofErr w:type="spellEnd"/>
+      <w:proofErr w:type="gramStart"/>
+      <w:r>
+        <w:rPr>
+          <w:rFonts w:ascii="Calibri" w:hAnsi="Calibri"/>
+        </w:rPr>
+        <w:t>:@</w:t>
+      </w:r>
+      <w:proofErr w:type="gramEnd"/>
+      <w:r>
+        <w:rPr>
+          <w:rFonts w:ascii="Calibri" w:hAnsi="Calibri"/>
+        </w:rPr>
+        <w:t>”Brad”];</w:t>
+      </w:r>
+    </w:p>
+    <w:p>
+      <w:pPr>
+        <w:rPr>
+          <w:rFonts w:ascii="Calibri" w:hAnsi="Calibri"/>
+        </w:rPr>
+      </w:pPr>
+    </w:p>
+    <w:p>
+      <w:pPr>
+        <w:rPr>
+          <w:rFonts w:ascii="Calibri" w:hAnsi="Calibri"/>
+        </w:rPr>
+      </w:pPr>
+      <w:r>
+        <w:rPr>
+          <w:rFonts w:ascii="Calibri" w:hAnsi="Calibri"/>
+        </w:rPr>
+        <w:t xml:space="preserve"> </w:t>
+      </w:r>
+    </w:p>
+    <w:p>
+      <w:pPr>
+        <w:rPr>
+          <w:rFonts w:ascii="Calibri" w:hAnsi="Calibri"/>
+          <w:b/>
+        </w:rPr>
+      </w:pPr>
+      <w:r>
+        <w:rPr>
+          <w:rFonts w:ascii="Calibri" w:hAnsi="Calibri"/>
+          <w:b/>
+        </w:rPr>
+        <w:br w:type="page"/>
+      </w:r>
+    </w:p>
+    <w:p>
+      <w:pPr>
+        <w:rPr>
+          <w:rFonts w:ascii="Calibri" w:hAnsi="Calibri"/>
+          <w:b/>
+        </w:rPr>
+      </w:pPr>
+      <w:r>
+        <w:rPr>
+          <w:rFonts w:ascii="Calibri" w:hAnsi="Calibri"/>
+          <w:b/>
+        </w:rPr>
+        <w:t>5.2 Using objects and pointers 6m 38s</w:t>
+      </w:r>
+    </w:p>
+    <w:p>
+      <w:pPr>
+        <w:rPr>
+          <w:rFonts w:ascii="Calibri" w:hAnsi="Calibri"/>
+        </w:rPr>
+      </w:pPr>
+      <w:r>
+        <w:rPr>
+          <w:rFonts w:ascii="Calibri" w:hAnsi="Calibri"/>
+        </w:rPr>
+        <w:t>What is the pointer's role in instantiating an object from a class? How is a pointer different</w:t>
+      </w:r>
+      <w:r>
+        <w:rPr>
+          <w:rFonts w:ascii="Calibri" w:hAnsi="Calibri"/>
+        </w:rPr>
+        <w:t xml:space="preserve"> </w:t>
+      </w:r>
+      <w:r>
+        <w:rPr>
+          <w:rFonts w:ascii="Calibri" w:hAnsi="Calibri"/>
+        </w:rPr>
+        <w:t>than a primitive?</w:t>
+      </w:r>
+    </w:p>
+    <w:p>
+      <w:pPr>
+        <w:rPr>
+          <w:rFonts w:ascii="Calibri" w:hAnsi="Calibri"/>
+        </w:rPr>
+      </w:pPr>
+      <w:r>
+        <w:rPr>
+          <w:rFonts w:ascii="Calibri" w:hAnsi="Calibri"/>
+        </w:rPr>
+        <w:t>A pointer references the memory address where the object exists. With primitives, the required memory is automatically allocated and the variable holds the memory directly. This can be done because the memory requirements for primitives are already known whereas the program doesn’t know how much memory is required to hold the object.</w:t>
+      </w:r>
+    </w:p>
+    <w:p>
+      <w:pPr>
+        <w:rPr>
+          <w:rFonts w:ascii="Calibri" w:hAnsi="Calibri"/>
+        </w:rPr>
+      </w:pPr>
+    </w:p>
+    <w:p>
+      <w:pPr>
+        <w:rPr>
+          <w:rFonts w:ascii="Calibri" w:hAnsi="Calibri"/>
+        </w:rPr>
+      </w:pPr>
+    </w:p>
+    <w:p>
+      <w:pPr>
+        <w:rPr>
+          <w:rFonts w:ascii="Calibri" w:hAnsi="Calibri"/>
+        </w:rPr>
+      </w:pPr>
+      <w:r>
+        <w:rPr>
+          <w:rFonts w:ascii="Calibri" w:hAnsi="Calibri"/>
+        </w:rPr>
+        <w:t xml:space="preserve"> </w:t>
+      </w:r>
+    </w:p>
+    <w:p>
+      <w:pPr>
+        <w:rPr>
+          <w:rFonts w:ascii="Calibri" w:hAnsi="Calibri"/>
+          <w:b/>
+        </w:rPr>
+      </w:pPr>
+      <w:r>
+        <w:rPr>
+          <w:rFonts w:ascii="Calibri" w:hAnsi="Calibri"/>
+          <w:b/>
+        </w:rPr>
+        <w:t>5.3 Messages and methods 6m 44s</w:t>
+      </w:r>
+    </w:p>
+    <w:p>
+      <w:pPr>
+        <w:rPr>
+          <w:rFonts w:ascii="Calibri" w:hAnsi="Calibri"/>
+        </w:rPr>
+      </w:pPr>
+      <w:r>
+        <w:rPr>
+          <w:rFonts w:ascii="Calibri" w:hAnsi="Calibri"/>
+        </w:rPr>
+        <w:t>What is the main difference between Objective-C's messages and method calls in other</w:t>
+      </w:r>
+      <w:r>
+        <w:rPr>
+          <w:rFonts w:ascii="Calibri" w:hAnsi="Calibri"/>
+        </w:rPr>
+        <w:t xml:space="preserve"> </w:t>
+      </w:r>
+      <w:r>
+        <w:rPr>
+          <w:rFonts w:ascii="Calibri" w:hAnsi="Calibri"/>
+        </w:rPr>
+        <w:t>languages? How can this difference be seen as an advantage while programming?</w:t>
+      </w:r>
+    </w:p>
+    <w:p>
+      <w:pPr>
+        <w:rPr>
+          <w:rFonts w:ascii="Calibri" w:hAnsi="Calibri"/>
+        </w:rPr>
+      </w:pPr>
+    </w:p>
+    <w:p>
+      <w:pPr>
+        <w:rPr>
+          <w:rFonts w:ascii="Calibri" w:hAnsi="Calibri"/>
+        </w:rPr>
+      </w:pPr>
+      <w:r>
+        <w:rPr>
+          <w:rFonts w:ascii="Calibri" w:hAnsi="Calibri"/>
+        </w:rPr>
+        <w:t>Objective-C doesn’t use dot syntax for messages and method calls. Instead it relies on square brackets. This can be an advantage because it lends legibility to the code and makes the program easier to read.</w:t>
+      </w:r>
+    </w:p>
+    <w:p>
+      <w:pPr>
+        <w:rPr>
+          <w:rFonts w:ascii="Calibri" w:hAnsi="Calibri"/>
+        </w:rPr>
+      </w:pPr>
+      <w:r>
+        <w:rPr>
+          <w:rFonts w:ascii="Calibri" w:hAnsi="Calibri"/>
+        </w:rPr>
+        <w:t xml:space="preserve"> </w:t>
+      </w:r>
+    </w:p>
+    <w:p>
+      <w:pPr>
+        <w:rPr>
+          <w:rFonts w:ascii="Calibri" w:hAnsi="Calibri"/>
+          <w:b/>
+        </w:rPr>
+      </w:pPr>
+    </w:p>
+    <w:p>
+      <w:pPr>
+        <w:rPr>
+          <w:rFonts w:ascii="Calibri" w:hAnsi="Calibri"/>
+          <w:b/>
+        </w:rPr>
+      </w:pPr>
+      <w:r>
+        <w:rPr>
+          <w:rFonts w:ascii="Calibri" w:hAnsi="Calibri"/>
+          <w:b/>
+        </w:rPr>
+        <w:t>5.4 Using existing classes in the foundation framework 8m 40s</w:t>
+      </w:r>
+    </w:p>
+    <w:p>
+      <w:pPr>
+        <w:rPr>
+          <w:rFonts w:ascii="Calibri" w:hAnsi="Calibri"/>
+        </w:rPr>
+      </w:pPr>
+      <w:r>
+        <w:rPr>
+          <w:rFonts w:ascii="Calibri" w:hAnsi="Calibri"/>
+        </w:rPr>
+        <w:t>What's the difference between a class method and an instance method? EXPLORE: Try typing</w:t>
+      </w:r>
+      <w:r>
+        <w:rPr>
+          <w:rFonts w:ascii="Calibri" w:hAnsi="Calibri"/>
+        </w:rPr>
+        <w:t xml:space="preserve"> </w:t>
+      </w:r>
+      <w:r>
+        <w:rPr>
+          <w:rFonts w:ascii="Calibri" w:hAnsi="Calibri"/>
+        </w:rPr>
+        <w:t xml:space="preserve">"NSD…" into your code window. Use the </w:t>
+      </w:r>
+      <w:proofErr w:type="spellStart"/>
+      <w:r>
+        <w:rPr>
+          <w:rFonts w:ascii="Calibri" w:hAnsi="Calibri"/>
+        </w:rPr>
+        <w:t>autofill</w:t>
+      </w:r>
+      <w:proofErr w:type="spellEnd"/>
+      <w:r>
+        <w:rPr>
+          <w:rFonts w:ascii="Calibri" w:hAnsi="Calibri"/>
+        </w:rPr>
+        <w:t xml:space="preserve"> feature and select a single class name that</w:t>
+      </w:r>
+      <w:r>
+        <w:rPr>
+          <w:rFonts w:ascii="Calibri" w:hAnsi="Calibri"/>
+        </w:rPr>
+        <w:t xml:space="preserve"> </w:t>
+      </w:r>
+      <w:r>
+        <w:rPr>
+          <w:rFonts w:ascii="Calibri" w:hAnsi="Calibri"/>
+        </w:rPr>
+        <w:t>starts with those three letters. Once the name has been auto-completed, use the handy</w:t>
+      </w:r>
+      <w:r>
+        <w:rPr>
+          <w:rFonts w:ascii="Calibri" w:hAnsi="Calibri"/>
+        </w:rPr>
+        <w:t xml:space="preserve"> </w:t>
+      </w:r>
+      <w:r>
+        <w:rPr>
+          <w:rFonts w:ascii="Calibri" w:hAnsi="Calibri"/>
+        </w:rPr>
+        <w:t>shortcut (Option + click) and investigate the class whose name just got printed to the</w:t>
+      </w:r>
+      <w:r>
+        <w:rPr>
+          <w:rFonts w:ascii="Calibri" w:hAnsi="Calibri"/>
+        </w:rPr>
+        <w:t xml:space="preserve"> </w:t>
+      </w:r>
+      <w:r>
+        <w:rPr>
+          <w:rFonts w:ascii="Calibri" w:hAnsi="Calibri"/>
+        </w:rPr>
+        <w:t>screen. Examine the task list for this class. Do this a few more times until you're familiar with</w:t>
+      </w:r>
+      <w:r>
+        <w:rPr>
+          <w:rFonts w:ascii="Calibri" w:hAnsi="Calibri"/>
+        </w:rPr>
+        <w:t xml:space="preserve"> </w:t>
+      </w:r>
+      <w:r>
+        <w:rPr>
+          <w:rFonts w:ascii="Calibri" w:hAnsi="Calibri"/>
+        </w:rPr>
+        <w:t>the process, or until you've exhausted your curiosity, whichever comes last.</w:t>
+      </w:r>
+    </w:p>
+    <w:p>
+      <w:pPr>
+        <w:rPr>
+          <w:rFonts w:ascii="Calibri" w:hAnsi="Calibri"/>
+        </w:rPr>
+      </w:pPr>
+    </w:p>
+    <w:p>
+      <w:pPr>
+        <w:rPr>
+          <w:rFonts w:ascii="Calibri" w:hAnsi="Calibri"/>
+        </w:rPr>
+      </w:pPr>
+      <w:r>
+        <w:rPr>
+          <w:rFonts w:ascii="Calibri" w:hAnsi="Calibri"/>
+        </w:rPr>
+        <w:t xml:space="preserve">Class method: </w:t>
+      </w:r>
+      <w:r>
+        <w:rPr>
+          <w:rFonts w:ascii="Calibri" w:hAnsi="Calibri"/>
+        </w:rPr>
+        <w:t>indicated with a plus (+) sign. When calling the method, Objective-C works on the entire class.</w:t>
+      </w:r>
+    </w:p>
+    <w:p>
+      <w:pPr>
+        <w:rPr>
+          <w:rFonts w:ascii="Calibri" w:hAnsi="Calibri"/>
+        </w:rPr>
+      </w:pPr>
+      <w:r>
+        <w:rPr>
+          <w:rFonts w:ascii="Calibri" w:hAnsi="Calibri"/>
+        </w:rPr>
+        <w:t xml:space="preserve">Instance method: </w:t>
+      </w:r>
+      <w:r>
+        <w:rPr>
+          <w:rFonts w:ascii="Calibri" w:hAnsi="Calibri"/>
+        </w:rPr>
+        <w:t>indicated with a minus (-) sign. When calling the method, Objective-C will work on an instance of the object and not the class.</w:t>
       </w:r>
       <w:bookmarkStart w:id="0" w:name="_GoBack"/>
       <w:bookmarkEnd w:id="0"/>
-      <w:r>
-        <w:rPr>
-          <w:rFonts w:ascii="Calibri" w:hAnsi="Calibri"/>
-        </w:rPr>
-        <w:t>.</w:t>
-      </w:r>
-    </w:p>
-    <w:p>
-      <w:pPr>
-        <w:rPr>
-          <w:rFonts w:ascii="Calibri" w:hAnsi="Calibri"/>
-        </w:rPr>
-      </w:pPr>
-      <w:r>
-        <w:rPr>
-          <w:rFonts w:ascii="Calibri" w:hAnsi="Calibri"/>
-        </w:rPr>
-        <w:t xml:space="preserve"> </w:t>
-      </w:r>
-    </w:p>
-    <w:p>
-      <w:pPr>
-        <w:pStyle w:val="Heading2"/>
-      </w:pPr>
-      <w:r>
-        <w:t>Section 4 - Variables</w:t>
-      </w:r>
-    </w:p>
-    <w:p>
-      <w:pPr>
-        <w:rPr>
-          <w:rFonts w:ascii="Calibri" w:hAnsi="Calibri"/>
-          <w:b/>
-        </w:rPr>
-      </w:pPr>
-      <w:r>
-        <w:rPr>
-          <w:rFonts w:ascii="Calibri" w:hAnsi="Calibri"/>
-          <w:b/>
-        </w:rPr>
-        <w:t>4.1 Data types 7m 6s</w:t>
-      </w:r>
-    </w:p>
-    <w:p>
-      <w:pPr>
-        <w:rPr>
-          <w:rFonts w:ascii="Calibri" w:hAnsi="Calibri"/>
-        </w:rPr>
-      </w:pPr>
-      <w:r>
-        <w:rPr>
-          <w:rFonts w:ascii="Calibri" w:hAnsi="Calibri"/>
-        </w:rPr>
-        <w:t>What are the primitive data types in Objective-C? Why did Apple add a set of classes to</w:t>
-      </w:r>
-      <w:r>
-        <w:rPr>
-          <w:rFonts w:ascii="Calibri" w:hAnsi="Calibri"/>
-        </w:rPr>
-        <w:t xml:space="preserve"> </w:t>
-      </w:r>
-      <w:r>
-        <w:rPr>
-          <w:rFonts w:ascii="Calibri" w:hAnsi="Calibri"/>
-        </w:rPr>
-        <w:t>handle other data types?</w:t>
-      </w:r>
-    </w:p>
-    <w:p>
-      <w:pPr>
-        <w:rPr>
-          <w:rFonts w:ascii="Calibri" w:hAnsi="Calibri"/>
-        </w:rPr>
-      </w:pPr>
-      <w:r>
-        <w:rPr>
-          <w:rFonts w:ascii="Calibri" w:hAnsi="Calibri"/>
-        </w:rPr>
-        <w:t xml:space="preserve"> </w:t>
-      </w:r>
-    </w:p>
-    <w:p>
-      <w:pPr>
-        <w:rPr>
-          <w:rFonts w:ascii="Calibri" w:hAnsi="Calibri"/>
-          <w:b/>
-        </w:rPr>
-      </w:pPr>
-      <w:r>
-        <w:rPr>
-          <w:rFonts w:ascii="Calibri" w:hAnsi="Calibri"/>
-          <w:b/>
-        </w:rPr>
-        <w:t>4.2 Working with numbers 9m 33s</w:t>
-      </w:r>
-    </w:p>
-    <w:p>
-      <w:pPr>
-        <w:rPr>
-          <w:rFonts w:ascii="Calibri" w:hAnsi="Calibri"/>
-        </w:rPr>
-      </w:pPr>
-      <w:r>
-        <w:rPr>
-          <w:rFonts w:ascii="Calibri" w:hAnsi="Calibri"/>
-        </w:rPr>
-        <w:t>Make a table of Objective-C primitive data types. Add numeric data types and their</w:t>
-      </w:r>
-      <w:r>
-        <w:rPr>
-          <w:rFonts w:ascii="Calibri" w:hAnsi="Calibri"/>
-        </w:rPr>
-        <w:t xml:space="preserve"> </w:t>
-      </w:r>
-      <w:r>
-        <w:rPr>
-          <w:rFonts w:ascii="Calibri" w:hAnsi="Calibri"/>
-        </w:rPr>
-        <w:t>properties to this table.</w:t>
-      </w:r>
-    </w:p>
-    <w:p>
-      <w:pPr>
-        <w:rPr>
-          <w:rFonts w:ascii="Calibri" w:hAnsi="Calibri"/>
-        </w:rPr>
-      </w:pPr>
-      <w:r>
-        <w:rPr>
-          <w:rFonts w:ascii="Calibri" w:hAnsi="Calibri"/>
-        </w:rPr>
-        <w:t xml:space="preserve"> </w:t>
-      </w:r>
-    </w:p>
-    <w:p>
-      <w:pPr>
-        <w:rPr>
-          <w:rFonts w:ascii="Calibri" w:hAnsi="Calibri"/>
-        </w:rPr>
-      </w:pPr>
-    </w:p>
-    <w:p>
-      <w:pPr>
-        <w:rPr>
-          <w:rFonts w:ascii="Calibri" w:hAnsi="Calibri"/>
-          <w:b/>
-        </w:rPr>
-      </w:pPr>
-      <w:r>
-        <w:rPr>
-          <w:rFonts w:ascii="Calibri" w:hAnsi="Calibri"/>
-          <w:b/>
-        </w:rPr>
-        <w:t>4.3 Working with characters 4m 39s</w:t>
-      </w:r>
-    </w:p>
-    <w:p>
-      <w:pPr>
-        <w:rPr>
-          <w:rFonts w:ascii="Calibri" w:hAnsi="Calibri"/>
-        </w:rPr>
-      </w:pPr>
-      <w:r>
-        <w:rPr>
-          <w:rFonts w:ascii="Calibri" w:hAnsi="Calibri"/>
-        </w:rPr>
-        <w:t>Add char and BOOL (the character data types) to your table created above.</w:t>
-      </w:r>
-    </w:p>
-    <w:p>
-      <w:pPr>
-        <w:rPr>
-          <w:rFonts w:ascii="Calibri" w:hAnsi="Calibri"/>
-        </w:rPr>
-      </w:pPr>
-      <w:r>
-        <w:rPr>
-          <w:rFonts w:ascii="Calibri" w:hAnsi="Calibri"/>
-        </w:rPr>
-        <w:t xml:space="preserve"> </w:t>
-      </w:r>
-    </w:p>
-    <w:p>
-      <w:pPr>
-        <w:rPr>
-          <w:rFonts w:ascii="Calibri" w:hAnsi="Calibri"/>
-          <w:b/>
-        </w:rPr>
-      </w:pPr>
-      <w:r>
-        <w:rPr>
-          <w:rFonts w:ascii="Calibri" w:hAnsi="Calibri"/>
-          <w:b/>
-        </w:rPr>
-        <w:t>4.4 Variable scope 8m 6s</w:t>
-      </w:r>
-    </w:p>
-    <w:p>
-      <w:pPr>
-        <w:rPr>
-          <w:rFonts w:ascii="Calibri" w:hAnsi="Calibri"/>
-        </w:rPr>
-      </w:pPr>
-      <w:r>
-        <w:rPr>
-          <w:rFonts w:ascii="Calibri" w:hAnsi="Calibri"/>
-        </w:rPr>
-        <w:t>Describe in your own words what the scope of a variable is in Objective-C</w:t>
-      </w:r>
-    </w:p>
-    <w:p>
-      <w:pPr>
-        <w:rPr>
-          <w:rFonts w:ascii="Calibri" w:hAnsi="Calibri"/>
-        </w:rPr>
-      </w:pPr>
-      <w:r>
-        <w:rPr>
-          <w:rFonts w:ascii="Calibri" w:hAnsi="Calibri"/>
-        </w:rPr>
-        <w:t xml:space="preserve"> </w:t>
-      </w:r>
-    </w:p>
-    <w:p>
-      <w:pPr>
-        <w:rPr>
-          <w:rFonts w:ascii="Calibri" w:hAnsi="Calibri"/>
-          <w:b/>
-        </w:rPr>
-      </w:pPr>
-      <w:r>
-        <w:rPr>
-          <w:rFonts w:ascii="Calibri" w:hAnsi="Calibri"/>
-          <w:b/>
-        </w:rPr>
-        <w:t>4.5 Enumerations 3m 35s</w:t>
-      </w:r>
-    </w:p>
-    <w:p>
-      <w:pPr>
-        <w:rPr>
-          <w:rFonts w:ascii="Calibri" w:hAnsi="Calibri"/>
-        </w:rPr>
-      </w:pPr>
-      <w:r>
-        <w:rPr>
-          <w:rFonts w:ascii="Calibri" w:hAnsi="Calibri"/>
-        </w:rPr>
-        <w:t>What does "</w:t>
-      </w:r>
-      <w:proofErr w:type="spellStart"/>
-      <w:r>
-        <w:rPr>
-          <w:rFonts w:ascii="Calibri" w:hAnsi="Calibri"/>
-        </w:rPr>
-        <w:t>enum</w:t>
-      </w:r>
-      <w:proofErr w:type="spellEnd"/>
-      <w:r>
-        <w:rPr>
-          <w:rFonts w:ascii="Calibri" w:hAnsi="Calibri"/>
-        </w:rPr>
-        <w:t>" allow you to do?</w:t>
-      </w:r>
-    </w:p>
-    <w:p>
-      <w:pPr>
-        <w:rPr>
-          <w:rFonts w:ascii="Calibri" w:hAnsi="Calibri"/>
-        </w:rPr>
-      </w:pPr>
-    </w:p>
-    <w:p>
-      <w:pPr>
-        <w:rPr>
-          <w:rFonts w:ascii="Calibri" w:hAnsi="Calibri"/>
-          <w:b/>
-        </w:rPr>
-      </w:pPr>
-      <w:r>
-        <w:rPr>
-          <w:rFonts w:ascii="Calibri" w:hAnsi="Calibri"/>
-          <w:b/>
-        </w:rPr>
-        <w:t xml:space="preserve">4.6 Using </w:t>
-      </w:r>
-      <w:proofErr w:type="spellStart"/>
-      <w:r>
-        <w:rPr>
-          <w:rFonts w:ascii="Calibri" w:hAnsi="Calibri"/>
-          <w:b/>
-        </w:rPr>
-        <w:t>typedef</w:t>
-      </w:r>
-      <w:proofErr w:type="spellEnd"/>
-      <w:r>
-        <w:rPr>
-          <w:rFonts w:ascii="Calibri" w:hAnsi="Calibri"/>
-          <w:b/>
-        </w:rPr>
-        <w:t xml:space="preserve"> 2m 17s</w:t>
-      </w:r>
-    </w:p>
-    <w:p>
-      <w:pPr>
-        <w:rPr>
-          <w:rFonts w:ascii="Calibri" w:hAnsi="Calibri"/>
-        </w:rPr>
-      </w:pPr>
-      <w:r>
-        <w:rPr>
-          <w:rFonts w:ascii="Calibri" w:hAnsi="Calibri"/>
-        </w:rPr>
-        <w:t xml:space="preserve">When would you define your own data type versus use an </w:t>
-      </w:r>
-      <w:proofErr w:type="spellStart"/>
-      <w:r>
-        <w:rPr>
-          <w:rFonts w:ascii="Calibri" w:hAnsi="Calibri"/>
-        </w:rPr>
-        <w:t>enum</w:t>
-      </w:r>
-      <w:proofErr w:type="spellEnd"/>
-      <w:r>
-        <w:rPr>
-          <w:rFonts w:ascii="Calibri" w:hAnsi="Calibri"/>
-        </w:rPr>
-        <w:t>?</w:t>
-      </w:r>
-    </w:p>
-    <w:p>
-      <w:pPr>
-        <w:rPr>
-          <w:rFonts w:ascii="Calibri" w:hAnsi="Calibri"/>
-        </w:rPr>
-      </w:pPr>
-      <w:r>
-        <w:rPr>
-          <w:rFonts w:ascii="Calibri" w:hAnsi="Calibri"/>
-        </w:rPr>
-        <w:t xml:space="preserve"> </w:t>
-      </w:r>
-    </w:p>
-    <w:p>
-      <w:pPr>
-        <w:rPr>
-          <w:rFonts w:ascii="Calibri" w:hAnsi="Calibri"/>
-          <w:b/>
-        </w:rPr>
-      </w:pPr>
-      <w:r>
-        <w:rPr>
-          <w:rFonts w:ascii="Calibri" w:hAnsi="Calibri"/>
-          <w:b/>
-        </w:rPr>
-        <w:t>4.7 Preprocessor directives 5m 56s</w:t>
-      </w:r>
-    </w:p>
-    <w:p>
-      <w:pPr>
-        <w:rPr>
-          <w:rFonts w:ascii="Calibri" w:hAnsi="Calibri"/>
-        </w:rPr>
-      </w:pPr>
-      <w:r>
-        <w:rPr>
-          <w:rFonts w:ascii="Calibri" w:hAnsi="Calibri"/>
-        </w:rPr>
-        <w:t>Describe the three common preprocessor directives, #import, #define, and #if DEBUG. Come</w:t>
-      </w:r>
-      <w:r>
-        <w:rPr>
-          <w:rFonts w:ascii="Calibri" w:hAnsi="Calibri"/>
-        </w:rPr>
-        <w:t xml:space="preserve"> </w:t>
-      </w:r>
-      <w:r>
-        <w:rPr>
-          <w:rFonts w:ascii="Calibri" w:hAnsi="Calibri"/>
-        </w:rPr>
-        <w:t>up with one example where you would use each.</w:t>
-      </w:r>
-    </w:p>
-    <w:p>
-      <w:pPr>
-        <w:rPr>
-          <w:rFonts w:ascii="Calibri" w:hAnsi="Calibri"/>
-        </w:rPr>
-      </w:pPr>
-      <w:r>
-        <w:rPr>
-          <w:rFonts w:ascii="Calibri" w:hAnsi="Calibri"/>
-        </w:rPr>
-        <w:t xml:space="preserve"> </w:t>
-      </w:r>
-    </w:p>
-    <w:p>
-      <w:pPr>
-        <w:rPr>
-          <w:rFonts w:ascii="Calibri" w:hAnsi="Calibri"/>
-          <w:b/>
-        </w:rPr>
-      </w:pPr>
-      <w:r>
-        <w:rPr>
-          <w:rFonts w:ascii="Calibri" w:hAnsi="Calibri"/>
-          <w:b/>
-        </w:rPr>
-        <w:t>4.8 Working with strings 7m 52s</w:t>
-      </w:r>
-    </w:p>
-    <w:p>
-      <w:pPr>
-        <w:rPr>
-          <w:rFonts w:ascii="Calibri" w:hAnsi="Calibri"/>
-        </w:rPr>
-      </w:pPr>
-      <w:r>
-        <w:rPr>
-          <w:rFonts w:ascii="Calibri" w:hAnsi="Calibri"/>
-        </w:rPr>
-        <w:t xml:space="preserve">Define the same string using both </w:t>
-      </w:r>
-      <w:proofErr w:type="spellStart"/>
-      <w:r>
-        <w:rPr>
-          <w:rFonts w:ascii="Calibri" w:hAnsi="Calibri"/>
-        </w:rPr>
-        <w:t>NSString</w:t>
-      </w:r>
-      <w:proofErr w:type="spellEnd"/>
-      <w:r>
-        <w:rPr>
-          <w:rFonts w:ascii="Calibri" w:hAnsi="Calibri"/>
-        </w:rPr>
-        <w:t xml:space="preserve"> and C-style string syntax. Describe the purpose</w:t>
-      </w:r>
-      <w:r>
-        <w:rPr>
-          <w:rFonts w:ascii="Calibri" w:hAnsi="Calibri"/>
-        </w:rPr>
-        <w:t xml:space="preserve"> </w:t>
-      </w:r>
-      <w:r>
-        <w:rPr>
-          <w:rFonts w:ascii="Calibri" w:hAnsi="Calibri"/>
-        </w:rPr>
-        <w:t>behind each part of your definition.</w:t>
-      </w:r>
-    </w:p>
-    <w:p>
-      <w:pPr>
-        <w:rPr>
-          <w:rFonts w:ascii="Calibri" w:hAnsi="Calibri"/>
-        </w:rPr>
-      </w:pPr>
-      <w:r>
-        <w:rPr>
-          <w:rFonts w:ascii="Calibri" w:hAnsi="Calibri"/>
-        </w:rPr>
-        <w:t xml:space="preserve"> </w:t>
-      </w:r>
-    </w:p>
-    <w:p>
-      <w:pPr>
-        <w:pStyle w:val="Heading2"/>
-      </w:pPr>
-      <w:r>
-        <w:t>Section 5 - Classes</w:t>
-      </w:r>
-    </w:p>
-    <w:p>
-      <w:pPr>
-        <w:rPr>
-          <w:rFonts w:ascii="Calibri" w:hAnsi="Calibri"/>
-          <w:b/>
-        </w:rPr>
-      </w:pPr>
-      <w:r>
-        <w:rPr>
-          <w:rFonts w:ascii="Calibri" w:hAnsi="Calibri"/>
-          <w:b/>
-        </w:rPr>
-        <w:t>5.1 Introduction to object orientation 7m 36s</w:t>
-      </w:r>
-    </w:p>
-    <w:p>
-      <w:pPr>
-        <w:rPr>
-          <w:rFonts w:ascii="Calibri" w:hAnsi="Calibri"/>
-        </w:rPr>
-      </w:pPr>
-      <w:r>
-        <w:rPr>
-          <w:rFonts w:ascii="Calibri" w:hAnsi="Calibri"/>
-        </w:rPr>
-        <w:t>Create an encapsulated (including generalized attributes and behavior) description of a</w:t>
-      </w:r>
-      <w:r>
-        <w:rPr>
-          <w:rFonts w:ascii="Calibri" w:hAnsi="Calibri"/>
-        </w:rPr>
-        <w:t xml:space="preserve"> </w:t>
-      </w:r>
-      <w:r>
-        <w:rPr>
-          <w:rFonts w:ascii="Calibri" w:hAnsi="Calibri"/>
-        </w:rPr>
-        <w:t>"</w:t>
-      </w:r>
-      <w:proofErr w:type="spellStart"/>
-      <w:r>
-        <w:rPr>
-          <w:rFonts w:ascii="Calibri" w:hAnsi="Calibri"/>
-        </w:rPr>
-        <w:t>mobileMakersParticipant</w:t>
-      </w:r>
-      <w:proofErr w:type="spellEnd"/>
-      <w:r>
-        <w:rPr>
-          <w:rFonts w:ascii="Calibri" w:hAnsi="Calibri"/>
-        </w:rPr>
-        <w:t xml:space="preserve">" class. </w:t>
-      </w:r>
-      <w:proofErr w:type="gramStart"/>
-      <w:r>
-        <w:rPr>
-          <w:rFonts w:ascii="Calibri" w:hAnsi="Calibri"/>
-        </w:rPr>
-        <w:t>Instantiate a single object representing yourself as a member</w:t>
-      </w:r>
-      <w:r>
-        <w:rPr>
-          <w:rFonts w:ascii="Calibri" w:hAnsi="Calibri"/>
-        </w:rPr>
-        <w:t xml:space="preserve"> </w:t>
-      </w:r>
-      <w:r>
-        <w:rPr>
-          <w:rFonts w:ascii="Calibri" w:hAnsi="Calibri"/>
-        </w:rPr>
-        <w:t>of this class.</w:t>
-      </w:r>
-      <w:proofErr w:type="gramEnd"/>
-    </w:p>
-    <w:p>
-      <w:pPr>
-        <w:rPr>
-          <w:rFonts w:ascii="Calibri" w:hAnsi="Calibri"/>
-        </w:rPr>
-      </w:pPr>
-      <w:r>
-        <w:rPr>
-          <w:rFonts w:ascii="Calibri" w:hAnsi="Calibri"/>
-        </w:rPr>
-        <w:t xml:space="preserve"> </w:t>
-      </w:r>
-    </w:p>
-    <w:p>
-      <w:pPr>
-        <w:rPr>
-          <w:rFonts w:ascii="Calibri" w:hAnsi="Calibri"/>
-          <w:b/>
-        </w:rPr>
-      </w:pPr>
-      <w:r>
-        <w:rPr>
-          <w:rFonts w:ascii="Calibri" w:hAnsi="Calibri"/>
-          <w:b/>
-        </w:rPr>
-        <w:t>5.2 Using objects and pointers 6m 38s</w:t>
-      </w:r>
-    </w:p>
-    <w:p>
-      <w:pPr>
-        <w:rPr>
-          <w:rFonts w:ascii="Calibri" w:hAnsi="Calibri"/>
-        </w:rPr>
-      </w:pPr>
-      <w:r>
-        <w:rPr>
-          <w:rFonts w:ascii="Calibri" w:hAnsi="Calibri"/>
-        </w:rPr>
-        <w:t>What is the pointer's role in instantiating an object from a class? How is a pointer different</w:t>
-      </w:r>
-      <w:r>
-        <w:rPr>
-          <w:rFonts w:ascii="Calibri" w:hAnsi="Calibri"/>
-        </w:rPr>
-        <w:t xml:space="preserve"> </w:t>
-      </w:r>
-      <w:r>
-        <w:rPr>
-          <w:rFonts w:ascii="Calibri" w:hAnsi="Calibri"/>
-        </w:rPr>
-        <w:t>than a primitive?</w:t>
-      </w:r>
-    </w:p>
-    <w:p>
-      <w:pPr>
-        <w:rPr>
-          <w:rFonts w:ascii="Calibri" w:hAnsi="Calibri"/>
-        </w:rPr>
-      </w:pPr>
-      <w:r>
-        <w:rPr>
-          <w:rFonts w:ascii="Calibri" w:hAnsi="Calibri"/>
-        </w:rPr>
-        <w:t xml:space="preserve"> </w:t>
-      </w:r>
-    </w:p>
-    <w:p>
-      <w:pPr>
-        <w:rPr>
-          <w:rFonts w:ascii="Calibri" w:hAnsi="Calibri"/>
-          <w:b/>
-        </w:rPr>
-      </w:pPr>
-      <w:r>
-        <w:rPr>
-          <w:rFonts w:ascii="Calibri" w:hAnsi="Calibri"/>
-          <w:b/>
-        </w:rPr>
-        <w:t>5.3 Messages and methods 6m 44s</w:t>
-      </w:r>
-    </w:p>
-    <w:p>
-      <w:pPr>
-        <w:rPr>
-          <w:rFonts w:ascii="Calibri" w:hAnsi="Calibri"/>
-        </w:rPr>
-      </w:pPr>
-      <w:r>
-        <w:rPr>
-          <w:rFonts w:ascii="Calibri" w:hAnsi="Calibri"/>
-        </w:rPr>
-        <w:t>What is the main difference between Objective-C's messages and method calls in other</w:t>
-      </w:r>
-      <w:r>
-        <w:rPr>
-          <w:rFonts w:ascii="Calibri" w:hAnsi="Calibri"/>
-        </w:rPr>
-        <w:t xml:space="preserve"> </w:t>
-      </w:r>
-      <w:r>
-        <w:rPr>
-          <w:rFonts w:ascii="Calibri" w:hAnsi="Calibri"/>
-        </w:rPr>
-        <w:t>languages? How can this difference be seen as an advantage while programming?</w:t>
-      </w:r>
-    </w:p>
-    <w:p>
-      <w:pPr>
-        <w:rPr>
-          <w:rFonts w:ascii="Calibri" w:hAnsi="Calibri"/>
-        </w:rPr>
-      </w:pPr>
-      <w:r>
-        <w:rPr>
-          <w:rFonts w:ascii="Calibri" w:hAnsi="Calibri"/>
-        </w:rPr>
-        <w:t xml:space="preserve"> </w:t>
-      </w:r>
-    </w:p>
-    <w:p>
-      <w:pPr>
-        <w:rPr>
-          <w:rFonts w:ascii="Calibri" w:hAnsi="Calibri"/>
-          <w:b/>
-        </w:rPr>
-      </w:pPr>
-      <w:r>
-        <w:rPr>
-          <w:rFonts w:ascii="Calibri" w:hAnsi="Calibri"/>
-          <w:b/>
-        </w:rPr>
-        <w:t>5.4 Using existing classes in the foundation framework 8m 40s</w:t>
-      </w:r>
-    </w:p>
-    <w:p>
-      <w:pPr>
-        <w:rPr>
-          <w:rFonts w:ascii="Calibri" w:hAnsi="Calibri"/>
-        </w:rPr>
-      </w:pPr>
-      <w:r>
-        <w:rPr>
-          <w:rFonts w:ascii="Calibri" w:hAnsi="Calibri"/>
-        </w:rPr>
-        <w:t>What's the difference between a class method and an instance method? EXPLORE: Try typing</w:t>
-      </w:r>
-      <w:r>
-        <w:rPr>
-          <w:rFonts w:ascii="Calibri" w:hAnsi="Calibri"/>
-        </w:rPr>
-        <w:t xml:space="preserve"> </w:t>
-      </w:r>
-      <w:r>
-        <w:rPr>
-          <w:rFonts w:ascii="Calibri" w:hAnsi="Calibri"/>
-        </w:rPr>
-        <w:t xml:space="preserve">"NSD…" into your code window. Use the </w:t>
-      </w:r>
-      <w:proofErr w:type="spellStart"/>
-      <w:r>
-        <w:rPr>
-          <w:rFonts w:ascii="Calibri" w:hAnsi="Calibri"/>
-        </w:rPr>
-        <w:t>autofill</w:t>
-      </w:r>
-      <w:proofErr w:type="spellEnd"/>
-      <w:r>
-        <w:rPr>
-          <w:rFonts w:ascii="Calibri" w:hAnsi="Calibri"/>
-        </w:rPr>
-        <w:t xml:space="preserve"> feature and select a single class name that</w:t>
-      </w:r>
-      <w:r>
-        <w:rPr>
-          <w:rFonts w:ascii="Calibri" w:hAnsi="Calibri"/>
-        </w:rPr>
-        <w:t xml:space="preserve"> </w:t>
-      </w:r>
-      <w:r>
-        <w:rPr>
-          <w:rFonts w:ascii="Calibri" w:hAnsi="Calibri"/>
-        </w:rPr>
-        <w:t>starts with those three letters. Once the name has been auto-completed, use the handy</w:t>
-      </w:r>
-      <w:r>
-        <w:rPr>
-          <w:rFonts w:ascii="Calibri" w:hAnsi="Calibri"/>
-        </w:rPr>
-        <w:t xml:space="preserve"> </w:t>
-      </w:r>
-      <w:r>
-        <w:rPr>
-          <w:rFonts w:ascii="Calibri" w:hAnsi="Calibri"/>
-        </w:rPr>
-        <w:t>shortcut (Option + click) and investigate the class whose name just got printed to the</w:t>
-      </w:r>
-      <w:r>
-        <w:rPr>
-          <w:rFonts w:ascii="Calibri" w:hAnsi="Calibri"/>
-        </w:rPr>
-        <w:t xml:space="preserve"> </w:t>
-      </w:r>
-      <w:r>
-        <w:rPr>
-          <w:rFonts w:ascii="Calibri" w:hAnsi="Calibri"/>
-        </w:rPr>
-        <w:t>screen. Examine the task list for this class. Do this a few more times until you're familiar with</w:t>
-      </w:r>
-      <w:r>
-        <w:rPr>
-          <w:rFonts w:ascii="Calibri" w:hAnsi="Calibri"/>
-        </w:rPr>
-        <w:t xml:space="preserve"> </w:t>
-      </w:r>
-      <w:r>
-        <w:rPr>
-          <w:rFonts w:ascii="Calibri" w:hAnsi="Calibri"/>
-        </w:rPr>
-        <w:t>the process, or until you've exhausted your curiosity, whichever comes last.</w:t>
-      </w:r>
     </w:p>
     <w:p>
       <w:pPr>
@@ -7956,6 +10026,127 @@
     </w:sectPr>
   </w:body>
 </w:document>
+</file>
+
+<file path=word/numbering.xml><?xml version="1.0" encoding="utf-8"?>
+<w:numbering xmlns:wpc="http://schemas.microsoft.com/office/word/2010/wordprocessingCanvas" xmlns:mo="http://schemas.microsoft.com/office/mac/office/2008/main" xmlns:mc="http://schemas.openxmlformats.org/markup-compatibility/2006" xmlns:mv="urn:schemas-microsoft-com:mac:vml" xmlns:o="urn:schemas-microsoft-com:office:office" xmlns:r="http://schemas.openxmlformats.org/officeDocument/2006/relationships" xmlns:m="http://schemas.openxmlformats.org/officeDocument/2006/math" xmlns:v="urn:schemas-microsoft-com:vml" xmlns:wp14="http://schemas.microsoft.com/office/word/2010/wordprocessingDrawing" xmlns:wp="http://schemas.openxmlformats.org/drawingml/2006/wordprocessingDrawing" xmlns:w10="urn:schemas-microsoft-com:office:word" xmlns:w="http://schemas.openxmlformats.org/wordprocessingml/2006/main" xmlns:w14="http://schemas.microsoft.com/office/word/2010/wordml" xmlns:wpg="http://schemas.microsoft.com/office/word/2010/wordprocessingGroup" xmlns:wpi="http://schemas.microsoft.com/office/word/2010/wordprocessingInk" xmlns:wne="http://schemas.microsoft.com/office/word/2006/wordml" xmlns:wps="http://schemas.microsoft.com/office/word/2010/wordprocessingShape" mc:Ignorable="w14 wp14">
+  <w:abstractNum w:abstractNumId="0">
+    <w:nsid w:val="38CE02AF"/>
+    <w:multiLevelType w:val="hybridMultilevel"/>
+    <w:tmpl w:val="4300AA42"/>
+    <w:lvl w:ilvl="0" w:tplc="04090001">
+      <w:start w:val="1"/>
+      <w:numFmt w:val="bullet"/>
+      <w:lvlText w:val=""/>
+      <w:lvlJc w:val="left"/>
+      <w:pPr>
+        <w:ind w:left="720" w:hanging="360"/>
+      </w:pPr>
+      <w:rPr>
+        <w:rFonts w:ascii="Symbol" w:hAnsi="Symbol" w:hint="default"/>
+      </w:rPr>
+    </w:lvl>
+    <w:lvl w:ilvl="1" w:tplc="04090003" w:tentative="1">
+      <w:start w:val="1"/>
+      <w:numFmt w:val="bullet"/>
+      <w:lvlText w:val="o"/>
+      <w:lvlJc w:val="left"/>
+      <w:pPr>
+        <w:ind w:left="1440" w:hanging="360"/>
+      </w:pPr>
+      <w:rPr>
+        <w:rFonts w:ascii="Courier New" w:hAnsi="Courier New" w:hint="default"/>
+      </w:rPr>
+    </w:lvl>
+    <w:lvl w:ilvl="2" w:tplc="04090005" w:tentative="1">
+      <w:start w:val="1"/>
+      <w:numFmt w:val="bullet"/>
+      <w:lvlText w:val=""/>
+      <w:lvlJc w:val="left"/>
+      <w:pPr>
+        <w:ind w:left="2160" w:hanging="360"/>
+      </w:pPr>
+      <w:rPr>
+        <w:rFonts w:ascii="Wingdings" w:hAnsi="Wingdings" w:hint="default"/>
+      </w:rPr>
+    </w:lvl>
+    <w:lvl w:ilvl="3" w:tplc="04090001" w:tentative="1">
+      <w:start w:val="1"/>
+      <w:numFmt w:val="bullet"/>
+      <w:lvlText w:val=""/>
+      <w:lvlJc w:val="left"/>
+      <w:pPr>
+        <w:ind w:left="2880" w:hanging="360"/>
+      </w:pPr>
+      <w:rPr>
+        <w:rFonts w:ascii="Symbol" w:hAnsi="Symbol" w:hint="default"/>
+      </w:rPr>
+    </w:lvl>
+    <w:lvl w:ilvl="4" w:tplc="04090003" w:tentative="1">
+      <w:start w:val="1"/>
+      <w:numFmt w:val="bullet"/>
+      <w:lvlText w:val="o"/>
+      <w:lvlJc w:val="left"/>
+      <w:pPr>
+        <w:ind w:left="3600" w:hanging="360"/>
+      </w:pPr>
+      <w:rPr>
+        <w:rFonts w:ascii="Courier New" w:hAnsi="Courier New" w:hint="default"/>
+      </w:rPr>
+    </w:lvl>
+    <w:lvl w:ilvl="5" w:tplc="04090005" w:tentative="1">
+      <w:start w:val="1"/>
+      <w:numFmt w:val="bullet"/>
+      <w:lvlText w:val=""/>
+      <w:lvlJc w:val="left"/>
+      <w:pPr>
+        <w:ind w:left="4320" w:hanging="360"/>
+      </w:pPr>
+      <w:rPr>
+        <w:rFonts w:ascii="Wingdings" w:hAnsi="Wingdings" w:hint="default"/>
+      </w:rPr>
+    </w:lvl>
+    <w:lvl w:ilvl="6" w:tplc="04090001" w:tentative="1">
+      <w:start w:val="1"/>
+      <w:numFmt w:val="bullet"/>
+      <w:lvlText w:val=""/>
+      <w:lvlJc w:val="left"/>
+      <w:pPr>
+        <w:ind w:left="5040" w:hanging="360"/>
+      </w:pPr>
+      <w:rPr>
+        <w:rFonts w:ascii="Symbol" w:hAnsi="Symbol" w:hint="default"/>
+      </w:rPr>
+    </w:lvl>
+    <w:lvl w:ilvl="7" w:tplc="04090003" w:tentative="1">
+      <w:start w:val="1"/>
+      <w:numFmt w:val="bullet"/>
+      <w:lvlText w:val="o"/>
+      <w:lvlJc w:val="left"/>
+      <w:pPr>
+        <w:ind w:left="5760" w:hanging="360"/>
+      </w:pPr>
+      <w:rPr>
+        <w:rFonts w:ascii="Courier New" w:hAnsi="Courier New" w:hint="default"/>
+      </w:rPr>
+    </w:lvl>
+    <w:lvl w:ilvl="8" w:tplc="04090005" w:tentative="1">
+      <w:start w:val="1"/>
+      <w:numFmt w:val="bullet"/>
+      <w:lvlText w:val=""/>
+      <w:lvlJc w:val="left"/>
+      <w:pPr>
+        <w:ind w:left="6480" w:hanging="360"/>
+      </w:pPr>
+      <w:rPr>
+        <w:rFonts w:ascii="Wingdings" w:hAnsi="Wingdings" w:hint="default"/>
+      </w:rPr>
+    </w:lvl>
+  </w:abstractNum>
+  <w:num w:numId="1">
+    <w:abstractNumId w:val="0"/>
+  </w:num>
+</w:numbering>
 </file>
 
 <file path=word/styles.xml><?xml version="1.0" encoding="utf-8"?>
@@ -8186,6 +10377,7 @@
   <w:style w:type="character" w:default="1" w:styleId="DefaultParagraphFont">
     <w:name w:val="Default Paragraph Font"/>
     <w:uiPriority w:val="1"/>
+    <w:semiHidden/>
     <w:unhideWhenUsed/>
   </w:style>
   <w:style w:type="table" w:default="1" w:styleId="TableNormal">
@@ -8251,6 +10443,40 @@
       <w:bCs/>
       <w:color w:val="4F81BD" w:themeColor="accent1"/>
     </w:rPr>
+  </w:style>
+  <w:style w:type="paragraph" w:styleId="ListParagraph">
+    <w:name w:val="List Paragraph"/>
+    <w:basedOn w:val="Normal"/>
+    <w:uiPriority w:val="34"/>
+    <w:qFormat/>
+    <w:rsid w:val="00171A20"/>
+    <w:pPr>
+      <w:ind w:left="720"/>
+      <w:contextualSpacing/>
+    </w:pPr>
+  </w:style>
+  <w:style w:type="table" w:styleId="TableGrid">
+    <w:name w:val="Table Grid"/>
+    <w:basedOn w:val="TableNormal"/>
+    <w:uiPriority w:val="59"/>
+    <w:rsid w:val="00BD33DB"/>
+    <w:tblPr>
+      <w:tblInd w:w="0" w:type="dxa"/>
+      <w:tblBorders>
+        <w:top w:val="single" w:sz="4" w:space="0" w:color="auto"/>
+        <w:left w:val="single" w:sz="4" w:space="0" w:color="auto"/>
+        <w:bottom w:val="single" w:sz="4" w:space="0" w:color="auto"/>
+        <w:right w:val="single" w:sz="4" w:space="0" w:color="auto"/>
+        <w:insideH w:val="single" w:sz="4" w:space="0" w:color="auto"/>
+        <w:insideV w:val="single" w:sz="4" w:space="0" w:color="auto"/>
+      </w:tblBorders>
+      <w:tblCellMar>
+        <w:top w:w="0" w:type="dxa"/>
+        <w:left w:w="108" w:type="dxa"/>
+        <w:bottom w:w="0" w:type="dxa"/>
+        <w:right w:w="108" w:type="dxa"/>
+      </w:tblCellMar>
+    </w:tblPr>
   </w:style>
 </w:styles>
 </file>
@@ -8483,6 +10709,7 @@
   <w:style w:type="character" w:default="1" w:styleId="DefaultParagraphFont">
     <w:name w:val="Default Paragraph Font"/>
     <w:uiPriority w:val="1"/>
+    <w:semiHidden/>
     <w:unhideWhenUsed/>
   </w:style>
   <w:style w:type="table" w:default="1" w:styleId="TableNormal">
@@ -8548,6 +10775,40 @@
       <w:bCs/>
       <w:color w:val="4F81BD" w:themeColor="accent1"/>
     </w:rPr>
+  </w:style>
+  <w:style w:type="paragraph" w:styleId="ListParagraph">
+    <w:name w:val="List Paragraph"/>
+    <w:basedOn w:val="Normal"/>
+    <w:uiPriority w:val="34"/>
+    <w:qFormat/>
+    <w:rsid w:val="00171A20"/>
+    <w:pPr>
+      <w:ind w:left="720"/>
+      <w:contextualSpacing/>
+    </w:pPr>
+  </w:style>
+  <w:style w:type="table" w:styleId="TableGrid">
+    <w:name w:val="Table Grid"/>
+    <w:basedOn w:val="TableNormal"/>
+    <w:uiPriority w:val="59"/>
+    <w:rsid w:val="00BD33DB"/>
+    <w:tblPr>
+      <w:tblInd w:w="0" w:type="dxa"/>
+      <w:tblBorders>
+        <w:top w:val="single" w:sz="4" w:space="0" w:color="auto"/>
+        <w:left w:val="single" w:sz="4" w:space="0" w:color="auto"/>
+        <w:bottom w:val="single" w:sz="4" w:space="0" w:color="auto"/>
+        <w:right w:val="single" w:sz="4" w:space="0" w:color="auto"/>
+        <w:insideH w:val="single" w:sz="4" w:space="0" w:color="auto"/>
+        <w:insideV w:val="single" w:sz="4" w:space="0" w:color="auto"/>
+      </w:tblBorders>
+      <w:tblCellMar>
+        <w:top w:w="0" w:type="dxa"/>
+        <w:left w:w="108" w:type="dxa"/>
+        <w:bottom w:w="0" w:type="dxa"/>
+        <w:right w:w="108" w:type="dxa"/>
+      </w:tblCellMar>
+    </w:tblPr>
   </w:style>
 </w:styles>
 </file>
@@ -8870,4 +11131,16 @@
   </a:objectDefaults>
   <a:extraClrSchemeLst/>
 </a:theme>
+</file>
+
+<file path=customXml/item1.xml><?xml version="1.0" encoding="utf-8"?>
+<b:Sources xmlns:b="http://schemas.openxmlformats.org/officeDocument/2006/bibliography" xmlns="http://schemas.openxmlformats.org/officeDocument/2006/bibliography" SelectedStyle="/APA.XSL" StyleName="APA"/>
+</file>
+
+<file path=customXml/itemProps1.xml><?xml version="1.0" encoding="utf-8"?>
+<ds:datastoreItem xmlns:ds="http://schemas.openxmlformats.org/officeDocument/2006/customXml" ds:itemID="{DBC85085-0754-EA48-80FA-C9A0FA8BCD7C}">
+  <ds:schemaRefs>
+    <ds:schemaRef ds:uri="http://schemas.openxmlformats.org/officeDocument/2006/bibliography"/>
+  </ds:schemaRefs>
+</ds:datastoreItem>
 </file>
</xml_diff>